<commit_message>
working on final stage of research on thesis
</commit_message>
<xml_diff>
--- a/Compressed Sensing MRI.docx
+++ b/Compressed Sensing MRI.docx
@@ -15,7 +15,15 @@
     </w:p>
     <w:p>
       <w:r>
-        <w:t>Student Number : 43214260</w:t>
+        <w:t xml:space="preserve">Student </w:t>
+      </w:r>
+      <w:proofErr w:type="gramStart"/>
+      <w:r>
+        <w:t>Number :</w:t>
+      </w:r>
+      <w:proofErr w:type="gramEnd"/>
+      <w:r>
+        <w:t xml:space="preserve"> 43214260</w:t>
       </w:r>
     </w:p>
     <w:p>
@@ -794,13 +802,27 @@
         <w:rPr>
           <w:color w:val="000000"/>
         </w:rPr>
-        <w:t xml:space="preserve"> for the whole image, the protons of the hydrogen atoms can be manipulated through the use of gradient fields. A gradient field is an additional magnetic field in addition with the strong static field</w:t>
-      </w:r>
-      <w:r>
-        <w:rPr>
-          <w:color w:val="000000"/>
-        </w:rPr>
-        <w:t>(B0)</w:t>
+        <w:t xml:space="preserve"> for the whole image, the protons of the hydrogen atoms can be manipulated through the use of gradient fields. A gradient field is an additional magnetic field in addition with the strong static </w:t>
+      </w:r>
+      <w:proofErr w:type="gramStart"/>
+      <w:r>
+        <w:rPr>
+          <w:color w:val="000000"/>
+        </w:rPr>
+        <w:t>field</w:t>
+      </w:r>
+      <w:r>
+        <w:rPr>
+          <w:color w:val="000000"/>
+        </w:rPr>
+        <w:t>(</w:t>
+      </w:r>
+      <w:proofErr w:type="gramEnd"/>
+      <w:r>
+        <w:rPr>
+          <w:color w:val="000000"/>
+        </w:rPr>
+        <w:t>B0)</w:t>
       </w:r>
       <w:r>
         <w:rPr>
@@ -814,11 +836,19 @@
         </w:rPr>
         <w:t xml:space="preserve">By applying an additional magnetic field to a spatial position, the magnetisation of protons in the spatial position will correspond to a </w:t>
       </w:r>
-      <w:r>
-        <w:rPr>
-          <w:color w:val="000000"/>
-        </w:rPr>
-        <w:t xml:space="preserve">precessing frequency and phase. Protons on exactly in the spatial position will vary slightly in frequency depending on the strength of the magnetic field. </w:t>
+      <w:proofErr w:type="spellStart"/>
+      <w:r>
+        <w:rPr>
+          <w:color w:val="000000"/>
+        </w:rPr>
+        <w:t>precessing</w:t>
+      </w:r>
+      <w:proofErr w:type="spellEnd"/>
+      <w:r>
+        <w:rPr>
+          <w:color w:val="000000"/>
+        </w:rPr>
+        <w:t xml:space="preserve"> frequency and phase. Protons on exactly in the spatial position will vary slightly in frequency depending on the strength of the magnetic field. </w:t>
       </w:r>
       <w:r>
         <w:rPr>
@@ -850,7 +880,11 @@
         <w:spacing w:before="0" w:beforeAutospacing="0" w:after="0" w:afterAutospacing="0" w:line="360" w:lineRule="auto"/>
       </w:pPr>
       <w:r>
-        <w:t xml:space="preserve">MRI gradient fields vary linearly in space and are signified as </w:t>
+        <w:t xml:space="preserve">MRI gradient fields vary linearly in space and are signified </w:t>
+      </w:r>
+      <w:proofErr w:type="gramStart"/>
+      <w:r>
+        <w:t xml:space="preserve">as </w:t>
       </w:r>
       <m:oMath>
         <m:sSub>
@@ -863,6 +897,7 @@
             </m:ctrlPr>
           </m:sSubPr>
           <m:e>
+            <w:proofErr w:type="gramEnd"/>
             <m:r>
               <w:rPr>
                 <w:rFonts w:ascii="Cambria Math" w:hAnsi="Cambria Math"/>
@@ -1151,9 +1186,11 @@
         <w:pStyle w:val="NormalWeb"/>
         <w:spacing w:before="0" w:beforeAutospacing="0" w:after="0" w:afterAutospacing="0" w:line="360" w:lineRule="auto"/>
       </w:pPr>
+      <w:proofErr w:type="gramStart"/>
       <w:r>
         <w:t xml:space="preserve">Where </w:t>
       </w:r>
+      <w:proofErr w:type="gramEnd"/>
       <m:oMath>
         <m:r>
           <w:rPr>
@@ -1258,7 +1295,15 @@
         </m:r>
       </m:oMath>
       <w:r>
-        <w:t xml:space="preserve"> sampled at the spatial frequency </w:t>
+        <w:t xml:space="preserve"> sampled at the spatial fr</w:t>
+      </w:r>
+      <w:proofErr w:type="spellStart"/>
+      <w:r>
+        <w:t>equency</w:t>
+      </w:r>
+      <w:proofErr w:type="spellEnd"/>
+      <w:r>
+        <w:t xml:space="preserve"> </w:t>
       </w:r>
       <m:oMath>
         <m:r>
@@ -2308,7 +2353,23 @@
           <w:sz w:val="23"/>
           <w:szCs w:val="23"/>
         </w:rPr>
-        <w:t xml:space="preserve"> and ghosting (misregistration). </w:t>
+        <w:t xml:space="preserve"> and ghosting (</w:t>
+      </w:r>
+      <w:proofErr w:type="spellStart"/>
+      <w:r>
+        <w:rPr>
+          <w:sz w:val="23"/>
+          <w:szCs w:val="23"/>
+        </w:rPr>
+        <w:t>misregistration</w:t>
+      </w:r>
+      <w:proofErr w:type="spellEnd"/>
+      <w:r>
+        <w:rPr>
+          <w:sz w:val="23"/>
+          <w:szCs w:val="23"/>
+        </w:rPr>
+        <w:t xml:space="preserve">). </w:t>
       </w:r>
     </w:p>
     <w:p>
@@ -2640,14 +2701,46 @@
           <w:sz w:val="23"/>
           <w:szCs w:val="23"/>
         </w:rPr>
-        <w:t xml:space="preserve">The second pulse is to refocuses spins that have been dephased due to static field homogeneities and produces an echo to be measured by the receiver coils. </w:t>
-      </w:r>
-      <w:r>
-        <w:rPr>
-          <w:sz w:val="23"/>
-          <w:szCs w:val="23"/>
-        </w:rPr>
-        <w:t xml:space="preserve">The time between the center of the first RF pulse and the peak of the spin echo is called the echo time (TE).  </w:t>
+        <w:t xml:space="preserve">The second pulse is to refocuses spins that have been </w:t>
+      </w:r>
+      <w:proofErr w:type="spellStart"/>
+      <w:r>
+        <w:rPr>
+          <w:sz w:val="23"/>
+          <w:szCs w:val="23"/>
+        </w:rPr>
+        <w:t>dephased</w:t>
+      </w:r>
+      <w:proofErr w:type="spellEnd"/>
+      <w:r>
+        <w:rPr>
+          <w:sz w:val="23"/>
+          <w:szCs w:val="23"/>
+        </w:rPr>
+        <w:t xml:space="preserve"> due to static field homogeneities and produces an echo to be measured by the receiver coils. </w:t>
+      </w:r>
+      <w:r>
+        <w:rPr>
+          <w:sz w:val="23"/>
+          <w:szCs w:val="23"/>
+        </w:rPr>
+        <w:t xml:space="preserve">The time between the </w:t>
+      </w:r>
+      <w:proofErr w:type="spellStart"/>
+      <w:r>
+        <w:rPr>
+          <w:sz w:val="23"/>
+          <w:szCs w:val="23"/>
+        </w:rPr>
+        <w:t>center</w:t>
+      </w:r>
+      <w:proofErr w:type="spellEnd"/>
+      <w:r>
+        <w:rPr>
+          <w:sz w:val="23"/>
+          <w:szCs w:val="23"/>
+        </w:rPr>
+        <w:t xml:space="preserve"> of the first RF pulse and the peak of the spin echo is called the echo time (TE).  </w:t>
       </w:r>
       <w:r>
         <w:rPr>
@@ -2980,7 +3073,21 @@
         <w:rPr>
           <w:color w:val="000000"/>
         </w:rPr>
-        <w:t xml:space="preserve">EPI involves applying spin-preparation module (which could be a single RF-pulse) , a strong switched frequency-encoding gradient was applied simultaneously with an intermittently </w:t>
+        <w:t>EPI involves applying spin-preparation module (which could be a single RF-pulse</w:t>
+      </w:r>
+      <w:proofErr w:type="gramStart"/>
+      <w:r>
+        <w:rPr>
+          <w:color w:val="000000"/>
+        </w:rPr>
+        <w:t>) ,</w:t>
+      </w:r>
+      <w:proofErr w:type="gramEnd"/>
+      <w:r>
+        <w:rPr>
+          <w:color w:val="000000"/>
+        </w:rPr>
+        <w:t xml:space="preserve"> a strong switched frequency-encoding gradient was applied simultaneously with an intermittently </w:t>
       </w:r>
       <w:r>
         <w:rPr>
@@ -3529,8 +3636,13 @@
         </w:rPr>
         <w:t>Parallel Imaging techniques are SENSE (</w:t>
       </w:r>
-      <w:r>
-        <w:t xml:space="preserve">SENSitivity Encoding) which involves </w:t>
+      <w:proofErr w:type="spellStart"/>
+      <w:r>
+        <w:t>SENSitivity</w:t>
+      </w:r>
+      <w:proofErr w:type="spellEnd"/>
+      <w:r>
+        <w:t xml:space="preserve"> Encoding) which involves </w:t>
       </w:r>
       <w:r>
         <w:t>acquiring separate under sampled images from each coil and combining localized sensitivities to unfold the aliased signals mathematically.</w:t>
@@ -3541,8 +3653,13 @@
         </w:rPr>
         <w:t xml:space="preserve"> </w:t>
       </w:r>
-      <w:r>
-        <w:t xml:space="preserve">and GRAPPA </w:t>
+      <w:proofErr w:type="gramStart"/>
+      <w:r>
+        <w:t>and</w:t>
+      </w:r>
+      <w:proofErr w:type="gramEnd"/>
+      <w:r>
+        <w:t xml:space="preserve"> GRAPPA </w:t>
       </w:r>
       <w:r>
         <w:t>(</w:t>
@@ -3554,7 +3671,15 @@
         <w:t xml:space="preserve">. GRAPPA involves </w:t>
       </w:r>
       <w:r>
-        <w:t>acquiring undersampled k space data from coils and acquiring additional data near the centre of the k-space for calibration. This additional k-space data is used to calculate GRAPPA weights and subsequently the missing k-space data before the inverse Fourier Transform.</w:t>
+        <w:t xml:space="preserve">acquiring </w:t>
+      </w:r>
+      <w:proofErr w:type="spellStart"/>
+      <w:r>
+        <w:t>undersampled</w:t>
+      </w:r>
+      <w:proofErr w:type="spellEnd"/>
+      <w:r>
+        <w:t xml:space="preserve"> k space data from coils and acquiring additional data near the centre of the k-space for calibration. This additional k-space data is used to calculate GRAPPA weights and subsequently the missing k-space data before the inverse Fourier Transform.</w:t>
       </w:r>
     </w:p>
     <w:p>
@@ -3848,17 +3973,24 @@
         <w:spacing w:before="0" w:beforeAutospacing="0" w:after="0" w:afterAutospacing="0" w:line="360" w:lineRule="auto"/>
       </w:pPr>
       <w:r>
-        <w:t>y = Ax</w:t>
-      </w:r>
-    </w:p>
-    <w:p>
-      <w:pPr>
-        <w:pStyle w:val="NormalWeb"/>
-        <w:spacing w:before="0" w:beforeAutospacing="0" w:after="0" w:afterAutospacing="0" w:line="360" w:lineRule="auto"/>
-      </w:pPr>
+        <w:t xml:space="preserve">y = </w:t>
+      </w:r>
+      <w:proofErr w:type="spellStart"/>
+      <w:r>
+        <w:t>Ax</w:t>
+      </w:r>
+      <w:proofErr w:type="spellEnd"/>
+    </w:p>
+    <w:p>
+      <w:pPr>
+        <w:pStyle w:val="NormalWeb"/>
+        <w:spacing w:before="0" w:beforeAutospacing="0" w:after="0" w:afterAutospacing="0" w:line="360" w:lineRule="auto"/>
+      </w:pPr>
+      <w:proofErr w:type="gramStart"/>
       <w:r>
         <w:t>where</w:t>
       </w:r>
+      <w:proofErr w:type="gramEnd"/>
       <w:r>
         <w:t>:</w:t>
       </w:r>
@@ -3869,7 +4001,11 @@
         <w:spacing w:before="0" w:beforeAutospacing="0" w:after="0" w:afterAutospacing="0" w:line="360" w:lineRule="auto"/>
       </w:pPr>
       <w:r>
-        <w:t xml:space="preserve">A is an </w:t>
+        <w:t xml:space="preserve">A is </w:t>
+      </w:r>
+      <w:proofErr w:type="gramStart"/>
+      <w:r>
+        <w:t xml:space="preserve">an </w:t>
       </w:r>
       <m:oMath>
         <m:r>
@@ -3880,7 +4016,11 @@
         </m:r>
       </m:oMath>
       <w:r>
-        <w:t xml:space="preserve"> or sensing matrix</w:t>
+        <w:t xml:space="preserve"> or</w:t>
+      </w:r>
+      <w:proofErr w:type="gramEnd"/>
+      <w:r>
+        <w:t xml:space="preserve"> sensing matrix</w:t>
       </w:r>
       <w:r>
         <w:t xml:space="preserve"> which acquires m&lt;&lt;n measurements. </w:t>
@@ -3929,7 +4069,15 @@
         </m:sSup>
       </m:oMath>
       <w:r>
-        <w:t xml:space="preserve"> or the measurement matrix</w:t>
+        <w:t xml:space="preserve"> </w:t>
+      </w:r>
+      <w:proofErr w:type="gramStart"/>
+      <w:r>
+        <w:t>or</w:t>
+      </w:r>
+      <w:proofErr w:type="gramEnd"/>
+      <w:r>
+        <w:t xml:space="preserve"> the measurement matrix</w:t>
       </w:r>
     </w:p>
     <w:p>
@@ -3972,7 +4120,15 @@
         </m:sSup>
       </m:oMath>
       <w:r>
-        <w:t xml:space="preserve">  or the </w:t>
+        <w:t xml:space="preserve">  </w:t>
+      </w:r>
+      <w:proofErr w:type="gramStart"/>
+      <w:r>
+        <w:t>or</w:t>
+      </w:r>
+      <w:proofErr w:type="gramEnd"/>
+      <w:r>
+        <w:t xml:space="preserve"> the </w:t>
       </w:r>
       <w:r>
         <w:t xml:space="preserve">N dimensional </w:t>
@@ -4181,9 +4337,11 @@
           <w:szCs w:val="23"/>
         </w:rPr>
       </w:pPr>
+      <w:proofErr w:type="gramStart"/>
       <w:r>
         <w:t xml:space="preserve">Where </w:t>
       </w:r>
+      <w:proofErr w:type="gramEnd"/>
       <m:oMath>
         <m:r>
           <w:rPr>
@@ -4499,7 +4657,15 @@
         </w:rPr>
       </w:pPr>
       <w:r>
-        <w:t xml:space="preserve">Typically, the signals to be reconstructed are not themselves sparse, but will be sparse in some basis Φ.  In this case, x will still be referred to being k-sparse, with the understanding that we can express x as x = Φc where </w:t>
+        <w:t xml:space="preserve">Typically, the signals to be reconstructed are not themselves sparse, but will be sparse in some basis Φ.  In this case, x will still be referred to being k-sparse, with the understanding that we can express x as x = </w:t>
+      </w:r>
+      <w:proofErr w:type="spellStart"/>
+      <w:r>
+        <w:t>Φc</w:t>
+      </w:r>
+      <w:proofErr w:type="spellEnd"/>
+      <w:r>
+        <w:t xml:space="preserve"> where </w:t>
       </w:r>
       <m:oMath>
         <m:sSub>
@@ -4658,8 +4824,13 @@
         </w:rPr>
         <w:br/>
       </w:r>
-      <w:r>
-        <w:t>The two major questions involving the design of the sensing matrix (A) is 1. How to design the sensing matrix A to ensure that it preserves the information in the signal x .2 How can we recover the original signal x from measurements y. To ensure unique reconstruction, this section will provide the desirable properties that the matrix A should have for accurate recovery.</w:t>
+      <w:proofErr w:type="gramStart"/>
+      <w:r>
+        <w:t>The</w:t>
+      </w:r>
+      <w:proofErr w:type="gramEnd"/>
+      <w:r>
+        <w:t xml:space="preserve"> two major questions involving the design of the sensing matrix (A) is 1. How to design the sensing matrix A to ensure that it preserves the information in the signal x .2 How can we recover the original signal x from measurements y. To ensure unique reconstruction, this section will provide the desirable properties that the matrix A should have for accurate recovery.</w:t>
       </w:r>
     </w:p>
     <w:p>
@@ -4695,7 +4866,15 @@
         </w:rPr>
       </w:pPr>
       <w:r>
-        <w:t>To recover all sparse signals x from y (Ax), then it is immediately clear that for any pair of distinct vectors</w:t>
+        <w:t>To recover all sparse signals x from y (</w:t>
+      </w:r>
+      <w:proofErr w:type="spellStart"/>
+      <w:r>
+        <w:t>Ax</w:t>
+      </w:r>
+      <w:proofErr w:type="spellEnd"/>
+      <w:r>
+        <w:t>), then it is immediately clear that for any pair of distinct vectors</w:t>
       </w:r>
       <m:oMath>
         <m:r>
@@ -4773,8 +4952,13 @@
         <w:t>,</w:t>
       </w:r>
       <w:r>
-        <w:t xml:space="preserve"> we must have </w:t>
-      </w:r>
+        <w:t xml:space="preserve"> we must </w:t>
+      </w:r>
+      <w:proofErr w:type="gramStart"/>
+      <w:r>
+        <w:t xml:space="preserve">have </w:t>
+      </w:r>
+      <w:proofErr w:type="gramEnd"/>
       <m:oMath>
         <m:r>
           <w:rPr>
@@ -4947,9 +5131,11 @@
       <w:r>
         <w:t xml:space="preserve"> </w:t>
       </w:r>
+      <w:proofErr w:type="gramStart"/>
       <w:r>
         <w:t>with</w:t>
       </w:r>
+      <w:proofErr w:type="gramEnd"/>
       <m:oMath>
         <m:r>
           <w:rPr>
@@ -5131,15 +5317,25 @@
       <w:r>
         <w:t xml:space="preserve"> or the </w:t>
       </w:r>
-      <w:r>
-        <w:t>nullspace of A</w:t>
+      <w:proofErr w:type="spellStart"/>
+      <w:r>
+        <w:t>nullspace</w:t>
+      </w:r>
+      <w:proofErr w:type="spellEnd"/>
+      <w:r>
+        <w:t xml:space="preserve"> of A</w:t>
       </w:r>
       <w:r>
         <w:t xml:space="preserve"> </w:t>
       </w:r>
       <w:r>
-        <w:t xml:space="preserve">contains no vectors in </w:t>
-      </w:r>
+        <w:t xml:space="preserve">contains no vectors </w:t>
+      </w:r>
+      <w:proofErr w:type="gramStart"/>
+      <w:r>
+        <w:t xml:space="preserve">in </w:t>
+      </w:r>
+      <w:proofErr w:type="gramEnd"/>
       <m:oMath>
         <m:sSub>
           <m:sSubPr>
@@ -5177,7 +5373,15 @@
         <w:t xml:space="preserve">. </w:t>
       </w:r>
       <w:r>
-        <w:t>The nullspace is given as:</w:t>
+        <w:t xml:space="preserve">The </w:t>
+      </w:r>
+      <w:proofErr w:type="spellStart"/>
+      <w:r>
+        <w:t>nullspace</w:t>
+      </w:r>
+      <w:proofErr w:type="spellEnd"/>
+      <w:r>
+        <w:t xml:space="preserve"> is given as:</w:t>
       </w:r>
     </w:p>
     <w:p>
@@ -5254,7 +5458,15 @@
         <w:spacing w:before="0" w:beforeAutospacing="0" w:after="0" w:afterAutospacing="0" w:line="360" w:lineRule="auto"/>
       </w:pPr>
       <w:r>
-        <w:t xml:space="preserve">Given an M x N matrix A, if spark(A) </w:t>
+        <w:t xml:space="preserve">Given an M x N matrix A, if </w:t>
+      </w:r>
+      <w:proofErr w:type="gramStart"/>
+      <w:r>
+        <w:t>spark(</w:t>
+      </w:r>
+      <w:proofErr w:type="gramEnd"/>
+      <w:r>
+        <w:t xml:space="preserve">A) </w:t>
       </w:r>
       <w:r>
         <w:rPr>
@@ -5292,6 +5504,7 @@
       <w:r>
         <w:t xml:space="preserve"> For any vector y </w:t>
       </w:r>
+      <w:proofErr w:type="gramStart"/>
       <w:r>
         <w:rPr>
           <w:rFonts w:ascii="Cambria Math" w:hAnsi="Cambria Math" w:cs="Cambria Math"/>
@@ -5301,6 +5514,7 @@
       <w:r>
         <w:t xml:space="preserve"> </w:t>
       </w:r>
+      <w:proofErr w:type="gramEnd"/>
       <m:oMath>
         <m:sSup>
           <m:sSupPr>
@@ -5644,13 +5858,7 @@
             <w:rPr>
               <w:rFonts w:ascii="Cambria Math" w:hAnsi="Cambria Math"/>
             </w:rPr>
-            <m:t xml:space="preserve"> N (A) and for all Λ such that |Λ| ≤ k</m:t>
-          </m:r>
-          <m:r>
-            <w:rPr>
-              <w:rFonts w:ascii="Cambria Math" w:hAnsi="Cambria Math"/>
-            </w:rPr>
-            <m:t>.</m:t>
+            <m:t xml:space="preserve"> N (A) and for all Λ such that |Λ| ≤ k.</m:t>
           </m:r>
         </m:oMath>
       </m:oMathPara>
@@ -5666,11 +5874,16 @@
         <w:pStyle w:val="NormalWeb"/>
         <w:spacing w:before="0" w:beforeAutospacing="0" w:after="0" w:afterAutospacing="0" w:line="360" w:lineRule="auto"/>
       </w:pPr>
+      <w:proofErr w:type="gramStart"/>
       <w:r>
         <w:t>w</w:t>
       </w:r>
       <w:r>
-        <w:t xml:space="preserve">here Λ </w:t>
+        <w:t>here</w:t>
+      </w:r>
+      <w:proofErr w:type="gramEnd"/>
+      <w:r>
+        <w:t xml:space="preserve"> Λ </w:t>
       </w:r>
       <w:r>
         <w:rPr>
@@ -5747,7 +5960,15 @@
         </m:sSub>
       </m:oMath>
       <w:r>
-        <w:t xml:space="preserve"> is the length n vector obtained by setting the entries</w:t>
+        <w:t xml:space="preserve"> </w:t>
+      </w:r>
+      <w:proofErr w:type="gramStart"/>
+      <w:r>
+        <w:t>is</w:t>
+      </w:r>
+      <w:proofErr w:type="gramEnd"/>
+      <w:r>
+        <w:t xml:space="preserve"> the length n vector obtained by setting the entries</w:t>
       </w:r>
       <w:r>
         <w:t xml:space="preserve"> of h</w:t>
@@ -5805,7 +6026,15 @@
         <w:t xml:space="preserve">To illustrate the implications </w:t>
       </w:r>
       <w:r>
-        <w:t xml:space="preserve">of the NSP in sparse recovery, we can use the following thereom to measure the performance when dealing with general non-sparse x. </w:t>
+        <w:t xml:space="preserve">of the NSP in sparse recovery, we can use the following </w:t>
+      </w:r>
+      <w:proofErr w:type="spellStart"/>
+      <w:r>
+        <w:t>thereom</w:t>
+      </w:r>
+      <w:proofErr w:type="spellEnd"/>
+      <w:r>
+        <w:t xml:space="preserve"> to measure the performance when dealing with general non-sparse x. </w:t>
       </w:r>
     </w:p>
     <w:p>
@@ -5822,9 +6051,11 @@
       <w:r>
         <w:t xml:space="preserve">Theorem 2.2 </w:t>
       </w:r>
+      <w:proofErr w:type="gramStart"/>
       <w:r>
         <w:t>Let</w:t>
       </w:r>
+      <w:proofErr w:type="gramEnd"/>
       <w:r>
         <w:t xml:space="preserve"> </w:t>
       </w:r>
@@ -5908,13 +6139,7 @@
           <w:rPr>
             <w:rFonts w:ascii="Cambria Math" w:hAnsi="Cambria Math"/>
           </w:rPr>
-          <m:t>A</m:t>
-        </m:r>
-        <m:r>
-          <w:rPr>
-            <w:rFonts w:ascii="Cambria Math" w:hAnsi="Cambria Math"/>
-          </w:rPr>
-          <m:t xml:space="preserve"> : </m:t>
+          <m:t xml:space="preserve">A : </m:t>
         </m:r>
         <m:sSup>
           <m:sSupPr>
@@ -6000,12 +6225,21 @@
         </w:rPr>
         <w:t>𝑨</w:t>
       </w:r>
-      <w:r>
-        <w:rPr>
-          <w:sz w:val="23"/>
-          <w:szCs w:val="23"/>
-        </w:rPr>
-        <w:t>,Δ) satisfies</w:t>
+      <w:proofErr w:type="gramStart"/>
+      <w:r>
+        <w:rPr>
+          <w:sz w:val="23"/>
+          <w:szCs w:val="23"/>
+        </w:rPr>
+        <w:t>,Δ</w:t>
+      </w:r>
+      <w:proofErr w:type="gramEnd"/>
+      <w:r>
+        <w:rPr>
+          <w:sz w:val="23"/>
+          <w:szCs w:val="23"/>
+        </w:rPr>
+        <w:t>) satisfies</w:t>
       </w:r>
     </w:p>
     <w:p>
@@ -6207,9 +6441,11 @@
         <w:pStyle w:val="NormalWeb"/>
         <w:spacing w:before="0" w:beforeAutospacing="0" w:after="0" w:afterAutospacing="0" w:line="360" w:lineRule="auto"/>
       </w:pPr>
+      <w:proofErr w:type="gramStart"/>
       <w:r>
         <w:t xml:space="preserve">Where </w:t>
       </w:r>
+      <w:proofErr w:type="gramEnd"/>
       <m:oMath>
         <m:sSub>
           <m:sSubPr>
@@ -6399,13 +6635,7 @@
                             <w:rPr>
                               <w:rFonts w:ascii="Cambria Math" w:hAnsi="Cambria Math"/>
                             </w:rPr>
-                            <m:t>x</m:t>
-                          </m:r>
-                          <m:r>
-                            <w:rPr>
-                              <w:rFonts w:ascii="Cambria Math" w:hAnsi="Cambria Math"/>
-                            </w:rPr>
-                            <m:t>-</m:t>
+                            <m:t>x-</m:t>
                           </m:r>
                           <m:acc>
                             <m:accPr>
@@ -6452,13 +6682,7 @@
           <w:rPr>
             <w:rFonts w:ascii="Cambria Math" w:hAnsi="Cambria Math"/>
           </w:rPr>
-          <m:t xml:space="preserve"> </m:t>
-        </m:r>
-        <m:r>
-          <w:rPr>
-            <w:rFonts w:ascii="Cambria Math" w:hAnsi="Cambria Math"/>
-          </w:rPr>
-          <m:t xml:space="preserve">and </m:t>
+          <m:t xml:space="preserve"> and </m:t>
         </m:r>
         <m:acc>
           <m:accPr>
@@ -6538,7 +6762,15 @@
         <w:t xml:space="preserve">The NSP of order 2s is sufficient to establish a guarantee of the form the previous algorithm to allow for </w:t>
       </w:r>
       <w:r>
-        <w:t xml:space="preserve">practical recovery a practical recovery algorithm for all possible. s-sparse signals. </w:t>
+        <w:t xml:space="preserve">practical recovery a practical recovery algorithm for all possible. </w:t>
+      </w:r>
+      <w:proofErr w:type="gramStart"/>
+      <w:r>
+        <w:t>s-sparse</w:t>
+      </w:r>
+      <w:proofErr w:type="gramEnd"/>
+      <w:r>
+        <w:t xml:space="preserve"> signals. </w:t>
       </w:r>
     </w:p>
     <w:p>
@@ -6603,8 +6835,21 @@
         </w:rPr>
         <w:t xml:space="preserve"> do not account for noise. When the measurements have been corrupted by some error such as quantization errors or noise, stronger conditions must be applied. In </w:t>
       </w:r>
-      <w:r>
-        <w:t xml:space="preserve">Cand`es and Tao[source] </w:t>
+      <w:proofErr w:type="spellStart"/>
+      <w:r>
+        <w:t>Cand`es</w:t>
+      </w:r>
+      <w:proofErr w:type="spellEnd"/>
+      <w:r>
+        <w:t xml:space="preserve"> and </w:t>
+      </w:r>
+      <w:proofErr w:type="gramStart"/>
+      <w:r>
+        <w:t>Tao[</w:t>
+      </w:r>
+      <w:proofErr w:type="gramEnd"/>
+      <w:r>
+        <w:t xml:space="preserve">source] </w:t>
       </w:r>
       <w:r>
         <w:rPr>
@@ -6652,7 +6897,15 @@
         <w:spacing w:before="0" w:beforeAutospacing="0" w:after="0" w:afterAutospacing="0" w:line="360" w:lineRule="auto"/>
       </w:pPr>
       <w:r>
-        <w:t xml:space="preserve">A matrix A satisfies the restricted isometry property (RIP) of order k if there exists a δk </w:t>
+        <w:t xml:space="preserve">A matrix A satisfies the restricted isometry property (RIP) of order k if there exists a </w:t>
+      </w:r>
+      <w:proofErr w:type="spellStart"/>
+      <w:r>
+        <w:t>δk</w:t>
+      </w:r>
+      <w:proofErr w:type="spellEnd"/>
+      <w:r>
+        <w:t xml:space="preserve"> </w:t>
       </w:r>
       <w:r>
         <w:rPr>
@@ -6837,6 +7090,7 @@
       <w:r>
         <w:t xml:space="preserve"> , (1.7) for all x </w:t>
       </w:r>
+      <w:proofErr w:type="gramStart"/>
       <w:r>
         <w:rPr>
           <w:rFonts w:ascii="Cambria Math" w:hAnsi="Cambria Math" w:cs="Cambria Math"/>
@@ -6846,6 +7100,7 @@
       <w:r>
         <w:t xml:space="preserve"> </w:t>
       </w:r>
+      <w:proofErr w:type="gramEnd"/>
       <m:oMath>
         <m:sSub>
           <m:sSubPr>
@@ -6948,7 +7203,11 @@
         <w:t>∈</w:t>
       </w:r>
       <w:r>
-        <w:t xml:space="preserve"> (0, </w:t>
+        <w:t xml:space="preserve"> (0</w:t>
+      </w:r>
+      <w:proofErr w:type="gramStart"/>
+      <w:r>
+        <w:t xml:space="preserve">, </w:t>
       </w:r>
       <m:oMath>
         <m:f>
@@ -6961,6 +7220,7 @@
             </m:ctrlPr>
           </m:fPr>
           <m:num>
+            <w:proofErr w:type="gramEnd"/>
             <m:r>
               <w:rPr>
                 <w:rFonts w:ascii="Cambria Math" w:hAnsi="Cambria Math"/>
@@ -6989,10 +7249,15 @@
         <w:jc w:val="center"/>
       </w:pPr>
       <w:r>
-        <w:t xml:space="preserve">Then m ≥ Ck log </w:t>
-      </w:r>
-      <w:r>
-        <w:t>(</w:t>
+        <w:t xml:space="preserve">Then m ≥ </w:t>
+      </w:r>
+      <w:proofErr w:type="spellStart"/>
+      <w:r>
+        <w:t>Ck</w:t>
+      </w:r>
+      <w:proofErr w:type="spellEnd"/>
+      <w:r>
+        <w:t xml:space="preserve"> log (</w:t>
       </w:r>
       <m:oMath>
         <m:f>
@@ -7037,8 +7302,13 @@
         <w:pStyle w:val="NormalWeb"/>
         <w:spacing w:before="0" w:beforeAutospacing="0" w:after="0" w:afterAutospacing="0" w:line="360" w:lineRule="auto"/>
       </w:pPr>
-      <w:r>
-        <w:t>where C = 1/2 log(√ 24 + 1) ≈ 0.28.</w:t>
+      <w:proofErr w:type="gramStart"/>
+      <w:r>
+        <w:t>where</w:t>
+      </w:r>
+      <w:proofErr w:type="gramEnd"/>
+      <w:r>
+        <w:t xml:space="preserve"> C = 1/2 log(√ 24 + 1) ≈ 0.28.</w:t>
       </w:r>
     </w:p>
     <w:p>
@@ -7177,10 +7447,7 @@
         </m:rad>
       </m:oMath>
       <w:r>
-        <w:t xml:space="preserve"> − 1. Then A satisfies the NSP of order 2k with constant</w:t>
-      </w:r>
-      <w:r>
-        <w:t>.</w:t>
+        <w:t xml:space="preserve"> − 1. Then A satisfies the NSP of order 2k with constant.</w:t>
       </w:r>
     </w:p>
     <w:p>
@@ -7215,13 +7482,7 @@
                 <w:rPr>
                   <w:rFonts w:ascii="Cambria Math" w:hAnsi="Cambria Math"/>
                 </w:rPr>
-                <m:t xml:space="preserve"> </m:t>
-              </m:r>
-              <m:r>
-                <w:rPr>
-                  <w:rFonts w:ascii="Cambria Math" w:hAnsi="Cambria Math"/>
-                </w:rPr>
-                <m:t xml:space="preserve"> </m:t>
+                <m:t xml:space="preserve">  </m:t>
               </m:r>
               <m:rad>
                 <m:radPr>
@@ -7275,13 +7536,7 @@
                 <w:rPr>
                   <w:rFonts w:ascii="Cambria Math" w:hAnsi="Cambria Math"/>
                 </w:rPr>
-                <m:t xml:space="preserve">1 - (1 + </m:t>
-              </m:r>
-              <m:r>
-                <w:rPr>
-                  <w:rFonts w:ascii="Cambria Math" w:hAnsi="Cambria Math"/>
-                </w:rPr>
-                <m:t xml:space="preserve"> </m:t>
+                <m:t xml:space="preserve">1 - (1 +  </m:t>
               </m:r>
               <m:rad>
                 <m:radPr>
@@ -7413,13 +7668,7 @@
         <w:t xml:space="preserve"> has </w:t>
       </w:r>
       <w:r>
-        <w:t>computational complexity</w:t>
-      </w:r>
-      <w:r>
-        <w:t xml:space="preserve">, since each case must </w:t>
-      </w:r>
-      <w:r>
-        <w:t xml:space="preserve">consider </w:t>
+        <w:t xml:space="preserve">computational complexity, since each case must consider </w:t>
       </w:r>
       <m:oMath>
         <m:r>
@@ -7468,104 +7717,1005 @@
         </m:m>
       </m:oMath>
       <w:r>
-        <w:t xml:space="preserve">  submatrices</w:t>
-      </w:r>
-      <w:r>
-        <w:t>. It is more preferable to use properties of A that provide more concrete guarantees that are also easily computable. The mutual coherence is one such property .</w:t>
-      </w:r>
-    </w:p>
-    <w:p>
-      <w:pPr>
-        <w:pStyle w:val="NormalWeb"/>
-        <w:spacing w:before="0" w:beforeAutospacing="0" w:after="0" w:afterAutospacing="0" w:line="360" w:lineRule="auto"/>
-        <w:rPr>
-          <w:u w:val="single"/>
-        </w:rPr>
-      </w:pPr>
-      <w:r>
-        <w:rPr>
-          <w:u w:val="single"/>
-        </w:rPr>
-        <w:t xml:space="preserve">Definition </w:t>
-      </w:r>
-    </w:p>
-    <w:p>
-      <w:pPr>
-        <w:pStyle w:val="NormalWeb"/>
-        <w:spacing w:before="0" w:beforeAutospacing="0" w:after="0" w:afterAutospacing="0" w:line="360" w:lineRule="auto"/>
-        <w:rPr>
-          <w:u w:val="single"/>
-        </w:rPr>
-      </w:pPr>
-    </w:p>
-    <w:p>
-      <w:pPr>
-        <w:pStyle w:val="NormalWeb"/>
-        <w:spacing w:before="0" w:beforeAutospacing="0" w:after="0" w:afterAutospacing="0" w:line="360" w:lineRule="auto"/>
-        <w:rPr>
-          <w:color w:val="000000"/>
-          <w:u w:val="single"/>
-        </w:rPr>
-      </w:pPr>
-    </w:p>
-    <w:p>
-      <w:pPr>
-        <w:pStyle w:val="NormalWeb"/>
-        <w:spacing w:before="0" w:beforeAutospacing="0" w:after="0" w:afterAutospacing="0" w:line="360" w:lineRule="auto"/>
-        <w:rPr>
-          <w:b/>
-          <w:color w:val="000000"/>
-          <w:u w:val="single"/>
-        </w:rPr>
-      </w:pPr>
-      <w:r>
-        <w:rPr>
-          <w:b/>
-          <w:color w:val="000000"/>
-          <w:u w:val="single"/>
-        </w:rPr>
-        <w:t>5 pages</w:t>
-      </w:r>
-    </w:p>
-    <w:p>
-      <w:pPr>
-        <w:pStyle w:val="NormalWeb"/>
-        <w:spacing w:before="0" w:beforeAutospacing="0" w:after="0" w:afterAutospacing="0" w:line="360" w:lineRule="auto"/>
-      </w:pPr>
-      <w:r>
-        <w:t>Compressed Sensing</w:t>
-      </w:r>
-    </w:p>
-    <w:p>
-      <w:pPr>
-        <w:spacing w:line="360" w:lineRule="auto"/>
-        <w:rPr>
-          <w:sz w:val="24"/>
-          <w:szCs w:val="24"/>
-        </w:rPr>
-      </w:pPr>
-      <w:r>
-        <w:rPr>
-          <w:sz w:val="24"/>
-          <w:szCs w:val="24"/>
-        </w:rPr>
-        <w:t>Leemas</w:t>
-      </w:r>
-    </w:p>
-    <w:p>
-      <w:pPr>
-        <w:spacing w:line="360" w:lineRule="auto"/>
-        <w:rPr>
-          <w:sz w:val="24"/>
-          <w:szCs w:val="24"/>
-        </w:rPr>
-      </w:pPr>
-      <w:r>
-        <w:rPr>
-          <w:sz w:val="24"/>
-          <w:szCs w:val="24"/>
-        </w:rPr>
-        <w:t>Requirements</w:t>
+        <w:t xml:space="preserve">  submatrices. It is more preferable to use properties of A that provide more concrete guarantees that are also easily computable. The mutual coherence</w:t>
+      </w:r>
+      <w:r>
+        <w:t xml:space="preserve"> is one such property</w:t>
+      </w:r>
+      <w:r>
+        <w:t>.</w:t>
+      </w:r>
+    </w:p>
+    <w:p>
+      <w:pPr>
+        <w:pStyle w:val="NormalWeb"/>
+        <w:spacing w:before="0" w:beforeAutospacing="0" w:after="0" w:afterAutospacing="0" w:line="360" w:lineRule="auto"/>
+      </w:pPr>
+      <w:r>
+        <w:t>Definition: The mutual coherence of a</w:t>
+      </w:r>
+      <w:r>
+        <w:t xml:space="preserve"> given M x N matrix A, </w:t>
+      </w:r>
+      <w:proofErr w:type="gramStart"/>
+      <w:r>
+        <w:t>u(</w:t>
+      </w:r>
+      <w:proofErr w:type="gramEnd"/>
+      <w:r>
+        <w:t xml:space="preserve">A) is the largest absolute inner product between two columns </w:t>
+      </w:r>
+      <m:oMath>
+        <m:sSub>
+          <m:sSubPr>
+            <m:ctrlPr>
+              <w:rPr>
+                <w:rFonts w:ascii="Cambria Math" w:hAnsi="Cambria Math"/>
+                <w:i/>
+              </w:rPr>
+            </m:ctrlPr>
+          </m:sSubPr>
+          <m:e>
+            <m:r>
+              <w:rPr>
+                <w:rFonts w:ascii="Cambria Math" w:hAnsi="Cambria Math"/>
+              </w:rPr>
+              <m:t>a</m:t>
+            </m:r>
+          </m:e>
+          <m:sub>
+            <m:r>
+              <w:rPr>
+                <w:rFonts w:ascii="Cambria Math" w:hAnsi="Cambria Math"/>
+              </w:rPr>
+              <m:t>i</m:t>
+            </m:r>
+          </m:sub>
+        </m:sSub>
+      </m:oMath>
+      <w:r>
+        <w:t xml:space="preserve">, </w:t>
+      </w:r>
+      <m:oMath>
+        <m:sSub>
+          <m:sSubPr>
+            <m:ctrlPr>
+              <w:rPr>
+                <w:rFonts w:ascii="Cambria Math" w:hAnsi="Cambria Math"/>
+                <w:i/>
+              </w:rPr>
+            </m:ctrlPr>
+          </m:sSubPr>
+          <m:e>
+            <m:r>
+              <w:rPr>
+                <w:rFonts w:ascii="Cambria Math" w:hAnsi="Cambria Math"/>
+              </w:rPr>
+              <m:t>a</m:t>
+            </m:r>
+          </m:e>
+          <m:sub>
+            <m:r>
+              <w:rPr>
+                <w:rFonts w:ascii="Cambria Math" w:hAnsi="Cambria Math"/>
+              </w:rPr>
+              <m:t>j</m:t>
+            </m:r>
+          </m:sub>
+        </m:sSub>
+      </m:oMath>
+    </w:p>
+    <w:p>
+      <w:pPr>
+        <w:pStyle w:val="NormalWeb"/>
+        <w:spacing w:before="0" w:beforeAutospacing="0" w:after="0" w:afterAutospacing="0" w:line="360" w:lineRule="auto"/>
+      </w:pPr>
+      <w:r>
+        <w:lastRenderedPageBreak/>
+        <w:t xml:space="preserve"> </w:t>
+      </w:r>
+      <m:oMath>
+        <m:r>
+          <w:rPr>
+            <w:rFonts w:ascii="Cambria Math" w:hAnsi="Cambria Math"/>
+          </w:rPr>
+          <m:t>μ</m:t>
+        </m:r>
+        <m:d>
+          <m:dPr>
+            <m:ctrlPr>
+              <w:rPr>
+                <w:rFonts w:ascii="Cambria Math" w:hAnsi="Cambria Math"/>
+                <w:i/>
+              </w:rPr>
+            </m:ctrlPr>
+          </m:dPr>
+          <m:e>
+            <m:r>
+              <w:rPr>
+                <w:rFonts w:ascii="Cambria Math" w:hAnsi="Cambria Math"/>
+              </w:rPr>
+              <m:t>A</m:t>
+            </m:r>
+          </m:e>
+        </m:d>
+        <m:r>
+          <w:rPr>
+            <w:rFonts w:ascii="Cambria Math" w:hAnsi="Cambria Math"/>
+          </w:rPr>
+          <m:t xml:space="preserve">= </m:t>
+        </m:r>
+        <m:func>
+          <m:funcPr>
+            <m:ctrlPr>
+              <w:rPr>
+                <w:rFonts w:ascii="Cambria Math" w:hAnsi="Cambria Math"/>
+                <w:i/>
+              </w:rPr>
+            </m:ctrlPr>
+          </m:funcPr>
+          <m:fName>
+            <m:limLow>
+              <m:limLowPr>
+                <m:ctrlPr>
+                  <w:rPr>
+                    <w:rFonts w:ascii="Cambria Math" w:hAnsi="Cambria Math"/>
+                    <w:i/>
+                  </w:rPr>
+                </m:ctrlPr>
+              </m:limLowPr>
+              <m:e>
+                <m:r>
+                  <m:rPr>
+                    <m:sty m:val="p"/>
+                  </m:rPr>
+                  <w:rPr>
+                    <w:rFonts w:ascii="Cambria Math" w:hAnsi="Cambria Math"/>
+                  </w:rPr>
+                  <m:t>max</m:t>
+                </m:r>
+              </m:e>
+              <m:lim>
+                <m:r>
+                  <w:rPr>
+                    <w:rFonts w:ascii="Cambria Math" w:hAnsi="Cambria Math"/>
+                  </w:rPr>
+                  <m:t>1≤i≤j≤n</m:t>
+                </m:r>
+              </m:lim>
+            </m:limLow>
+          </m:fName>
+          <m:e>
+            <m:f>
+              <m:fPr>
+                <m:ctrlPr>
+                  <w:rPr>
+                    <w:rFonts w:ascii="Cambria Math" w:hAnsi="Cambria Math"/>
+                    <w:i/>
+                  </w:rPr>
+                </m:ctrlPr>
+              </m:fPr>
+              <m:num>
+                <m:d>
+                  <m:dPr>
+                    <m:begChr m:val="|"/>
+                    <m:endChr m:val="|"/>
+                    <m:ctrlPr>
+                      <w:rPr>
+                        <w:rFonts w:ascii="Cambria Math" w:hAnsi="Cambria Math"/>
+                        <w:i/>
+                      </w:rPr>
+                    </m:ctrlPr>
+                  </m:dPr>
+                  <m:e>
+                    <m:d>
+                      <m:dPr>
+                        <m:begChr m:val="〈"/>
+                        <m:endChr m:val="〉"/>
+                        <m:ctrlPr>
+                          <w:rPr>
+                            <w:rFonts w:ascii="Cambria Math" w:hAnsi="Cambria Math"/>
+                            <w:i/>
+                          </w:rPr>
+                        </m:ctrlPr>
+                      </m:dPr>
+                      <m:e>
+                        <m:sSub>
+                          <m:sSubPr>
+                            <m:ctrlPr>
+                              <w:rPr>
+                                <w:rFonts w:ascii="Cambria Math" w:hAnsi="Cambria Math"/>
+                                <w:i/>
+                              </w:rPr>
+                            </m:ctrlPr>
+                          </m:sSubPr>
+                          <m:e>
+                            <m:r>
+                              <w:rPr>
+                                <w:rFonts w:ascii="Cambria Math" w:hAnsi="Cambria Math"/>
+                              </w:rPr>
+                              <m:t>a</m:t>
+                            </m:r>
+                          </m:e>
+                          <m:sub>
+                            <m:r>
+                              <w:rPr>
+                                <w:rFonts w:ascii="Cambria Math" w:hAnsi="Cambria Math"/>
+                              </w:rPr>
+                              <m:t>i</m:t>
+                            </m:r>
+                          </m:sub>
+                        </m:sSub>
+                        <m:r>
+                          <w:rPr>
+                            <w:rFonts w:ascii="Cambria Math" w:hAnsi="Cambria Math"/>
+                          </w:rPr>
+                          <m:t>,</m:t>
+                        </m:r>
+                        <m:sSub>
+                          <m:sSubPr>
+                            <m:ctrlPr>
+                              <w:rPr>
+                                <w:rFonts w:ascii="Cambria Math" w:hAnsi="Cambria Math"/>
+                                <w:i/>
+                              </w:rPr>
+                            </m:ctrlPr>
+                          </m:sSubPr>
+                          <m:e>
+                            <m:r>
+                              <w:rPr>
+                                <w:rFonts w:ascii="Cambria Math" w:hAnsi="Cambria Math"/>
+                              </w:rPr>
+                              <m:t>a</m:t>
+                            </m:r>
+                          </m:e>
+                          <m:sub>
+                            <m:r>
+                              <w:rPr>
+                                <w:rFonts w:ascii="Cambria Math" w:hAnsi="Cambria Math"/>
+                              </w:rPr>
+                              <m:t>j</m:t>
+                            </m:r>
+                          </m:sub>
+                        </m:sSub>
+                      </m:e>
+                    </m:d>
+                  </m:e>
+                </m:d>
+              </m:num>
+              <m:den>
+                <m:sSub>
+                  <m:sSubPr>
+                    <m:ctrlPr>
+                      <w:rPr>
+                        <w:rFonts w:ascii="Cambria Math" w:hAnsi="Cambria Math"/>
+                        <w:i/>
+                      </w:rPr>
+                    </m:ctrlPr>
+                  </m:sSubPr>
+                  <m:e>
+                    <m:d>
+                      <m:dPr>
+                        <m:begChr m:val="‖"/>
+                        <m:endChr m:val="‖"/>
+                        <m:ctrlPr>
+                          <w:rPr>
+                            <w:rFonts w:ascii="Cambria Math" w:hAnsi="Cambria Math"/>
+                            <w:i/>
+                          </w:rPr>
+                        </m:ctrlPr>
+                      </m:dPr>
+                      <m:e>
+                        <m:sSub>
+                          <m:sSubPr>
+                            <m:ctrlPr>
+                              <w:rPr>
+                                <w:rFonts w:ascii="Cambria Math" w:hAnsi="Cambria Math"/>
+                                <w:i/>
+                              </w:rPr>
+                            </m:ctrlPr>
+                          </m:sSubPr>
+                          <m:e>
+                            <m:r>
+                              <w:rPr>
+                                <w:rFonts w:ascii="Cambria Math" w:hAnsi="Cambria Math"/>
+                              </w:rPr>
+                              <m:t>a</m:t>
+                            </m:r>
+                          </m:e>
+                          <m:sub>
+                            <m:r>
+                              <w:rPr>
+                                <w:rFonts w:ascii="Cambria Math" w:hAnsi="Cambria Math"/>
+                              </w:rPr>
+                              <m:t>i</m:t>
+                            </m:r>
+                          </m:sub>
+                        </m:sSub>
+                      </m:e>
+                    </m:d>
+                  </m:e>
+                  <m:sub>
+                    <m:r>
+                      <w:rPr>
+                        <w:rFonts w:ascii="Cambria Math" w:hAnsi="Cambria Math"/>
+                      </w:rPr>
+                      <m:t>2</m:t>
+                    </m:r>
+                  </m:sub>
+                </m:sSub>
+                <m:sSub>
+                  <m:sSubPr>
+                    <m:ctrlPr>
+                      <w:rPr>
+                        <w:rFonts w:ascii="Cambria Math" w:hAnsi="Cambria Math"/>
+                        <w:i/>
+                      </w:rPr>
+                    </m:ctrlPr>
+                  </m:sSubPr>
+                  <m:e>
+                    <m:d>
+                      <m:dPr>
+                        <m:begChr m:val="‖"/>
+                        <m:endChr m:val="‖"/>
+                        <m:ctrlPr>
+                          <w:rPr>
+                            <w:rFonts w:ascii="Cambria Math" w:hAnsi="Cambria Math"/>
+                            <w:i/>
+                          </w:rPr>
+                        </m:ctrlPr>
+                      </m:dPr>
+                      <m:e>
+                        <m:sSub>
+                          <m:sSubPr>
+                            <m:ctrlPr>
+                              <w:rPr>
+                                <w:rFonts w:ascii="Cambria Math" w:hAnsi="Cambria Math"/>
+                                <w:i/>
+                              </w:rPr>
+                            </m:ctrlPr>
+                          </m:sSubPr>
+                          <m:e>
+                            <m:r>
+                              <w:rPr>
+                                <w:rFonts w:ascii="Cambria Math" w:hAnsi="Cambria Math"/>
+                              </w:rPr>
+                              <m:t>a</m:t>
+                            </m:r>
+                          </m:e>
+                          <m:sub>
+                            <m:r>
+                              <w:rPr>
+                                <w:rFonts w:ascii="Cambria Math" w:hAnsi="Cambria Math"/>
+                              </w:rPr>
+                              <m:t>j</m:t>
+                            </m:r>
+                          </m:sub>
+                        </m:sSub>
+                      </m:e>
+                    </m:d>
+                  </m:e>
+                  <m:sub>
+                    <m:r>
+                      <w:rPr>
+                        <w:rFonts w:ascii="Cambria Math" w:hAnsi="Cambria Math"/>
+                      </w:rPr>
+                      <m:t>2</m:t>
+                    </m:r>
+                  </m:sub>
+                </m:sSub>
+              </m:den>
+            </m:f>
+          </m:e>
+        </m:func>
+        <m:r>
+          <w:rPr>
+            <w:rFonts w:ascii="Cambria Math" w:hAnsi="Cambria Math"/>
+          </w:rPr>
+          <m:t>∈</m:t>
+        </m:r>
+        <m:d>
+          <m:dPr>
+            <m:begChr m:val="["/>
+            <m:endChr m:val="]"/>
+            <m:ctrlPr>
+              <w:rPr>
+                <w:rFonts w:ascii="Cambria Math" w:hAnsi="Cambria Math"/>
+                <w:i/>
+              </w:rPr>
+            </m:ctrlPr>
+          </m:dPr>
+          <m:e>
+            <m:rad>
+              <m:radPr>
+                <m:degHide m:val="1"/>
+                <m:ctrlPr>
+                  <w:rPr>
+                    <w:rFonts w:ascii="Cambria Math" w:hAnsi="Cambria Math"/>
+                    <w:i/>
+                  </w:rPr>
+                </m:ctrlPr>
+              </m:radPr>
+              <m:deg/>
+              <m:e>
+                <m:f>
+                  <m:fPr>
+                    <m:ctrlPr>
+                      <w:rPr>
+                        <w:rFonts w:ascii="Cambria Math" w:hAnsi="Cambria Math"/>
+                        <w:i/>
+                      </w:rPr>
+                    </m:ctrlPr>
+                  </m:fPr>
+                  <m:num>
+                    <m:r>
+                      <w:rPr>
+                        <w:rFonts w:ascii="Cambria Math" w:hAnsi="Cambria Math"/>
+                      </w:rPr>
+                      <m:t>N-M</m:t>
+                    </m:r>
+                  </m:num>
+                  <m:den>
+                    <m:r>
+                      <w:rPr>
+                        <w:rFonts w:ascii="Cambria Math" w:hAnsi="Cambria Math"/>
+                      </w:rPr>
+                      <m:t>M(N-1)</m:t>
+                    </m:r>
+                  </m:den>
+                </m:f>
+              </m:e>
+            </m:rad>
+            <m:r>
+              <w:rPr>
+                <w:rFonts w:ascii="Cambria Math" w:hAnsi="Cambria Math"/>
+              </w:rPr>
+              <m:t>,1</m:t>
+            </m:r>
+          </m:e>
+        </m:d>
+      </m:oMath>
+    </w:p>
+    <w:p>
+      <w:pPr>
+        <w:pStyle w:val="NormalWeb"/>
+        <w:spacing w:before="0" w:beforeAutospacing="0" w:after="0" w:afterAutospacing="0" w:line="360" w:lineRule="auto"/>
+      </w:pPr>
+      <w:r>
+        <w:t xml:space="preserve">The lower bound is known as the Welch bound. When n&gt;&gt;m, the lower bound is approximately </w:t>
+      </w:r>
+      <w:proofErr w:type="gramStart"/>
+      <w:r>
+        <w:t>u(</w:t>
+      </w:r>
+      <w:proofErr w:type="gramEnd"/>
+      <w:r>
+        <w:t>) &gt;= 1/</w:t>
+      </w:r>
+      <w:proofErr w:type="spellStart"/>
+      <w:r>
+        <w:t>sqrt</w:t>
+      </w:r>
+      <w:proofErr w:type="spellEnd"/>
+      <w:r>
+        <w:t xml:space="preserve">(m). The mutual coherence can be related to the RIP, NSP and spark by employing the </w:t>
+      </w:r>
+      <w:proofErr w:type="spellStart"/>
+      <w:r>
+        <w:t>Gershgorin</w:t>
+      </w:r>
+      <w:proofErr w:type="spellEnd"/>
+      <w:r>
+        <w:t xml:space="preserve"> circle theorem. </w:t>
+      </w:r>
+    </w:p>
+    <w:p>
+      <w:pPr>
+        <w:pStyle w:val="NormalWeb"/>
+        <w:spacing w:before="0" w:beforeAutospacing="0" w:after="0" w:afterAutospacing="0" w:line="360" w:lineRule="auto"/>
+      </w:pPr>
+    </w:p>
+    <w:p>
+      <w:pPr>
+        <w:pStyle w:val="NormalWeb"/>
+        <w:spacing w:before="0" w:beforeAutospacing="0" w:after="0" w:afterAutospacing="0" w:line="360" w:lineRule="auto"/>
+      </w:pPr>
+      <w:r>
+        <w:t xml:space="preserve">Lemma 2.2 </w:t>
+      </w:r>
+      <w:proofErr w:type="gramStart"/>
+      <w:r>
+        <w:t>For</w:t>
+      </w:r>
+      <w:proofErr w:type="gramEnd"/>
+      <w:r>
+        <w:t xml:space="preserve"> any matrix A</w:t>
+      </w:r>
+    </w:p>
+    <w:p>
+      <w:pPr>
+        <w:pStyle w:val="NormalWeb"/>
+        <w:spacing w:before="0" w:beforeAutospacing="0" w:after="0" w:afterAutospacing="0" w:line="360" w:lineRule="auto"/>
+      </w:pPr>
+      <m:oMathPara>
+        <m:oMath>
+          <m:r>
+            <w:rPr>
+              <w:rFonts w:ascii="Cambria Math" w:hAnsi="Cambria Math"/>
+            </w:rPr>
+            <m:t>spark</m:t>
+          </m:r>
+          <m:d>
+            <m:dPr>
+              <m:ctrlPr>
+                <w:rPr>
+                  <w:rFonts w:ascii="Cambria Math" w:hAnsi="Cambria Math"/>
+                  <w:i/>
+                </w:rPr>
+              </m:ctrlPr>
+            </m:dPr>
+            <m:e>
+              <m:r>
+                <w:rPr>
+                  <w:rFonts w:ascii="Cambria Math" w:hAnsi="Cambria Math"/>
+                </w:rPr>
+                <m:t>A</m:t>
+              </m:r>
+            </m:e>
+          </m:d>
+          <m:r>
+            <w:rPr>
+              <w:rFonts w:ascii="Cambria Math" w:hAnsi="Cambria Math"/>
+            </w:rPr>
+            <m:t>≥1+</m:t>
+          </m:r>
+          <m:f>
+            <m:fPr>
+              <m:ctrlPr>
+                <w:rPr>
+                  <w:rFonts w:ascii="Cambria Math" w:hAnsi="Cambria Math"/>
+                  <w:i/>
+                </w:rPr>
+              </m:ctrlPr>
+            </m:fPr>
+            <m:num>
+              <m:r>
+                <w:rPr>
+                  <w:rFonts w:ascii="Cambria Math" w:hAnsi="Cambria Math"/>
+                </w:rPr>
+                <m:t>1</m:t>
+              </m:r>
+            </m:num>
+            <m:den>
+              <m:r>
+                <w:rPr>
+                  <w:rFonts w:ascii="Cambria Math" w:hAnsi="Cambria Math"/>
+                </w:rPr>
+                <m:t>μ(A)</m:t>
+              </m:r>
+            </m:den>
+          </m:f>
+        </m:oMath>
+      </m:oMathPara>
+    </w:p>
+    <w:p>
+      <w:pPr>
+        <w:pStyle w:val="NormalWeb"/>
+        <w:spacing w:before="0" w:beforeAutospacing="0" w:after="0" w:afterAutospacing="0" w:line="360" w:lineRule="auto"/>
+      </w:pPr>
+      <w:r>
+        <w:t xml:space="preserve">By combining </w:t>
+      </w:r>
+      <w:r>
+        <w:t>theorem</w:t>
+      </w:r>
+      <w:r>
+        <w:t xml:space="preserve"> … with lemma 2.2 we can pose the following </w:t>
+      </w:r>
+      <w:proofErr w:type="spellStart"/>
+      <w:r>
+        <w:t>contion</w:t>
+      </w:r>
+      <w:proofErr w:type="spellEnd"/>
+      <w:r>
+        <w:t xml:space="preserve"> on A that guarantees uniqueness.</w:t>
+      </w:r>
+    </w:p>
+    <w:p>
+      <w:pPr>
+        <w:pStyle w:val="NormalWeb"/>
+        <w:spacing w:before="0" w:beforeAutospacing="0" w:after="0" w:afterAutospacing="0" w:line="360" w:lineRule="auto"/>
+      </w:pPr>
+      <w:r>
+        <w:t>Theorem</w:t>
+      </w:r>
+      <w:r>
+        <w:t>: if</w:t>
+      </w:r>
+    </w:p>
+    <w:p>
+      <w:pPr>
+        <w:pStyle w:val="NormalWeb"/>
+        <w:spacing w:before="0" w:beforeAutospacing="0" w:after="0" w:afterAutospacing="0" w:line="360" w:lineRule="auto"/>
+      </w:pPr>
+      <m:oMathPara>
+        <m:oMath>
+          <m:r>
+            <w:rPr>
+              <w:rFonts w:ascii="Cambria Math" w:hAnsi="Cambria Math"/>
+            </w:rPr>
+            <m:t xml:space="preserve">k&lt; </m:t>
+          </m:r>
+          <m:f>
+            <m:fPr>
+              <m:ctrlPr>
+                <w:rPr>
+                  <w:rFonts w:ascii="Cambria Math" w:hAnsi="Cambria Math"/>
+                  <w:i/>
+                </w:rPr>
+              </m:ctrlPr>
+            </m:fPr>
+            <m:num>
+              <m:r>
+                <w:rPr>
+                  <w:rFonts w:ascii="Cambria Math" w:hAnsi="Cambria Math"/>
+                </w:rPr>
+                <m:t>1</m:t>
+              </m:r>
+            </m:num>
+            <m:den>
+              <m:r>
+                <w:rPr>
+                  <w:rFonts w:ascii="Cambria Math" w:hAnsi="Cambria Math"/>
+                </w:rPr>
+                <m:t>2</m:t>
+              </m:r>
+            </m:den>
+          </m:f>
+          <m:d>
+            <m:dPr>
+              <m:ctrlPr>
+                <w:rPr>
+                  <w:rFonts w:ascii="Cambria Math" w:hAnsi="Cambria Math"/>
+                  <w:i/>
+                </w:rPr>
+              </m:ctrlPr>
+            </m:dPr>
+            <m:e>
+              <m:r>
+                <w:rPr>
+                  <w:rFonts w:ascii="Cambria Math" w:hAnsi="Cambria Math"/>
+                </w:rPr>
+                <m:t>1+</m:t>
+              </m:r>
+              <m:f>
+                <m:fPr>
+                  <m:ctrlPr>
+                    <w:rPr>
+                      <w:rFonts w:ascii="Cambria Math" w:hAnsi="Cambria Math"/>
+                      <w:i/>
+                    </w:rPr>
+                  </m:ctrlPr>
+                </m:fPr>
+                <m:num>
+                  <m:r>
+                    <w:rPr>
+                      <w:rFonts w:ascii="Cambria Math" w:hAnsi="Cambria Math"/>
+                    </w:rPr>
+                    <m:t>1</m:t>
+                  </m:r>
+                </m:num>
+                <m:den>
+                  <m:r>
+                    <w:rPr>
+                      <w:rFonts w:ascii="Cambria Math" w:hAnsi="Cambria Math"/>
+                    </w:rPr>
+                    <m:t>μ(A)</m:t>
+                  </m:r>
+                </m:den>
+              </m:f>
+            </m:e>
+          </m:d>
+          <m:r>
+            <w:rPr>
+              <w:rFonts w:ascii="Cambria Math" w:hAnsi="Cambria Math"/>
+            </w:rPr>
+            <m:t>,</m:t>
+          </m:r>
+        </m:oMath>
+      </m:oMathPara>
+    </w:p>
+    <w:p>
+      <w:pPr>
+        <w:pStyle w:val="NormalWeb"/>
+        <w:spacing w:before="0" w:beforeAutospacing="0" w:after="0" w:afterAutospacing="0" w:line="360" w:lineRule="auto"/>
+      </w:pPr>
+      <w:proofErr w:type="gramStart"/>
+      <w:r>
+        <w:t>then</w:t>
+      </w:r>
+      <w:proofErr w:type="gramEnd"/>
+      <w:r>
+        <w:t xml:space="preserve"> for each measurement vector </w:t>
+      </w:r>
+      <m:oMath>
+        <m:r>
+          <w:rPr>
+            <w:rFonts w:ascii="Cambria Math" w:hAnsi="Cambria Math"/>
+          </w:rPr>
+          <m:t>y∈</m:t>
+        </m:r>
+        <m:sSup>
+          <m:sSupPr>
+            <m:ctrlPr>
+              <w:rPr>
+                <w:rFonts w:ascii="Cambria Math" w:hAnsi="Cambria Math"/>
+                <w:i/>
+              </w:rPr>
+            </m:ctrlPr>
+          </m:sSupPr>
+          <m:e>
+            <m:r>
+              <w:rPr>
+                <w:rFonts w:ascii="Cambria Math" w:hAnsi="Cambria Math"/>
+              </w:rPr>
+              <m:t>R</m:t>
+            </m:r>
+          </m:e>
+          <m:sup>
+            <m:r>
+              <w:rPr>
+                <w:rFonts w:ascii="Cambria Math" w:hAnsi="Cambria Math"/>
+              </w:rPr>
+              <m:t>m</m:t>
+            </m:r>
+          </m:sup>
+        </m:sSup>
+      </m:oMath>
+      <w:r>
+        <w:t xml:space="preserve"> there exists at most one signal </w:t>
+      </w:r>
+      <m:oMath>
+        <m:r>
+          <w:rPr>
+            <w:rFonts w:ascii="Cambria Math" w:hAnsi="Cambria Math"/>
+          </w:rPr>
+          <m:t>x∈</m:t>
+        </m:r>
+        <m:sSub>
+          <m:sSubPr>
+            <m:ctrlPr>
+              <w:rPr>
+                <w:rFonts w:ascii="Cambria Math" w:hAnsi="Cambria Math"/>
+                <w:i/>
+                <w:vertAlign w:val="superscript"/>
+              </w:rPr>
+            </m:ctrlPr>
+          </m:sSubPr>
+          <m:e>
+            <m:r>
+              <m:rPr>
+                <m:sty m:val="p"/>
+              </m:rPr>
+              <w:rPr>
+                <w:rFonts w:ascii="Cambria Math" w:hAnsi="Cambria Math"/>
+                <w:vertAlign w:val="superscript"/>
+              </w:rPr>
+              <m:t>Σ</m:t>
+            </m:r>
+            <m:ctrlPr>
+              <w:rPr>
+                <w:rFonts w:ascii="Cambria Math" w:hAnsi="Cambria Math"/>
+                <w:i/>
+              </w:rPr>
+            </m:ctrlPr>
+          </m:e>
+          <m:sub>
+            <m:r>
+              <w:rPr>
+                <w:rFonts w:ascii="Cambria Math" w:hAnsi="Cambria Math"/>
+                <w:vertAlign w:val="superscript"/>
+              </w:rPr>
+              <m:t>k</m:t>
+            </m:r>
+          </m:sub>
+        </m:sSub>
+      </m:oMath>
+      <w:r>
+        <w:rPr>
+          <w:vertAlign w:val="superscript"/>
+        </w:rPr>
+        <w:t xml:space="preserve"> </w:t>
+      </w:r>
+      <w:r>
+        <w:t xml:space="preserve"> such that </w:t>
+      </w:r>
+    </w:p>
+    <w:p>
+      <w:pPr>
+        <w:pStyle w:val="NormalWeb"/>
+        <w:spacing w:before="0" w:beforeAutospacing="0" w:after="0" w:afterAutospacing="0" w:line="360" w:lineRule="auto"/>
+      </w:pPr>
+      <w:r>
+        <w:t xml:space="preserve">y = </w:t>
+      </w:r>
+      <w:proofErr w:type="spellStart"/>
+      <w:r>
+        <w:t>Ax</w:t>
+      </w:r>
+      <w:proofErr w:type="spellEnd"/>
+      <w:r>
+        <w:t xml:space="preserve">. </w:t>
+      </w:r>
+    </w:p>
+    <w:p>
+      <w:pPr>
+        <w:pStyle w:val="NormalWeb"/>
+        <w:spacing w:before="0" w:beforeAutospacing="0" w:after="0" w:afterAutospacing="0" w:line="360" w:lineRule="auto"/>
+      </w:pPr>
+    </w:p>
+    <w:p>
+      <w:pPr>
+        <w:pStyle w:val="NormalWeb"/>
+        <w:spacing w:before="0" w:beforeAutospacing="0" w:after="0" w:afterAutospacing="0" w:line="360" w:lineRule="auto"/>
+      </w:pPr>
+      <w:proofErr w:type="spellStart"/>
+      <w:r>
+        <w:t>Theorom</w:t>
+      </w:r>
+      <w:proofErr w:type="spellEnd"/>
+      <w:r>
+        <w:t xml:space="preserve"> 1.7 together with the Welch bound, provides an upper bound that guarantees unique</w:t>
+      </w:r>
+      <w:r>
+        <w:t>ness using coherence</w:t>
+      </w:r>
+      <w:proofErr w:type="gramStart"/>
+      <w:r>
+        <w:t xml:space="preserve">: </w:t>
+      </w:r>
+      <w:proofErr w:type="gramEnd"/>
+      <m:oMath>
+        <m:r>
+          <w:rPr>
+            <w:rFonts w:ascii="Cambria Math" w:hAnsi="Cambria Math"/>
+          </w:rPr>
+          <m:t>k=O(</m:t>
+        </m:r>
+        <m:rad>
+          <m:radPr>
+            <m:degHide m:val="1"/>
+            <m:ctrlPr>
+              <w:rPr>
+                <w:rFonts w:ascii="Cambria Math" w:hAnsi="Cambria Math"/>
+                <w:i/>
+              </w:rPr>
+            </m:ctrlPr>
+          </m:radPr>
+          <m:deg/>
+          <m:e>
+            <m:r>
+              <w:rPr>
+                <w:rFonts w:ascii="Cambria Math" w:hAnsi="Cambria Math"/>
+              </w:rPr>
+              <m:t>m</m:t>
+            </m:r>
+          </m:e>
+        </m:rad>
+        <m:r>
+          <w:rPr>
+            <w:rFonts w:ascii="Cambria Math" w:hAnsi="Cambria Math"/>
+          </w:rPr>
+          <m:t>)</m:t>
+        </m:r>
+      </m:oMath>
+      <w:r>
+        <w:t>. Another method to connect the coherence property to the RIP can be seen below.</w:t>
+      </w:r>
+    </w:p>
+    <w:p>
+      <w:pPr>
+        <w:pStyle w:val="NormalWeb"/>
+        <w:spacing w:before="0" w:beforeAutospacing="0" w:after="0" w:afterAutospacing="0" w:line="360" w:lineRule="auto"/>
+      </w:pPr>
+    </w:p>
+    <w:p>
+      <w:pPr>
+        <w:pStyle w:val="NormalWeb"/>
+        <w:spacing w:before="0" w:beforeAutospacing="0" w:after="0" w:afterAutospacing="0" w:line="360" w:lineRule="auto"/>
+      </w:pPr>
+      <w:r>
+        <w:t xml:space="preserve">Lemma 1.5 If A has unit-norm columns and coherence </w:t>
+      </w:r>
+      <m:oMath>
+        <m:r>
+          <w:rPr>
+            <w:rFonts w:ascii="Cambria Math" w:hAnsi="Cambria Math"/>
+          </w:rPr>
+          <m:t xml:space="preserve">μ=μ(A) </m:t>
+        </m:r>
+      </m:oMath>
+      <w:r>
+        <w:t xml:space="preserve"> then A satisfied the RIP of order k with </w:t>
+      </w:r>
+      <m:oMath>
+        <m:r>
+          <w:rPr>
+            <w:rFonts w:ascii="Cambria Math" w:hAnsi="Cambria Math"/>
+          </w:rPr>
+          <m:t>δ=</m:t>
+        </m:r>
+        <m:d>
+          <m:dPr>
+            <m:ctrlPr>
+              <w:rPr>
+                <w:rFonts w:ascii="Cambria Math" w:hAnsi="Cambria Math"/>
+                <w:i/>
+              </w:rPr>
+            </m:ctrlPr>
+          </m:dPr>
+          <m:e>
+            <m:r>
+              <w:rPr>
+                <w:rFonts w:ascii="Cambria Math" w:hAnsi="Cambria Math"/>
+              </w:rPr>
+              <m:t>k-1</m:t>
+            </m:r>
+          </m:e>
+        </m:d>
+      </m:oMath>
+      <w:r>
+        <w:t xml:space="preserve"> for all </w:t>
+      </w:r>
+      <m:oMath>
+        <m:r>
+          <w:rPr>
+            <w:rFonts w:ascii="Cambria Math" w:hAnsi="Cambria Math"/>
+          </w:rPr>
+          <m:t>k&lt;</m:t>
+        </m:r>
+        <m:f>
+          <m:fPr>
+            <m:type m:val="skw"/>
+            <m:ctrlPr>
+              <w:rPr>
+                <w:rFonts w:ascii="Cambria Math" w:hAnsi="Cambria Math"/>
+                <w:i/>
+              </w:rPr>
+            </m:ctrlPr>
+          </m:fPr>
+          <m:num>
+            <m:r>
+              <w:rPr>
+                <w:rFonts w:ascii="Cambria Math" w:hAnsi="Cambria Math"/>
+              </w:rPr>
+              <m:t>1</m:t>
+            </m:r>
+          </m:num>
+          <m:den>
+            <m:r>
+              <w:rPr>
+                <w:rFonts w:ascii="Cambria Math" w:hAnsi="Cambria Math"/>
+              </w:rPr>
+              <m:t>μ</m:t>
+            </m:r>
+          </m:den>
+        </m:f>
+      </m:oMath>
+    </w:p>
+    <w:p>
+      <w:pPr>
+        <w:pStyle w:val="NormalWeb"/>
+        <w:spacing w:before="0" w:beforeAutospacing="0" w:after="0" w:afterAutospacing="0" w:line="360" w:lineRule="auto"/>
+      </w:pPr>
+    </w:p>
+    <w:p>
+      <w:pPr>
+        <w:pStyle w:val="NormalWeb"/>
+        <w:spacing w:before="0" w:beforeAutospacing="0" w:after="0" w:afterAutospacing="0" w:line="360" w:lineRule="auto"/>
+      </w:pPr>
+      <w:r>
+        <w:t>Recovery Algorithm</w:t>
       </w:r>
     </w:p>
     <w:p>
@@ -7592,62 +8742,62 @@
       <w:pPr>
         <w:spacing w:line="360" w:lineRule="auto"/>
         <w:rPr>
-          <w:sz w:val="24"/>
-          <w:szCs w:val="24"/>
-        </w:rPr>
-      </w:pPr>
-      <w:r>
-        <w:rPr>
-          <w:sz w:val="24"/>
-          <w:szCs w:val="24"/>
-        </w:rPr>
-        <w:t>CS in MRI</w:t>
-      </w:r>
-    </w:p>
-    <w:p>
-      <w:pPr>
-        <w:spacing w:line="360" w:lineRule="auto"/>
-        <w:rPr>
-          <w:sz w:val="24"/>
-          <w:szCs w:val="24"/>
-        </w:rPr>
-      </w:pPr>
-      <w:r>
-        <w:rPr>
-          <w:sz w:val="24"/>
-          <w:szCs w:val="24"/>
-        </w:rPr>
-        <w:t>Existing methods</w:t>
-      </w:r>
-      <w:r>
-        <w:rPr>
-          <w:sz w:val="24"/>
-          <w:szCs w:val="24"/>
-        </w:rPr>
-        <w:t xml:space="preserve"> half a page </w:t>
-      </w:r>
-      <w:bookmarkStart w:id="2" w:name="_GoBack"/>
-      <w:bookmarkEnd w:id="2"/>
-    </w:p>
-    <w:p>
-      <w:pPr>
-        <w:spacing w:line="360" w:lineRule="auto"/>
-        <w:rPr>
           <w:b/>
           <w:sz w:val="24"/>
           <w:szCs w:val="24"/>
           <w:u w:val="single"/>
         </w:rPr>
       </w:pPr>
-      <w:r>
+    </w:p>
+    <w:p>
+      <w:pPr>
+        <w:spacing w:line="360" w:lineRule="auto"/>
+        <w:rPr>
+          <w:sz w:val="24"/>
+          <w:szCs w:val="24"/>
+        </w:rPr>
+      </w:pPr>
+      <w:r>
+        <w:rPr>
+          <w:sz w:val="24"/>
+          <w:szCs w:val="24"/>
+        </w:rPr>
+        <w:t>CS in MRI</w:t>
+      </w:r>
+    </w:p>
+    <w:p>
+      <w:pPr>
+        <w:spacing w:line="360" w:lineRule="auto"/>
+        <w:rPr>
+          <w:sz w:val="24"/>
+          <w:szCs w:val="24"/>
+        </w:rPr>
+      </w:pPr>
+      <w:r>
+        <w:rPr>
+          <w:sz w:val="24"/>
+          <w:szCs w:val="24"/>
+        </w:rPr>
+        <w:t>Existing methods</w:t>
+      </w:r>
+      <w:r>
+        <w:rPr>
+          <w:sz w:val="24"/>
+          <w:szCs w:val="24"/>
+        </w:rPr>
+        <w:t xml:space="preserve"> half a page </w:t>
+      </w:r>
+    </w:p>
+    <w:p>
+      <w:pPr>
+        <w:spacing w:line="360" w:lineRule="auto"/>
         <w:rPr>
           <w:b/>
           <w:sz w:val="24"/>
           <w:szCs w:val="24"/>
           <w:u w:val="single"/>
         </w:rPr>
-        <w:t>5</w:t>
-      </w:r>
+      </w:pPr>
       <w:r>
         <w:rPr>
           <w:b/>
@@ -7655,79 +8805,80 @@
           <w:szCs w:val="24"/>
           <w:u w:val="single"/>
         </w:rPr>
-        <w:t xml:space="preserve"> pages</w:t>
-      </w:r>
-    </w:p>
-    <w:p>
-      <w:pPr>
-        <w:spacing w:line="360" w:lineRule="auto"/>
-        <w:rPr>
+        <w:t>5</w:t>
+      </w:r>
+      <w:r>
+        <w:rPr>
+          <w:b/>
           <w:sz w:val="24"/>
           <w:szCs w:val="24"/>
-        </w:rPr>
-      </w:pPr>
-      <w:r>
+          <w:u w:val="single"/>
+        </w:rPr>
+        <w:t xml:space="preserve"> pages</w:t>
+      </w:r>
+    </w:p>
+    <w:p>
+      <w:pPr>
+        <w:spacing w:line="360" w:lineRule="auto"/>
         <w:rPr>
           <w:sz w:val="24"/>
           <w:szCs w:val="24"/>
         </w:rPr>
-        <w:t>Image Processing:</w:t>
-      </w:r>
+      </w:pPr>
       <w:r>
         <w:rPr>
           <w:sz w:val="24"/>
           <w:szCs w:val="24"/>
         </w:rPr>
-        <w:t xml:space="preserve"> Image registration</w:t>
-      </w:r>
-    </w:p>
-    <w:p>
-      <w:pPr>
-        <w:spacing w:line="360" w:lineRule="auto"/>
+        <w:t>Image Processing:</w:t>
+      </w:r>
+      <w:r>
         <w:rPr>
           <w:sz w:val="24"/>
           <w:szCs w:val="24"/>
         </w:rPr>
-      </w:pPr>
-      <w:r>
+        <w:t xml:space="preserve"> Image registration</w:t>
+      </w:r>
+    </w:p>
+    <w:p>
+      <w:pPr>
+        <w:spacing w:line="360" w:lineRule="auto"/>
         <w:rPr>
           <w:sz w:val="24"/>
           <w:szCs w:val="24"/>
         </w:rPr>
-        <w:t>Canny</w:t>
-      </w:r>
+      </w:pPr>
       <w:r>
         <w:rPr>
           <w:sz w:val="24"/>
           <w:szCs w:val="24"/>
         </w:rPr>
-        <w:t xml:space="preserve"> Filter</w:t>
-      </w:r>
-    </w:p>
-    <w:p>
-      <w:pPr>
-        <w:spacing w:line="360" w:lineRule="auto"/>
+        <w:t>Canny</w:t>
+      </w:r>
+      <w:r>
         <w:rPr>
           <w:sz w:val="24"/>
           <w:szCs w:val="24"/>
         </w:rPr>
-      </w:pPr>
-      <w:r>
+        <w:t xml:space="preserve"> Filter</w:t>
+      </w:r>
+    </w:p>
+    <w:p>
+      <w:pPr>
+        <w:spacing w:line="360" w:lineRule="auto"/>
         <w:rPr>
           <w:sz w:val="24"/>
           <w:szCs w:val="24"/>
         </w:rPr>
-        <w:t>Affine Transformation</w:t>
-      </w:r>
-    </w:p>
-    <w:p>
-      <w:pPr>
-        <w:spacing w:line="360" w:lineRule="auto"/>
+      </w:pPr>
+      <w:r>
         <w:rPr>
           <w:sz w:val="24"/>
           <w:szCs w:val="24"/>
         </w:rPr>
-      </w:pPr>
+        <w:lastRenderedPageBreak/>
+        <w:t>Affine Transformation</w:t>
+      </w:r>
     </w:p>
     <w:p>
       <w:pPr>
@@ -7759,7 +8910,6 @@
     <w:p>
       <w:pPr>
         <w:spacing w:line="360" w:lineRule="auto"/>
-        <w:ind w:left="720"/>
         <w:rPr>
           <w:sz w:val="24"/>
           <w:szCs w:val="24"/>
@@ -7769,18 +8919,30 @@
     <w:p>
       <w:pPr>
         <w:spacing w:line="360" w:lineRule="auto"/>
+        <w:ind w:left="720"/>
         <w:rPr>
           <w:sz w:val="24"/>
           <w:szCs w:val="24"/>
         </w:rPr>
       </w:pPr>
     </w:p>
+    <w:p>
+      <w:pPr>
+        <w:spacing w:line="360" w:lineRule="auto"/>
+        <w:rPr>
+          <w:sz w:val="24"/>
+          <w:szCs w:val="24"/>
+        </w:rPr>
+      </w:pPr>
+    </w:p>
     <w:p/>
     <w:p/>
     <w:p>
       <w:r>
         <w:br w:type="page"/>
       </w:r>
+      <w:bookmarkStart w:id="2" w:name="_GoBack"/>
+      <w:bookmarkEnd w:id="2"/>
     </w:p>
     <w:p>
       <w:pPr>
@@ -7902,7 +9064,7 @@
           <w:rPr>
             <w:noProof/>
           </w:rPr>
-          <w:t>18</w:t>
+          <w:t>17</w:t>
         </w:r>
         <w:r>
           <w:rPr>
@@ -8794,6 +9956,7 @@
     <w:rsidRoot w:val="00F017FC"/>
     <w:rsid w:val="00A52365"/>
     <w:rsid w:val="00CA050D"/>
+    <w:rsid w:val="00D93AB1"/>
     <w:rsid w:val="00F017FC"/>
   </w:rsids>
   <m:mathPr>
@@ -9243,7 +10406,7 @@
     <w:basedOn w:val="DefaultParagraphFont"/>
     <w:uiPriority w:val="99"/>
     <w:semiHidden/>
-    <w:rsid w:val="00A52365"/>
+    <w:rsid w:val="00D93AB1"/>
     <w:rPr>
       <w:color w:val="808080"/>
     </w:rPr>
@@ -9524,7 +10687,7 @@
 </file>
 
 <file path=customXml/itemProps1.xml><?xml version="1.0" encoding="utf-8"?>
-<ds:datastoreItem xmlns:ds="http://schemas.openxmlformats.org/officeDocument/2006/customXml" ds:itemID="{B166FC25-4F30-473D-956F-B140E188A8A5}">
+<ds:datastoreItem xmlns:ds="http://schemas.openxmlformats.org/officeDocument/2006/customXml" ds:itemID="{11EC0922-FACC-4850-A340-28669BDF6872}">
   <ds:schemaRefs>
     <ds:schemaRef ds:uri="http://schemas.openxmlformats.org/officeDocument/2006/bibliography"/>
   </ds:schemaRefs>

</xml_diff>

<commit_message>
doing the experiments and introduction
</commit_message>
<xml_diff>
--- a/Compressed Sensing MRI.docx
+++ b/Compressed Sensing MRI.docx
@@ -360,7 +360,7 @@
           <w:numId w:val="0"/>
         </w:numPr>
       </w:pPr>
-      <w:bookmarkStart w:id="0" w:name="_Toc484340492"/>
+      <w:bookmarkStart w:id="0" w:name="_Toc484375257"/>
       <w:r>
         <w:lastRenderedPageBreak/>
         <w:t>Abstract</w:t>
@@ -438,7 +438,7 @@
           <w:r>
             <w:fldChar w:fldCharType="separate"/>
           </w:r>
-          <w:hyperlink w:anchor="_Toc484340492" w:history="1">
+          <w:hyperlink w:anchor="_Toc484375257" w:history="1">
             <w:r>
               <w:rPr>
                 <w:rStyle w:val="Hyperlink"/>
@@ -465,7 +465,7 @@
                 <w:noProof/>
                 <w:webHidden/>
               </w:rPr>
-              <w:instrText xml:space="preserve"> PAGEREF _Toc484340492 \h </w:instrText>
+              <w:instrText xml:space="preserve"> PAGEREF _Toc484375257 \h </w:instrText>
             </w:r>
             <w:r>
               <w:rPr>
@@ -508,7 +508,7 @@
               <w:noProof/>
             </w:rPr>
           </w:pPr>
-          <w:hyperlink w:anchor="_Toc484340493" w:history="1">
+          <w:hyperlink w:anchor="_Toc484375258" w:history="1">
             <w:r>
               <w:rPr>
                 <w:rStyle w:val="Hyperlink"/>
@@ -549,7 +549,7 @@
                 <w:noProof/>
                 <w:webHidden/>
               </w:rPr>
-              <w:instrText xml:space="preserve"> PAGEREF _Toc484340493 \h </w:instrText>
+              <w:instrText xml:space="preserve"> PAGEREF _Toc484375258 \h </w:instrText>
             </w:r>
             <w:r>
               <w:rPr>
@@ -592,7 +592,7 @@
               <w:noProof/>
             </w:rPr>
           </w:pPr>
-          <w:hyperlink w:anchor="_Toc484340494" w:history="1">
+          <w:hyperlink w:anchor="_Toc484375259" w:history="1">
             <w:r>
               <w:rPr>
                 <w:rStyle w:val="Hyperlink"/>
@@ -633,7 +633,7 @@
                 <w:noProof/>
                 <w:webHidden/>
               </w:rPr>
-              <w:instrText xml:space="preserve"> PAGEREF _Toc484340494 \h </w:instrText>
+              <w:instrText xml:space="preserve"> PAGEREF _Toc484375259 \h </w:instrText>
             </w:r>
             <w:r>
               <w:rPr>
@@ -676,7 +676,7 @@
               <w:noProof/>
             </w:rPr>
           </w:pPr>
-          <w:hyperlink w:anchor="_Toc484340495" w:history="1">
+          <w:hyperlink w:anchor="_Toc484375260" w:history="1">
             <w:r>
               <w:rPr>
                 <w:rStyle w:val="Hyperlink"/>
@@ -717,7 +717,7 @@
                 <w:noProof/>
                 <w:webHidden/>
               </w:rPr>
-              <w:instrText xml:space="preserve"> PAGEREF _Toc484340495 \h </w:instrText>
+              <w:instrText xml:space="preserve"> PAGEREF _Toc484375260 \h </w:instrText>
             </w:r>
             <w:r>
               <w:rPr>
@@ -760,7 +760,7 @@
               <w:noProof/>
             </w:rPr>
           </w:pPr>
-          <w:hyperlink w:anchor="_Toc484340496" w:history="1">
+          <w:hyperlink w:anchor="_Toc484375261" w:history="1">
             <w:r>
               <w:rPr>
                 <w:rStyle w:val="Hyperlink"/>
@@ -803,7 +803,7 @@
                 <w:noProof/>
                 <w:webHidden/>
               </w:rPr>
-              <w:instrText xml:space="preserve"> PAGEREF _Toc484340496 \h </w:instrText>
+              <w:instrText xml:space="preserve"> PAGEREF _Toc484375261 \h </w:instrText>
             </w:r>
             <w:r>
               <w:rPr>
@@ -845,7 +845,7 @@
               <w:noProof/>
             </w:rPr>
           </w:pPr>
-          <w:hyperlink w:anchor="_Toc484340497" w:history="1">
+          <w:hyperlink w:anchor="_Toc484375262" w:history="1">
             <w:r>
               <w:rPr>
                 <w:rStyle w:val="Hyperlink"/>
@@ -872,7 +872,7 @@
                 <w:noProof/>
                 <w:webHidden/>
               </w:rPr>
-              <w:instrText xml:space="preserve"> PAGEREF _Toc484340497 \h </w:instrText>
+              <w:instrText xml:space="preserve"> PAGEREF _Toc484375262 \h </w:instrText>
             </w:r>
             <w:r>
               <w:rPr>
@@ -914,7 +914,7 @@
               <w:noProof/>
             </w:rPr>
           </w:pPr>
-          <w:hyperlink w:anchor="_Toc484340498" w:history="1">
+          <w:hyperlink w:anchor="_Toc484375263" w:history="1">
             <w:r>
               <w:rPr>
                 <w:rStyle w:val="Hyperlink"/>
@@ -941,7 +941,7 @@
                 <w:noProof/>
                 <w:webHidden/>
               </w:rPr>
-              <w:instrText xml:space="preserve"> PAGEREF _Toc484340498 \h </w:instrText>
+              <w:instrText xml:space="preserve"> PAGEREF _Toc484375263 \h </w:instrText>
             </w:r>
             <w:r>
               <w:rPr>
@@ -983,7 +983,7 @@
               <w:noProof/>
             </w:rPr>
           </w:pPr>
-          <w:hyperlink w:anchor="_Toc484340499" w:history="1">
+          <w:hyperlink w:anchor="_Toc484375264" w:history="1">
             <w:r>
               <w:rPr>
                 <w:rStyle w:val="Hyperlink"/>
@@ -1026,7 +1026,7 @@
                 <w:noProof/>
                 <w:webHidden/>
               </w:rPr>
-              <w:instrText xml:space="preserve"> PAGEREF _Toc484340499 \h </w:instrText>
+              <w:instrText xml:space="preserve"> PAGEREF _Toc484375264 \h </w:instrText>
             </w:r>
             <w:r>
               <w:rPr>
@@ -1068,7 +1068,7 @@
               <w:noProof/>
             </w:rPr>
           </w:pPr>
-          <w:hyperlink w:anchor="_Toc484340500" w:history="1">
+          <w:hyperlink w:anchor="_Toc484375265" w:history="1">
             <w:r>
               <w:rPr>
                 <w:rStyle w:val="Hyperlink"/>
@@ -1095,7 +1095,7 @@
                 <w:noProof/>
                 <w:webHidden/>
               </w:rPr>
-              <w:instrText xml:space="preserve"> PAGEREF _Toc484340500 \h </w:instrText>
+              <w:instrText xml:space="preserve"> PAGEREF _Toc484375265 \h </w:instrText>
             </w:r>
             <w:r>
               <w:rPr>
@@ -1137,7 +1137,7 @@
               <w:noProof/>
             </w:rPr>
           </w:pPr>
-          <w:hyperlink w:anchor="_Toc484340501" w:history="1">
+          <w:hyperlink w:anchor="_Toc484375266" w:history="1">
             <w:r>
               <w:rPr>
                 <w:rStyle w:val="Hyperlink"/>
@@ -1164,7 +1164,7 @@
                 <w:noProof/>
                 <w:webHidden/>
               </w:rPr>
-              <w:instrText xml:space="preserve"> PAGEREF _Toc484340501 \h </w:instrText>
+              <w:instrText xml:space="preserve"> PAGEREF _Toc484375266 \h </w:instrText>
             </w:r>
             <w:r>
               <w:rPr>
@@ -1206,7 +1206,7 @@
               <w:noProof/>
             </w:rPr>
           </w:pPr>
-          <w:hyperlink w:anchor="_Toc484340502" w:history="1">
+          <w:hyperlink w:anchor="_Toc484375267" w:history="1">
             <w:r>
               <w:rPr>
                 <w:rStyle w:val="Hyperlink"/>
@@ -1234,7 +1234,7 @@
                 <w:noProof/>
                 <w:webHidden/>
               </w:rPr>
-              <w:instrText xml:space="preserve"> PAGEREF _Toc484340502 \h </w:instrText>
+              <w:instrText xml:space="preserve"> PAGEREF _Toc484375267 \h </w:instrText>
             </w:r>
             <w:r>
               <w:rPr>
@@ -1276,7 +1276,7 @@
               <w:noProof/>
             </w:rPr>
           </w:pPr>
-          <w:hyperlink w:anchor="_Toc484340503" w:history="1">
+          <w:hyperlink w:anchor="_Toc484375268" w:history="1">
             <w:r>
               <w:rPr>
                 <w:rStyle w:val="Hyperlink"/>
@@ -1303,7 +1303,7 @@
                 <w:noProof/>
                 <w:webHidden/>
               </w:rPr>
-              <w:instrText xml:space="preserve"> PAGEREF _Toc484340503 \h </w:instrText>
+              <w:instrText xml:space="preserve"> PAGEREF _Toc484375268 \h </w:instrText>
             </w:r>
             <w:r>
               <w:rPr>
@@ -1345,7 +1345,7 @@
               <w:noProof/>
             </w:rPr>
           </w:pPr>
-          <w:hyperlink w:anchor="_Toc484340504" w:history="1">
+          <w:hyperlink w:anchor="_Toc484375269" w:history="1">
             <w:r>
               <w:rPr>
                 <w:rStyle w:val="Hyperlink"/>
@@ -1372,7 +1372,7 @@
                 <w:noProof/>
                 <w:webHidden/>
               </w:rPr>
-              <w:instrText xml:space="preserve"> PAGEREF _Toc484340504 \h </w:instrText>
+              <w:instrText xml:space="preserve"> PAGEREF _Toc484375269 \h </w:instrText>
             </w:r>
             <w:r>
               <w:rPr>
@@ -1414,7 +1414,7 @@
               <w:noProof/>
             </w:rPr>
           </w:pPr>
-          <w:hyperlink w:anchor="_Toc484340505" w:history="1">
+          <w:hyperlink w:anchor="_Toc484375270" w:history="1">
             <w:r>
               <w:rPr>
                 <w:rStyle w:val="Hyperlink"/>
@@ -1441,7 +1441,7 @@
                 <w:noProof/>
                 <w:webHidden/>
               </w:rPr>
-              <w:instrText xml:space="preserve"> PAGEREF _Toc484340505 \h </w:instrText>
+              <w:instrText xml:space="preserve"> PAGEREF _Toc484375270 \h </w:instrText>
             </w:r>
             <w:r>
               <w:rPr>
@@ -1483,7 +1483,7 @@
               <w:noProof/>
             </w:rPr>
           </w:pPr>
-          <w:hyperlink w:anchor="_Toc484340506" w:history="1">
+          <w:hyperlink w:anchor="_Toc484375271" w:history="1">
             <w:r>
               <w:rPr>
                 <w:rStyle w:val="Hyperlink"/>
@@ -1510,7 +1510,7 @@
                 <w:noProof/>
                 <w:webHidden/>
               </w:rPr>
-              <w:instrText xml:space="preserve"> PAGEREF _Toc484340506 \h </w:instrText>
+              <w:instrText xml:space="preserve"> PAGEREF _Toc484375271 \h </w:instrText>
             </w:r>
             <w:r>
               <w:rPr>
@@ -1552,7 +1552,7 @@
               <w:noProof/>
             </w:rPr>
           </w:pPr>
-          <w:hyperlink w:anchor="_Toc484340507" w:history="1">
+          <w:hyperlink w:anchor="_Toc484375272" w:history="1">
             <w:r>
               <w:rPr>
                 <w:rStyle w:val="Hyperlink"/>
@@ -1579,7 +1579,7 @@
                 <w:noProof/>
                 <w:webHidden/>
               </w:rPr>
-              <w:instrText xml:space="preserve"> PAGEREF _Toc484340507 \h </w:instrText>
+              <w:instrText xml:space="preserve"> PAGEREF _Toc484375272 \h </w:instrText>
             </w:r>
             <w:r>
               <w:rPr>
@@ -1622,7 +1622,7 @@
               <w:noProof/>
             </w:rPr>
           </w:pPr>
-          <w:hyperlink w:anchor="_Toc484340508" w:history="1">
+          <w:hyperlink w:anchor="_Toc484375273" w:history="1">
             <w:r>
               <w:rPr>
                 <w:rStyle w:val="Hyperlink"/>
@@ -1665,7 +1665,7 @@
                 <w:noProof/>
                 <w:webHidden/>
               </w:rPr>
-              <w:instrText xml:space="preserve"> PAGEREF _Toc484340508 \h </w:instrText>
+              <w:instrText xml:space="preserve"> PAGEREF _Toc484375273 \h </w:instrText>
             </w:r>
             <w:r>
               <w:rPr>
@@ -1707,7 +1707,7 @@
               <w:noProof/>
             </w:rPr>
           </w:pPr>
-          <w:hyperlink w:anchor="_Toc484340509" w:history="1">
+          <w:hyperlink w:anchor="_Toc484375274" w:history="1">
             <w:r>
               <w:rPr>
                 <w:rStyle w:val="Hyperlink"/>
@@ -1734,7 +1734,7 @@
                 <w:noProof/>
                 <w:webHidden/>
               </w:rPr>
-              <w:instrText xml:space="preserve"> PAGEREF _Toc484340509 \h </w:instrText>
+              <w:instrText xml:space="preserve"> PAGEREF _Toc484375274 \h </w:instrText>
             </w:r>
             <w:r>
               <w:rPr>
@@ -1776,7 +1776,7 @@
               <w:noProof/>
             </w:rPr>
           </w:pPr>
-          <w:hyperlink w:anchor="_Toc484340510" w:history="1">
+          <w:hyperlink w:anchor="_Toc484375275" w:history="1">
             <w:r>
               <w:rPr>
                 <w:rStyle w:val="Hyperlink"/>
@@ -1803,7 +1803,7 @@
                 <w:noProof/>
                 <w:webHidden/>
               </w:rPr>
-              <w:instrText xml:space="preserve"> PAGEREF _Toc484340510 \h </w:instrText>
+              <w:instrText xml:space="preserve"> PAGEREF _Toc484375275 \h </w:instrText>
             </w:r>
             <w:r>
               <w:rPr>
@@ -1845,7 +1845,7 @@
               <w:noProof/>
             </w:rPr>
           </w:pPr>
-          <w:hyperlink w:anchor="_Toc484340511" w:history="1">
+          <w:hyperlink w:anchor="_Toc484375276" w:history="1">
             <w:r>
               <w:rPr>
                 <w:rStyle w:val="Hyperlink"/>
@@ -1872,7 +1872,7 @@
                 <w:noProof/>
                 <w:webHidden/>
               </w:rPr>
-              <w:instrText xml:space="preserve"> PAGEREF _Toc484340511 \h </w:instrText>
+              <w:instrText xml:space="preserve"> PAGEREF _Toc484375276 \h </w:instrText>
             </w:r>
             <w:r>
               <w:rPr>
@@ -1914,7 +1914,7 @@
               <w:noProof/>
             </w:rPr>
           </w:pPr>
-          <w:hyperlink w:anchor="_Toc484340512" w:history="1">
+          <w:hyperlink w:anchor="_Toc484375277" w:history="1">
             <w:r>
               <w:rPr>
                 <w:rStyle w:val="Hyperlink"/>
@@ -1941,7 +1941,7 @@
                 <w:noProof/>
                 <w:webHidden/>
               </w:rPr>
-              <w:instrText xml:space="preserve"> PAGEREF _Toc484340512 \h </w:instrText>
+              <w:instrText xml:space="preserve"> PAGEREF _Toc484375277 \h </w:instrText>
             </w:r>
             <w:r>
               <w:rPr>
@@ -1984,10 +1984,11 @@
               <w:noProof/>
             </w:rPr>
           </w:pPr>
-          <w:hyperlink w:anchor="_Toc484340513" w:history="1">
+          <w:hyperlink w:anchor="_Toc484375278" w:history="1">
             <w:r>
               <w:rPr>
                 <w:rStyle w:val="Hyperlink"/>
+                <w:b/>
                 <w:noProof/>
               </w:rPr>
               <w:t>2.3</w:t>
@@ -2002,23 +2003,10 @@
             <w:r>
               <w:rPr>
                 <w:rStyle w:val="Hyperlink"/>
-                <w:noProof/>
-              </w:rPr>
-              <w:t>Current ap</w:t>
-            </w:r>
-            <w:r>
-              <w:rPr>
-                <w:rStyle w:val="Hyperlink"/>
-                <w:noProof/>
-              </w:rPr>
-              <w:t>p</w:t>
-            </w:r>
-            <w:r>
-              <w:rPr>
-                <w:rStyle w:val="Hyperlink"/>
-                <w:noProof/>
-              </w:rPr>
-              <w:t>lications of Compressed Sensing in MRI</w:t>
+                <w:b/>
+                <w:noProof/>
+              </w:rPr>
+              <w:t>Current applications of Compressed Sensing in MRI</w:t>
             </w:r>
             <w:r>
               <w:rPr>
@@ -2039,7 +2027,7 @@
                 <w:noProof/>
                 <w:webHidden/>
               </w:rPr>
-              <w:instrText xml:space="preserve"> PAGEREF _Toc484340513 \h </w:instrText>
+              <w:instrText xml:space="preserve"> PAGEREF _Toc484375278 \h </w:instrText>
             </w:r>
             <w:r>
               <w:rPr>
@@ -2082,7 +2070,7 @@
               <w:noProof/>
             </w:rPr>
           </w:pPr>
-          <w:hyperlink w:anchor="_Toc484340514" w:history="1">
+          <w:hyperlink w:anchor="_Toc484375279" w:history="1">
             <w:r>
               <w:rPr>
                 <w:rStyle w:val="Hyperlink"/>
@@ -2125,7 +2113,7 @@
                 <w:noProof/>
                 <w:webHidden/>
               </w:rPr>
-              <w:instrText xml:space="preserve"> PAGEREF _Toc484340514 \h </w:instrText>
+              <w:instrText xml:space="preserve"> PAGEREF _Toc484375279 \h </w:instrText>
             </w:r>
             <w:r>
               <w:rPr>
@@ -2168,10 +2156,11 @@
               <w:noProof/>
             </w:rPr>
           </w:pPr>
-          <w:hyperlink w:anchor="_Toc484340515" w:history="1">
+          <w:hyperlink w:anchor="_Toc484375280" w:history="1">
             <w:r>
               <w:rPr>
                 <w:rStyle w:val="Hyperlink"/>
+                <w:b/>
                 <w:noProof/>
               </w:rPr>
               <w:t>2.5</w:t>
@@ -2186,9 +2175,10 @@
             <w:r>
               <w:rPr>
                 <w:rStyle w:val="Hyperlink"/>
-                <w:noProof/>
-              </w:rPr>
-              <w:t>Existing Image processing Techniques for MRI.</w:t>
+                <w:b/>
+                <w:noProof/>
+              </w:rPr>
+              <w:t>Existing Image processing Techniques for MRI</w:t>
             </w:r>
             <w:r>
               <w:rPr>
@@ -2209,7 +2199,7 @@
                 <w:noProof/>
                 <w:webHidden/>
               </w:rPr>
-              <w:instrText xml:space="preserve"> PAGEREF _Toc484340515 \h </w:instrText>
+              <w:instrText xml:space="preserve"> PAGEREF _Toc484375280 \h </w:instrText>
             </w:r>
             <w:r>
               <w:rPr>
@@ -2230,6 +2220,426 @@
                 <w:webHidden/>
               </w:rPr>
               <w:t>23</w:t>
+            </w:r>
+            <w:r>
+              <w:rPr>
+                <w:noProof/>
+                <w:webHidden/>
+              </w:rPr>
+              <w:fldChar w:fldCharType="end"/>
+            </w:r>
+          </w:hyperlink>
+        </w:p>
+        <w:p>
+          <w:pPr>
+            <w:pStyle w:val="TOC3"/>
+            <w:tabs>
+              <w:tab w:val="left" w:pos="1320"/>
+              <w:tab w:val="right" w:leader="dot" w:pos="9016"/>
+            </w:tabs>
+            <w:rPr>
+              <w:rFonts w:asciiTheme="minorHAnsi" w:hAnsiTheme="minorHAnsi" w:cstheme="minorBidi"/>
+              <w:noProof/>
+            </w:rPr>
+          </w:pPr>
+          <w:hyperlink w:anchor="_Toc484375281" w:history="1">
+            <w:r>
+              <w:rPr>
+                <w:rStyle w:val="Hyperlink"/>
+                <w:noProof/>
+              </w:rPr>
+              <w:t>2.5.1</w:t>
+            </w:r>
+            <w:r>
+              <w:rPr>
+                <w:rFonts w:asciiTheme="minorHAnsi" w:hAnsiTheme="minorHAnsi" w:cstheme="minorBidi"/>
+                <w:noProof/>
+              </w:rPr>
+              <w:tab/>
+            </w:r>
+            <w:r>
+              <w:rPr>
+                <w:rStyle w:val="Hyperlink"/>
+                <w:noProof/>
+              </w:rPr>
+              <w:t>Edge Detection techniques</w:t>
+            </w:r>
+            <w:r>
+              <w:rPr>
+                <w:noProof/>
+                <w:webHidden/>
+              </w:rPr>
+              <w:tab/>
+            </w:r>
+            <w:r>
+              <w:rPr>
+                <w:noProof/>
+                <w:webHidden/>
+              </w:rPr>
+              <w:fldChar w:fldCharType="begin"/>
+            </w:r>
+            <w:r>
+              <w:rPr>
+                <w:noProof/>
+                <w:webHidden/>
+              </w:rPr>
+              <w:instrText xml:space="preserve"> PAGEREF _Toc484375281 \h </w:instrText>
+            </w:r>
+            <w:r>
+              <w:rPr>
+                <w:noProof/>
+                <w:webHidden/>
+              </w:rPr>
+            </w:r>
+            <w:r>
+              <w:rPr>
+                <w:noProof/>
+                <w:webHidden/>
+              </w:rPr>
+              <w:fldChar w:fldCharType="separate"/>
+            </w:r>
+            <w:r>
+              <w:rPr>
+                <w:noProof/>
+                <w:webHidden/>
+              </w:rPr>
+              <w:t>24</w:t>
+            </w:r>
+            <w:r>
+              <w:rPr>
+                <w:noProof/>
+                <w:webHidden/>
+              </w:rPr>
+              <w:fldChar w:fldCharType="end"/>
+            </w:r>
+          </w:hyperlink>
+        </w:p>
+        <w:p>
+          <w:pPr>
+            <w:pStyle w:val="TOC3"/>
+            <w:tabs>
+              <w:tab w:val="left" w:pos="1320"/>
+              <w:tab w:val="right" w:leader="dot" w:pos="9016"/>
+            </w:tabs>
+            <w:rPr>
+              <w:rFonts w:asciiTheme="minorHAnsi" w:hAnsiTheme="minorHAnsi" w:cstheme="minorBidi"/>
+              <w:noProof/>
+            </w:rPr>
+          </w:pPr>
+          <w:hyperlink w:anchor="_Toc484375282" w:history="1">
+            <w:r>
+              <w:rPr>
+                <w:rStyle w:val="Hyperlink"/>
+                <w:noProof/>
+              </w:rPr>
+              <w:t>2.5.2</w:t>
+            </w:r>
+            <w:r>
+              <w:rPr>
+                <w:rFonts w:asciiTheme="minorHAnsi" w:hAnsiTheme="minorHAnsi" w:cstheme="minorBidi"/>
+                <w:noProof/>
+              </w:rPr>
+              <w:tab/>
+            </w:r>
+            <w:r>
+              <w:rPr>
+                <w:rStyle w:val="Hyperlink"/>
+                <w:noProof/>
+              </w:rPr>
+              <w:t>Canny Detection techniques</w:t>
+            </w:r>
+            <w:r>
+              <w:rPr>
+                <w:noProof/>
+                <w:webHidden/>
+              </w:rPr>
+              <w:tab/>
+            </w:r>
+            <w:r>
+              <w:rPr>
+                <w:noProof/>
+                <w:webHidden/>
+              </w:rPr>
+              <w:fldChar w:fldCharType="begin"/>
+            </w:r>
+            <w:r>
+              <w:rPr>
+                <w:noProof/>
+                <w:webHidden/>
+              </w:rPr>
+              <w:instrText xml:space="preserve"> PAGEREF _Toc484375282 \h </w:instrText>
+            </w:r>
+            <w:r>
+              <w:rPr>
+                <w:noProof/>
+                <w:webHidden/>
+              </w:rPr>
+            </w:r>
+            <w:r>
+              <w:rPr>
+                <w:noProof/>
+                <w:webHidden/>
+              </w:rPr>
+              <w:fldChar w:fldCharType="separate"/>
+            </w:r>
+            <w:r>
+              <w:rPr>
+                <w:noProof/>
+                <w:webHidden/>
+              </w:rPr>
+              <w:t>25</w:t>
+            </w:r>
+            <w:r>
+              <w:rPr>
+                <w:noProof/>
+                <w:webHidden/>
+              </w:rPr>
+              <w:fldChar w:fldCharType="end"/>
+            </w:r>
+          </w:hyperlink>
+        </w:p>
+        <w:p>
+          <w:pPr>
+            <w:pStyle w:val="TOC3"/>
+            <w:tabs>
+              <w:tab w:val="left" w:pos="1320"/>
+              <w:tab w:val="right" w:leader="dot" w:pos="9016"/>
+            </w:tabs>
+            <w:rPr>
+              <w:rFonts w:asciiTheme="minorHAnsi" w:hAnsiTheme="minorHAnsi" w:cstheme="minorBidi"/>
+              <w:noProof/>
+            </w:rPr>
+          </w:pPr>
+          <w:hyperlink w:anchor="_Toc484375283" w:history="1">
+            <w:r>
+              <w:rPr>
+                <w:rStyle w:val="Hyperlink"/>
+                <w:noProof/>
+              </w:rPr>
+              <w:t>2.5.3</w:t>
+            </w:r>
+            <w:r>
+              <w:rPr>
+                <w:rFonts w:asciiTheme="minorHAnsi" w:hAnsiTheme="minorHAnsi" w:cstheme="minorBidi"/>
+                <w:noProof/>
+              </w:rPr>
+              <w:tab/>
+            </w:r>
+            <w:r>
+              <w:rPr>
+                <w:rStyle w:val="Hyperlink"/>
+                <w:noProof/>
+              </w:rPr>
+              <w:t>Image registration</w:t>
+            </w:r>
+            <w:r>
+              <w:rPr>
+                <w:noProof/>
+                <w:webHidden/>
+              </w:rPr>
+              <w:tab/>
+            </w:r>
+            <w:r>
+              <w:rPr>
+                <w:noProof/>
+                <w:webHidden/>
+              </w:rPr>
+              <w:fldChar w:fldCharType="begin"/>
+            </w:r>
+            <w:r>
+              <w:rPr>
+                <w:noProof/>
+                <w:webHidden/>
+              </w:rPr>
+              <w:instrText xml:space="preserve"> PAGEREF _Toc484375283 \h </w:instrText>
+            </w:r>
+            <w:r>
+              <w:rPr>
+                <w:noProof/>
+                <w:webHidden/>
+              </w:rPr>
+            </w:r>
+            <w:r>
+              <w:rPr>
+                <w:noProof/>
+                <w:webHidden/>
+              </w:rPr>
+              <w:fldChar w:fldCharType="separate"/>
+            </w:r>
+            <w:r>
+              <w:rPr>
+                <w:noProof/>
+                <w:webHidden/>
+              </w:rPr>
+              <w:t>26</w:t>
+            </w:r>
+            <w:r>
+              <w:rPr>
+                <w:noProof/>
+                <w:webHidden/>
+              </w:rPr>
+              <w:fldChar w:fldCharType="end"/>
+            </w:r>
+          </w:hyperlink>
+        </w:p>
+        <w:p>
+          <w:pPr>
+            <w:pStyle w:val="TOC3"/>
+            <w:tabs>
+              <w:tab w:val="left" w:pos="1320"/>
+              <w:tab w:val="right" w:leader="dot" w:pos="9016"/>
+            </w:tabs>
+            <w:rPr>
+              <w:rFonts w:asciiTheme="minorHAnsi" w:hAnsiTheme="minorHAnsi" w:cstheme="minorBidi"/>
+              <w:noProof/>
+            </w:rPr>
+          </w:pPr>
+          <w:hyperlink w:anchor="_Toc484375284" w:history="1">
+            <w:r>
+              <w:rPr>
+                <w:rStyle w:val="Hyperlink"/>
+                <w:noProof/>
+              </w:rPr>
+              <w:t>2.5.4</w:t>
+            </w:r>
+            <w:r>
+              <w:rPr>
+                <w:rFonts w:asciiTheme="minorHAnsi" w:hAnsiTheme="minorHAnsi" w:cstheme="minorBidi"/>
+                <w:noProof/>
+              </w:rPr>
+              <w:tab/>
+            </w:r>
+            <w:r>
+              <w:rPr>
+                <w:rStyle w:val="Hyperlink"/>
+                <w:noProof/>
+              </w:rPr>
+              <w:t>Optimization-based image registration</w:t>
+            </w:r>
+            <w:r>
+              <w:rPr>
+                <w:noProof/>
+                <w:webHidden/>
+              </w:rPr>
+              <w:tab/>
+            </w:r>
+            <w:r>
+              <w:rPr>
+                <w:noProof/>
+                <w:webHidden/>
+              </w:rPr>
+              <w:fldChar w:fldCharType="begin"/>
+            </w:r>
+            <w:r>
+              <w:rPr>
+                <w:noProof/>
+                <w:webHidden/>
+              </w:rPr>
+              <w:instrText xml:space="preserve"> PAGEREF _Toc484375284 \h </w:instrText>
+            </w:r>
+            <w:r>
+              <w:rPr>
+                <w:noProof/>
+                <w:webHidden/>
+              </w:rPr>
+            </w:r>
+            <w:r>
+              <w:rPr>
+                <w:noProof/>
+                <w:webHidden/>
+              </w:rPr>
+              <w:fldChar w:fldCharType="separate"/>
+            </w:r>
+            <w:r>
+              <w:rPr>
+                <w:noProof/>
+                <w:webHidden/>
+              </w:rPr>
+              <w:t>27</w:t>
+            </w:r>
+            <w:r>
+              <w:rPr>
+                <w:noProof/>
+                <w:webHidden/>
+              </w:rPr>
+              <w:fldChar w:fldCharType="end"/>
+            </w:r>
+          </w:hyperlink>
+        </w:p>
+        <w:p>
+          <w:pPr>
+            <w:pStyle w:val="TOC3"/>
+            <w:tabs>
+              <w:tab w:val="left" w:pos="1320"/>
+              <w:tab w:val="right" w:leader="dot" w:pos="9016"/>
+            </w:tabs>
+            <w:rPr>
+              <w:rFonts w:asciiTheme="minorHAnsi" w:hAnsiTheme="minorHAnsi" w:cstheme="minorBidi"/>
+              <w:noProof/>
+            </w:rPr>
+          </w:pPr>
+          <w:hyperlink w:anchor="_Toc484375285" w:history="1">
+            <w:r>
+              <w:rPr>
+                <w:rStyle w:val="Hyperlink"/>
+                <w:noProof/>
+              </w:rPr>
+              <w:t>2.5.5</w:t>
+            </w:r>
+            <w:r>
+              <w:rPr>
+                <w:rFonts w:asciiTheme="minorHAnsi" w:hAnsiTheme="minorHAnsi" w:cstheme="minorBidi"/>
+                <w:noProof/>
+              </w:rPr>
+              <w:tab/>
+            </w:r>
+            <w:r>
+              <w:rPr>
+                <w:rStyle w:val="Hyperlink"/>
+                <w:noProof/>
+              </w:rPr>
+              <w:t>Affine Transform</w:t>
+            </w:r>
+            <w:r>
+              <w:rPr>
+                <w:noProof/>
+                <w:webHidden/>
+              </w:rPr>
+              <w:tab/>
+            </w:r>
+            <w:r>
+              <w:rPr>
+                <w:noProof/>
+                <w:webHidden/>
+              </w:rPr>
+              <w:fldChar w:fldCharType="begin"/>
+            </w:r>
+            <w:r>
+              <w:rPr>
+                <w:noProof/>
+                <w:webHidden/>
+              </w:rPr>
+              <w:instrText xml:space="preserve"> PAGEREF _Toc484375285 \h </w:instrText>
+            </w:r>
+            <w:r>
+              <w:rPr>
+                <w:noProof/>
+                <w:webHidden/>
+              </w:rPr>
+            </w:r>
+            <w:r>
+              <w:rPr>
+                <w:noProof/>
+                <w:webHidden/>
+              </w:rPr>
+              <w:fldChar w:fldCharType="separate"/>
+            </w:r>
+            <w:r>
+              <w:rPr>
+                <w:noProof/>
+                <w:webHidden/>
+              </w:rPr>
+              <w:t>28</w:t>
             </w:r>
             <w:r>
               <w:rPr>
@@ -2252,7 +2662,7 @@
               <w:noProof/>
             </w:rPr>
           </w:pPr>
-          <w:hyperlink w:anchor="_Toc484340516" w:history="1">
+          <w:hyperlink w:anchor="_Toc484375286" w:history="1">
             <w:r>
               <w:rPr>
                 <w:rStyle w:val="Hyperlink"/>
@@ -2293,7 +2703,7 @@
                 <w:noProof/>
                 <w:webHidden/>
               </w:rPr>
-              <w:instrText xml:space="preserve"> PAGEREF _Toc484340516 \h </w:instrText>
+              <w:instrText xml:space="preserve"> PAGEREF _Toc484375286 \h </w:instrText>
             </w:r>
             <w:r>
               <w:rPr>
@@ -2336,7 +2746,7 @@
               <w:noProof/>
             </w:rPr>
           </w:pPr>
-          <w:hyperlink w:anchor="_Toc484340517" w:history="1">
+          <w:hyperlink w:anchor="_Toc484375287" w:history="1">
             <w:r>
               <w:rPr>
                 <w:rStyle w:val="Hyperlink"/>
@@ -2377,7 +2787,7 @@
                 <w:noProof/>
                 <w:webHidden/>
               </w:rPr>
-              <w:instrText xml:space="preserve"> PAGEREF _Toc484340517 \h </w:instrText>
+              <w:instrText xml:space="preserve"> PAGEREF _Toc484375287 \h </w:instrText>
             </w:r>
             <w:r>
               <w:rPr>
@@ -2420,7 +2830,7 @@
               <w:noProof/>
             </w:rPr>
           </w:pPr>
-          <w:hyperlink w:anchor="_Toc484340518" w:history="1">
+          <w:hyperlink w:anchor="_Toc484375288" w:history="1">
             <w:r>
               <w:rPr>
                 <w:rStyle w:val="Hyperlink"/>
@@ -2461,7 +2871,7 @@
                 <w:noProof/>
                 <w:webHidden/>
               </w:rPr>
-              <w:instrText xml:space="preserve"> PAGEREF _Toc484340518 \h </w:instrText>
+              <w:instrText xml:space="preserve"> PAGEREF _Toc484375288 \h </w:instrText>
             </w:r>
             <w:r>
               <w:rPr>
@@ -2514,7 +2924,7 @@
       <w:pPr>
         <w:pStyle w:val="Heading1"/>
       </w:pPr>
-      <w:bookmarkStart w:id="1" w:name="_Toc484340493"/>
+      <w:bookmarkStart w:id="1" w:name="_Toc484375258"/>
       <w:r>
         <w:lastRenderedPageBreak/>
         <w:t>Introduction</w:t>
@@ -2526,7 +2936,7 @@
       <w:pPr>
         <w:pStyle w:val="Heading1"/>
       </w:pPr>
-      <w:bookmarkStart w:id="2" w:name="_Toc484340494"/>
+      <w:bookmarkStart w:id="2" w:name="_Toc484375259"/>
       <w:r>
         <w:t>Background Information</w:t>
       </w:r>
@@ -2581,7 +2991,7 @@
       <w:pPr>
         <w:pStyle w:val="Heading2"/>
       </w:pPr>
-      <w:bookmarkStart w:id="3" w:name="_Toc484340495"/>
+      <w:bookmarkStart w:id="3" w:name="_Toc484375260"/>
       <w:r>
         <w:t>Magnetic Resonance Imaging and Acceleration techniques</w:t>
       </w:r>
@@ -2846,19 +3256,11 @@
         </w:rPr>
         <w:t>, different physical properties of tissue proportionally influen</w:t>
       </w:r>
-      <w:proofErr w:type="spellStart"/>
-      <w:r>
-        <w:rPr>
-          <w:color w:val="000000"/>
-        </w:rPr>
-        <w:t>ce</w:t>
-      </w:r>
-      <w:proofErr w:type="spellEnd"/>
-      <w:r>
-        <w:rPr>
-          <w:color w:val="000000"/>
-        </w:rPr>
-        <w:t xml:space="preserve"> the transverse magnetization</w:t>
+      <w:r>
+        <w:rPr>
+          <w:color w:val="000000"/>
+        </w:rPr>
+        <w:t>ce the transverse magnetization</w:t>
       </w:r>
       <w:r>
         <w:rPr>
@@ -2908,7 +3310,7 @@
           <w:b/>
         </w:rPr>
       </w:pPr>
-      <w:bookmarkStart w:id="4" w:name="_Toc484340496"/>
+      <w:bookmarkStart w:id="4" w:name="_Toc484375261"/>
       <w:r>
         <w:rPr>
           <w:b/>
@@ -3936,7 +4338,7 @@
           <w:rFonts w:ascii="Times New Roman" w:hAnsi="Times New Roman" w:cs="Times New Roman"/>
         </w:rPr>
       </w:pPr>
-      <w:bookmarkStart w:id="5" w:name="_Toc484340497"/>
+      <w:bookmarkStart w:id="5" w:name="_Toc484375262"/>
       <w:r>
         <w:rPr>
           <w:rFonts w:ascii="Times New Roman" w:hAnsi="Times New Roman" w:cs="Times New Roman"/>
@@ -4700,7 +5102,7 @@
           <w:rFonts w:ascii="Times New Roman" w:hAnsi="Times New Roman" w:cs="Times New Roman"/>
         </w:rPr>
       </w:pPr>
-      <w:bookmarkStart w:id="6" w:name="_Toc484340498"/>
+      <w:bookmarkStart w:id="6" w:name="_Toc484375263"/>
       <w:r>
         <w:rPr>
           <w:rFonts w:ascii="Times New Roman" w:hAnsi="Times New Roman" w:cs="Times New Roman"/>
@@ -5196,7 +5598,7 @@
         </w:numPr>
         <w:ind w:left="720"/>
       </w:pPr>
-      <w:bookmarkStart w:id="7" w:name="_Toc484340499"/>
+      <w:bookmarkStart w:id="7" w:name="_Toc484375264"/>
       <w:r>
         <w:rPr>
           <w:b/>
@@ -5232,7 +5634,7 @@
           <w:rFonts w:ascii="Times New Roman" w:hAnsi="Times New Roman" w:cs="Times New Roman"/>
         </w:rPr>
       </w:pPr>
-      <w:bookmarkStart w:id="8" w:name="_Toc484340500"/>
+      <w:bookmarkStart w:id="8" w:name="_Toc484375265"/>
       <w:r>
         <w:rPr>
           <w:rFonts w:ascii="Times New Roman" w:hAnsi="Times New Roman" w:cs="Times New Roman"/>
@@ -5617,7 +6019,7 @@
           <w:rFonts w:ascii="Times New Roman" w:hAnsi="Times New Roman" w:cs="Times New Roman"/>
         </w:rPr>
       </w:pPr>
-      <w:bookmarkStart w:id="9" w:name="_Toc484340501"/>
+      <w:bookmarkStart w:id="9" w:name="_Toc484375266"/>
       <w:r>
         <w:rPr>
           <w:rFonts w:ascii="Times New Roman" w:hAnsi="Times New Roman" w:cs="Times New Roman"/>
@@ -5737,8 +6139,70 @@
       <w:r>
         <w:rPr>
           <w:noProof/>
+          <w:color w:val="000000"/>
         </w:rPr>
         <w:lastRenderedPageBreak/>
+        <w:drawing>
+          <wp:anchor distT="0" distB="0" distL="114300" distR="114300" simplePos="0" relativeHeight="251661312" behindDoc="0" locked="0" layoutInCell="1" allowOverlap="1">
+            <wp:simplePos x="0" y="0"/>
+            <wp:positionH relativeFrom="margin">
+              <wp:align>center</wp:align>
+            </wp:positionH>
+            <wp:positionV relativeFrom="paragraph">
+              <wp:posOffset>1549267</wp:posOffset>
+            </wp:positionV>
+            <wp:extent cx="3048000" cy="3196942"/>
+            <wp:effectExtent l="0" t="0" r="0" b="3810"/>
+            <wp:wrapTopAndBottom/>
+            <wp:docPr id="9" name="Picture 9" descr="Image result for mri questions epi"/>
+            <wp:cNvGraphicFramePr>
+              <a:graphicFrameLocks xmlns:a="http://schemas.openxmlformats.org/drawingml/2006/main" noChangeAspect="1"/>
+            </wp:cNvGraphicFramePr>
+            <a:graphic xmlns:a="http://schemas.openxmlformats.org/drawingml/2006/main">
+              <a:graphicData uri="http://schemas.openxmlformats.org/drawingml/2006/picture">
+                <pic:pic xmlns:pic="http://schemas.openxmlformats.org/drawingml/2006/picture">
+                  <pic:nvPicPr>
+                    <pic:cNvPr id="0" name="Picture 1" descr="Image result for mri questions epi"/>
+                    <pic:cNvPicPr>
+                      <a:picLocks noChangeAspect="1" noChangeArrowheads="1"/>
+                    </pic:cNvPicPr>
+                  </pic:nvPicPr>
+                  <pic:blipFill>
+                    <a:blip r:embed="rId12">
+                      <a:extLst>
+                        <a:ext uri="{28A0092B-C50C-407E-A947-70E740481C1C}">
+                          <a14:useLocalDpi xmlns:a14="http://schemas.microsoft.com/office/drawing/2010/main" val="0"/>
+                        </a:ext>
+                      </a:extLst>
+                    </a:blip>
+                    <a:srcRect/>
+                    <a:stretch>
+                      <a:fillRect/>
+                    </a:stretch>
+                  </pic:blipFill>
+                  <pic:spPr bwMode="auto">
+                    <a:xfrm>
+                      <a:off x="0" y="0"/>
+                      <a:ext cx="3048000" cy="3196942"/>
+                    </a:xfrm>
+                    <a:prstGeom prst="rect">
+                      <a:avLst/>
+                    </a:prstGeom>
+                    <a:noFill/>
+                    <a:ln>
+                      <a:noFill/>
+                    </a:ln>
+                  </pic:spPr>
+                </pic:pic>
+              </a:graphicData>
+            </a:graphic>
+          </wp:anchor>
+        </w:drawing>
+      </w:r>
+      <w:r>
+        <w:rPr>
+          <w:noProof/>
+        </w:rPr>
         <w:drawing>
           <wp:anchor distT="0" distB="0" distL="114300" distR="114300" simplePos="0" relativeHeight="251662336" behindDoc="0" locked="0" layoutInCell="1" allowOverlap="1">
             <wp:simplePos x="0" y="0"/>
@@ -5765,7 +6229,7 @@
                     </pic:cNvPicPr>
                   </pic:nvPicPr>
                   <pic:blipFill>
-                    <a:blip r:embed="rId12">
+                    <a:blip r:embed="rId13">
                       <a:extLst>
                         <a:ext uri="{28A0092B-C50C-407E-A947-70E740481C1C}">
                           <a14:useLocalDpi xmlns:a14="http://schemas.microsoft.com/office/drawing/2010/main" val="0"/>
@@ -5796,68 +6260,6 @@
           </wp:anchor>
         </w:drawing>
       </w:r>
-      <w:r>
-        <w:rPr>
-          <w:noProof/>
-          <w:color w:val="000000"/>
-        </w:rPr>
-        <w:drawing>
-          <wp:anchor distT="0" distB="0" distL="114300" distR="114300" simplePos="0" relativeHeight="251661312" behindDoc="0" locked="0" layoutInCell="1" allowOverlap="1">
-            <wp:simplePos x="0" y="0"/>
-            <wp:positionH relativeFrom="margin">
-              <wp:align>center</wp:align>
-            </wp:positionH>
-            <wp:positionV relativeFrom="paragraph">
-              <wp:posOffset>1624083</wp:posOffset>
-            </wp:positionV>
-            <wp:extent cx="3048000" cy="3196942"/>
-            <wp:effectExtent l="0" t="0" r="0" b="3810"/>
-            <wp:wrapTopAndBottom/>
-            <wp:docPr id="9" name="Picture 9" descr="Image result for mri questions epi"/>
-            <wp:cNvGraphicFramePr>
-              <a:graphicFrameLocks xmlns:a="http://schemas.openxmlformats.org/drawingml/2006/main" noChangeAspect="1"/>
-            </wp:cNvGraphicFramePr>
-            <a:graphic xmlns:a="http://schemas.openxmlformats.org/drawingml/2006/main">
-              <a:graphicData uri="http://schemas.openxmlformats.org/drawingml/2006/picture">
-                <pic:pic xmlns:pic="http://schemas.openxmlformats.org/drawingml/2006/picture">
-                  <pic:nvPicPr>
-                    <pic:cNvPr id="0" name="Picture 1" descr="Image result for mri questions epi"/>
-                    <pic:cNvPicPr>
-                      <a:picLocks noChangeAspect="1" noChangeArrowheads="1"/>
-                    </pic:cNvPicPr>
-                  </pic:nvPicPr>
-                  <pic:blipFill>
-                    <a:blip r:embed="rId13">
-                      <a:extLst>
-                        <a:ext uri="{28A0092B-C50C-407E-A947-70E740481C1C}">
-                          <a14:useLocalDpi xmlns:a14="http://schemas.microsoft.com/office/drawing/2010/main" val="0"/>
-                        </a:ext>
-                      </a:extLst>
-                    </a:blip>
-                    <a:srcRect/>
-                    <a:stretch>
-                      <a:fillRect/>
-                    </a:stretch>
-                  </pic:blipFill>
-                  <pic:spPr bwMode="auto">
-                    <a:xfrm>
-                      <a:off x="0" y="0"/>
-                      <a:ext cx="3048000" cy="3196942"/>
-                    </a:xfrm>
-                    <a:prstGeom prst="rect">
-                      <a:avLst/>
-                    </a:prstGeom>
-                    <a:noFill/>
-                    <a:ln>
-                      <a:noFill/>
-                    </a:ln>
-                  </pic:spPr>
-                </pic:pic>
-              </a:graphicData>
-            </a:graphic>
-          </wp:anchor>
-        </w:drawing>
-      </w:r>
     </w:p>
     <w:p>
       <w:pPr>
@@ -5946,7 +6348,7 @@
           <w:b/>
         </w:rPr>
       </w:pPr>
-      <w:bookmarkStart w:id="10" w:name="_Toc484340502"/>
+      <w:bookmarkStart w:id="10" w:name="_Toc484375267"/>
       <w:r>
         <w:rPr>
           <w:b/>
@@ -6037,7 +6439,7 @@
           <w:u w:val="single"/>
         </w:rPr>
       </w:pPr>
-      <w:bookmarkStart w:id="11" w:name="_Toc484340503"/>
+      <w:bookmarkStart w:id="11" w:name="_Toc484375268"/>
       <w:r>
         <w:rPr>
           <w:rFonts w:ascii="Times New Roman" w:hAnsi="Times New Roman" w:cs="Times New Roman"/>
@@ -6332,7 +6734,7 @@
           <w:rFonts w:ascii="Times New Roman" w:hAnsi="Times New Roman" w:cs="Times New Roman"/>
         </w:rPr>
       </w:pPr>
-      <w:bookmarkStart w:id="12" w:name="_Toc484340504"/>
+      <w:bookmarkStart w:id="12" w:name="_Toc484375269"/>
       <w:r>
         <w:rPr>
           <w:rFonts w:ascii="Times New Roman" w:hAnsi="Times New Roman" w:cs="Times New Roman"/>
@@ -6995,7 +7397,7 @@
           <w:u w:val="single"/>
         </w:rPr>
       </w:pPr>
-      <w:bookmarkStart w:id="13" w:name="_Toc484340505"/>
+      <w:bookmarkStart w:id="13" w:name="_Toc484375270"/>
       <w:r>
         <w:rPr>
           <w:rFonts w:ascii="Times New Roman" w:hAnsi="Times New Roman" w:cs="Times New Roman"/>
@@ -7496,7 +7898,7 @@
       <w:pPr>
         <w:pStyle w:val="Heading3"/>
       </w:pPr>
-      <w:bookmarkStart w:id="14" w:name="_Toc484340506"/>
+      <w:bookmarkStart w:id="14" w:name="_Toc484375271"/>
       <w:r>
         <w:rPr>
           <w:rFonts w:ascii="Times New Roman" w:hAnsi="Times New Roman" w:cs="Times New Roman"/>
@@ -8588,7 +8990,7 @@
           <w:rFonts w:ascii="Times New Roman" w:hAnsi="Times New Roman" w:cs="Times New Roman"/>
         </w:rPr>
       </w:pPr>
-      <w:bookmarkStart w:id="15" w:name="_Toc484340507"/>
+      <w:bookmarkStart w:id="15" w:name="_Toc484375272"/>
       <w:r>
         <w:rPr>
           <w:rFonts w:ascii="Times New Roman" w:hAnsi="Times New Roman" w:cs="Times New Roman"/>
@@ -10082,7 +10484,6 @@
         </w:rPr>
         <w:t xml:space="preserve"> </w:t>
       </w:r>
-      <w:proofErr w:type="gramStart"/>
       <w:r>
         <w:rPr>
           <w:b/>
@@ -10090,7 +10491,6 @@
         </w:rPr>
         <w:t>Let</w:t>
       </w:r>
-      <w:proofErr w:type="gramEnd"/>
       <w:r>
         <w:rPr>
           <w:b/>
@@ -10307,6 +10707,7 @@
         </w:rPr>
         <w:t xml:space="preserve">denote a sensing matrix. If </w:t>
       </w:r>
+      <w:proofErr w:type="gramStart"/>
       <w:r>
         <w:rPr>
           <w:b/>
@@ -10315,27 +10716,6 @@
           <w:szCs w:val="23"/>
         </w:rPr>
         <w:t>(</w:t>
-      </w:r>
-      <w:r>
-        <w:rPr>
-          <w:rFonts w:ascii="Cambria Math" w:hAnsi="Cambria Math" w:cs="Cambria Math"/>
-          <w:b/>
-          <w:i/>
-          <w:sz w:val="23"/>
-          <w:szCs w:val="23"/>
-        </w:rPr>
-        <w:t/>
-      </w:r>
-      <w:proofErr w:type="gramStart"/>
-      <w:r>
-        <w:rPr>
-          <w:rFonts w:ascii="Cambria Math" w:hAnsi="Cambria Math" w:cs="Cambria Math"/>
-          <w:b/>
-          <w:i/>
-          <w:sz w:val="23"/>
-          <w:szCs w:val="23"/>
-        </w:rPr>
-        <w:t/>
       </w:r>
       <w:r>
         <w:rPr>
@@ -12766,19 +13146,6 @@
         <w:t xml:space="preserve">approximately </w:t>
       </w:r>
       <m:oMath>
-        <m:r>
-          <w:rPr>
-            <w:rFonts w:ascii="Cambria Math" w:hAnsi="Cambria Math"/>
-          </w:rPr>
-          <m:t/>
-        </m:r>
-        <w:proofErr w:type="gramEnd"/>
-        <m:r>
-          <w:rPr>
-            <w:rFonts w:ascii="Cambria Math" w:hAnsi="Cambria Math"/>
-          </w:rPr>
-          <m:t/>
-        </m:r>
         <m:d>
           <m:dPr>
             <m:ctrlPr>
@@ -12789,6 +13156,7 @@
             </m:ctrlPr>
           </m:dPr>
           <m:e>
+            <w:proofErr w:type="gramEnd"/>
             <m:r>
               <w:rPr>
                 <w:rFonts w:ascii="Cambria Math" w:hAnsi="Cambria Math"/>
@@ -13439,7 +13807,7 @@
           <w:b/>
         </w:rPr>
       </w:pPr>
-      <w:bookmarkStart w:id="16" w:name="_Toc484340508"/>
+      <w:bookmarkStart w:id="16" w:name="_Toc484375273"/>
       <w:r>
         <w:rPr>
           <w:b/>
@@ -13553,7 +13921,7 @@
       <w:pPr>
         <w:pStyle w:val="Heading3"/>
       </w:pPr>
-      <w:bookmarkStart w:id="17" w:name="_Toc484340509"/>
+      <w:bookmarkStart w:id="17" w:name="_Toc484375274"/>
       <w:r>
         <w:t>2.2.1</w:t>
       </w:r>
@@ -13691,7 +14059,7 @@
       <w:pPr>
         <w:pStyle w:val="Heading3"/>
       </w:pPr>
-      <w:bookmarkStart w:id="18" w:name="_Toc484340510"/>
+      <w:bookmarkStart w:id="18" w:name="_Toc484375275"/>
       <w:r>
         <w:t>2.2.2</w:t>
       </w:r>
@@ -13922,62 +14290,53 @@
           <w:sz w:val="23"/>
           <w:szCs w:val="23"/>
         </w:rPr>
-        <w:t>ing and the random phase encod</w:t>
-      </w:r>
-      <w:bookmarkStart w:id="19" w:name="_GoBack"/>
+        <w:t>ing and the random phase encoding under</w:t>
+      </w:r>
+      <w:r>
+        <w:rPr>
+          <w:sz w:val="23"/>
+          <w:szCs w:val="23"/>
+        </w:rPr>
+        <w:t>-sampl</w:t>
+      </w:r>
+      <w:r>
+        <w:rPr>
+          <w:sz w:val="23"/>
+          <w:szCs w:val="23"/>
+        </w:rPr>
+        <w:t>ing. It sh</w:t>
+      </w:r>
+      <w:r>
+        <w:rPr>
+          <w:sz w:val="23"/>
+          <w:szCs w:val="23"/>
+        </w:rPr>
+        <w:t>ould be noted that random sampl</w:t>
+      </w:r>
+      <w:r>
+        <w:rPr>
+          <w:sz w:val="23"/>
+          <w:szCs w:val="23"/>
+        </w:rPr>
+        <w:t xml:space="preserve">ing trajectories such as spiral and radial trajectories can also be used. </w:t>
+      </w:r>
+    </w:p>
+    <w:p>
+      <w:pPr>
+        <w:pStyle w:val="Heading3"/>
+      </w:pPr>
+      <w:bookmarkStart w:id="19" w:name="_Toc484375276"/>
+      <w:r>
+        <w:t xml:space="preserve">2.2.3 Variable Density </w:t>
+      </w:r>
+      <w:proofErr w:type="spellStart"/>
+      <w:r>
+        <w:t>Undersampl</w:t>
+      </w:r>
+      <w:r>
+        <w:t>ing</w:t>
+      </w:r>
       <w:bookmarkEnd w:id="19"/>
-      <w:r>
-        <w:rPr>
-          <w:sz w:val="23"/>
-          <w:szCs w:val="23"/>
-        </w:rPr>
-        <w:t>ing under</w:t>
-      </w:r>
-      <w:r>
-        <w:rPr>
-          <w:sz w:val="23"/>
-          <w:szCs w:val="23"/>
-        </w:rPr>
-        <w:t>-sampl</w:t>
-      </w:r>
-      <w:r>
-        <w:rPr>
-          <w:sz w:val="23"/>
-          <w:szCs w:val="23"/>
-        </w:rPr>
-        <w:t>ing. It sh</w:t>
-      </w:r>
-      <w:r>
-        <w:rPr>
-          <w:sz w:val="23"/>
-          <w:szCs w:val="23"/>
-        </w:rPr>
-        <w:t>ould be noted that random sampl</w:t>
-      </w:r>
-      <w:r>
-        <w:rPr>
-          <w:sz w:val="23"/>
-          <w:szCs w:val="23"/>
-        </w:rPr>
-        <w:t xml:space="preserve">ing trajectories such as spiral and radial trajectories can also be used. </w:t>
-      </w:r>
-    </w:p>
-    <w:p>
-      <w:pPr>
-        <w:pStyle w:val="Heading3"/>
-      </w:pPr>
-      <w:bookmarkStart w:id="20" w:name="_Toc484340511"/>
-      <w:r>
-        <w:t xml:space="preserve">2.2.3 Variable Density </w:t>
-      </w:r>
-      <w:proofErr w:type="spellStart"/>
-      <w:r>
-        <w:t>Undersampl</w:t>
-      </w:r>
-      <w:r>
-        <w:t>ing</w:t>
-      </w:r>
-      <w:bookmarkEnd w:id="20"/>
       <w:proofErr w:type="spellEnd"/>
       <w:r>
         <w:t xml:space="preserve"> </w:t>
@@ -14210,14 +14569,14 @@
       <w:pPr>
         <w:pStyle w:val="Heading3"/>
       </w:pPr>
-      <w:bookmarkStart w:id="21" w:name="_Toc484340512"/>
+      <w:bookmarkStart w:id="20" w:name="_Toc484375277"/>
       <w:r>
         <w:t xml:space="preserve">2.2.4 </w:t>
       </w:r>
       <w:r>
         <w:t>Image Reconstruction</w:t>
       </w:r>
-      <w:bookmarkEnd w:id="21"/>
+      <w:bookmarkEnd w:id="20"/>
     </w:p>
     <w:p/>
     <w:p>
@@ -15044,14 +15403,14 @@
           <w:b/>
         </w:rPr>
       </w:pPr>
-      <w:bookmarkStart w:id="22" w:name="_Toc484340513"/>
+      <w:bookmarkStart w:id="21" w:name="_Toc484375278"/>
       <w:r>
         <w:rPr>
           <w:b/>
         </w:rPr>
         <w:t>Current applications of Compressed Sensing in MRI</w:t>
       </w:r>
-      <w:bookmarkEnd w:id="22"/>
+      <w:bookmarkEnd w:id="21"/>
     </w:p>
     <w:p/>
     <w:p>
@@ -15310,23 +15669,21 @@
           <w:sz w:val="24"/>
           <w:szCs w:val="24"/>
         </w:rPr>
-        <w:t xml:space="preserve">Most brain scans use 2-D Cartesian </w:t>
-      </w:r>
-      <w:proofErr w:type="spellStart"/>
-      <w:r>
-        <w:rPr>
-          <w:sz w:val="24"/>
-          <w:szCs w:val="24"/>
-        </w:rPr>
-        <w:t>Multislice</w:t>
-      </w:r>
-      <w:proofErr w:type="spellEnd"/>
-      <w:r>
-        <w:rPr>
-          <w:sz w:val="24"/>
-          <w:szCs w:val="24"/>
-        </w:rPr>
-        <w:t xml:space="preserve"> acquisitions. The Sparsity/</w:t>
+        <w:t>Most brain scans use 2-D Cartesian Multi</w:t>
+      </w:r>
+      <w:r>
+        <w:rPr>
+          <w:sz w:val="24"/>
+          <w:szCs w:val="24"/>
+        </w:rPr>
+        <w:t>-</w:t>
+      </w:r>
+      <w:r>
+        <w:rPr>
+          <w:sz w:val="24"/>
+          <w:szCs w:val="24"/>
+        </w:rPr>
+        <w:t>slice acquisitions. The Sparsity/</w:t>
       </w:r>
       <w:r>
         <w:rPr>
@@ -15400,7 +15757,7 @@
           <w:b/>
         </w:rPr>
       </w:pPr>
-      <w:bookmarkStart w:id="23" w:name="_Toc484340514"/>
+      <w:bookmarkStart w:id="22" w:name="_Toc484375279"/>
       <w:r>
         <w:rPr>
           <w:b/>
@@ -15408,7 +15765,7 @@
         <w:lastRenderedPageBreak/>
         <w:t>Current Challenges to CS MRI</w:t>
       </w:r>
-      <w:bookmarkEnd w:id="23"/>
+      <w:bookmarkEnd w:id="22"/>
     </w:p>
     <w:p>
       <w:pPr>
@@ -15441,15 +15798,13 @@
         </w:rPr>
         <w:t xml:space="preserve">ional CS MRI has many </w:t>
       </w:r>
-      <w:proofErr w:type="spellStart"/>
-      <w:r>
-        <w:rPr>
-          <w:sz w:val="23"/>
-          <w:szCs w:val="23"/>
-        </w:rPr>
-        <w:t>challengs</w:t>
-      </w:r>
-      <w:proofErr w:type="spellEnd"/>
+      <w:r>
+        <w:rPr>
+          <w:sz w:val="23"/>
+          <w:szCs w:val="23"/>
+        </w:rPr>
+        <w:t>challenges</w:t>
+      </w:r>
       <w:r>
         <w:rPr>
           <w:sz w:val="23"/>
@@ -15587,22 +15942,13 @@
         </w:rPr>
         <w:t>uces aliasing artefacts. Other non-</w:t>
       </w:r>
-      <w:proofErr w:type="spellStart"/>
-      <w:r>
-        <w:rPr>
-          <w:sz w:val="23"/>
-          <w:szCs w:val="23"/>
-        </w:rPr>
-        <w:t>c</w:t>
-      </w:r>
-      <w:r>
-        <w:rPr>
-          <w:sz w:val="23"/>
-          <w:szCs w:val="23"/>
-        </w:rPr>
-        <w:t>artesian</w:t>
-      </w:r>
-      <w:proofErr w:type="spellEnd"/>
+      <w:r>
+        <w:rPr>
+          <w:sz w:val="23"/>
+          <w:szCs w:val="23"/>
+        </w:rPr>
+        <w:t>Cartesian</w:t>
+      </w:r>
       <w:r>
         <w:rPr>
           <w:sz w:val="23"/>
@@ -15742,7 +16088,7 @@
           <w:b/>
         </w:rPr>
       </w:pPr>
-      <w:bookmarkStart w:id="24" w:name="_Toc484340515"/>
+      <w:bookmarkStart w:id="23" w:name="_Toc484375280"/>
       <w:r>
         <w:rPr>
           <w:b/>
@@ -15755,7 +16101,7 @@
         </w:rPr>
         <w:t xml:space="preserve"> for MRI</w:t>
       </w:r>
-      <w:bookmarkEnd w:id="24"/>
+      <w:bookmarkEnd w:id="23"/>
     </w:p>
     <w:p/>
     <w:p>
@@ -15982,12 +16328,14 @@
         <w:spacing w:line="360" w:lineRule="auto"/>
         <w:jc w:val="center"/>
         <w:rPr>
-          <w:sz w:val="23"/>
-          <w:szCs w:val="23"/>
-        </w:rPr>
-      </w:pPr>
-      <w:r>
-        <w:rPr>
+          <w:b/>
+          <w:sz w:val="23"/>
+          <w:szCs w:val="23"/>
+        </w:rPr>
+      </w:pPr>
+      <w:r>
+        <w:rPr>
+          <w:b/>
           <w:sz w:val="23"/>
           <w:szCs w:val="23"/>
         </w:rPr>
@@ -16017,15 +16365,6 @@
         </w:rPr>
         <w:t>As shown in the dynamic MRI scans of the brain as the contrast agent reveals the blood vessels, which are present in all the images at higher contrasts depending on time</w:t>
       </w:r>
-    </w:p>
-    <w:p>
-      <w:pPr>
-        <w:spacing w:line="360" w:lineRule="auto"/>
-        <w:rPr>
-          <w:sz w:val="23"/>
-          <w:szCs w:val="23"/>
-        </w:rPr>
-      </w:pPr>
     </w:p>
     <w:p>
       <w:pPr>
@@ -16058,9 +16397,11 @@
           <w:numId w:val="1"/>
         </w:numPr>
       </w:pPr>
+      <w:bookmarkStart w:id="24" w:name="_Toc484375281"/>
       <w:r>
         <w:t>Edge Detection techniques</w:t>
       </w:r>
+      <w:bookmarkEnd w:id="24"/>
     </w:p>
     <w:p/>
     <w:p>
@@ -16076,7 +16417,37 @@
           <w:sz w:val="23"/>
           <w:szCs w:val="23"/>
         </w:rPr>
-        <w:t>An edge in an image is significant local change in the image intensity, usually association with a discontinuity in the first derivative of the image intensity or the image intensity. Edges are important image features as they may correspond to significant features in the image. In MRI this is relevant as some types of MRI images are sparse</w:t>
+        <w:t>An edge in an image is significant local change in the image intensity, usually association with a discontinuity in the first derivative of the image intensity or the image intensity</w:t>
+      </w:r>
+      <w:proofErr w:type="gramStart"/>
+      <w:r>
+        <w:rPr>
+          <w:sz w:val="23"/>
+          <w:szCs w:val="23"/>
+        </w:rPr>
+        <w:t>.</w:t>
+      </w:r>
+      <w:r>
+        <w:rPr>
+          <w:sz w:val="23"/>
+          <w:szCs w:val="23"/>
+        </w:rPr>
+        <w:t>[</w:t>
+      </w:r>
+      <w:proofErr w:type="gramEnd"/>
+      <w:r>
+        <w:rPr>
+          <w:sz w:val="23"/>
+          <w:szCs w:val="23"/>
+        </w:rPr>
+        <w:t>19]</w:t>
+      </w:r>
+      <w:r>
+        <w:rPr>
+          <w:sz w:val="23"/>
+          <w:szCs w:val="23"/>
+        </w:rPr>
+        <w:t xml:space="preserve"> Edges are important image features as they may correspond to significant features in the image. In MRI this is relevant as some types of MRI images are sparse</w:t>
       </w:r>
       <w:r>
         <w:rPr>
@@ -16136,7 +16507,21 @@
           <w:sz w:val="23"/>
           <w:szCs w:val="23"/>
         </w:rPr>
-        <w:t>the following steps must be applied:</w:t>
+        <w:t>the following steps must be applied</w:t>
+      </w:r>
+      <w:r>
+        <w:rPr>
+          <w:sz w:val="23"/>
+          <w:szCs w:val="23"/>
+        </w:rPr>
+        <w:t xml:space="preserve"> [19]</w:t>
+      </w:r>
+      <w:r>
+        <w:rPr>
+          <w:sz w:val="23"/>
+          <w:szCs w:val="23"/>
+        </w:rPr>
+        <w:t>:</w:t>
       </w:r>
     </w:p>
     <w:p>
@@ -16323,12 +16708,11 @@
           <w:numId w:val="1"/>
         </w:numPr>
       </w:pPr>
-      <w:r>
-        <w:t>Canny</w:t>
-      </w:r>
-      <w:r>
-        <w:t xml:space="preserve"> Detection techniques</w:t>
-      </w:r>
+      <w:bookmarkStart w:id="25" w:name="_Toc484375282"/>
+      <w:r>
+        <w:t>Canny Detection techniques</w:t>
+      </w:r>
+      <w:bookmarkEnd w:id="25"/>
     </w:p>
     <w:p/>
     <w:p>
@@ -16344,7 +16728,21 @@
           <w:sz w:val="23"/>
           <w:szCs w:val="23"/>
         </w:rPr>
-        <w:t>The steps of the Canny Edge detector as shown below:</w:t>
+        <w:t>The steps of the Canny Edge detector as shown below</w:t>
+      </w:r>
+      <w:r>
+        <w:rPr>
+          <w:sz w:val="23"/>
+          <w:szCs w:val="23"/>
+        </w:rPr>
+        <w:t xml:space="preserve"> [19]</w:t>
+      </w:r>
+      <w:r>
+        <w:rPr>
+          <w:sz w:val="23"/>
+          <w:szCs w:val="23"/>
+        </w:rPr>
+        <w:t>:</w:t>
       </w:r>
     </w:p>
     <w:p>
@@ -16545,7 +16943,21 @@
           <w:sz w:val="23"/>
           <w:szCs w:val="23"/>
         </w:rPr>
-        <w:t xml:space="preserve">. Pixels are check if it is a local maximum in its </w:t>
+        <w:t>. Pixels are check</w:t>
+      </w:r>
+      <w:r>
+        <w:rPr>
+          <w:sz w:val="23"/>
+          <w:szCs w:val="23"/>
+        </w:rPr>
+        <w:t>ed</w:t>
+      </w:r>
+      <w:r>
+        <w:rPr>
+          <w:sz w:val="23"/>
+          <w:szCs w:val="23"/>
+        </w:rPr>
+        <w:t xml:space="preserve"> if it is a local maximum in its </w:t>
       </w:r>
       <w:r>
         <w:rPr>
@@ -16942,75 +17354,17 @@
     </w:p>
     <w:p>
       <w:pPr>
-        <w:spacing w:line="360" w:lineRule="auto"/>
-        <w:ind w:left="360"/>
-        <w:rPr>
-          <w:sz w:val="23"/>
-          <w:szCs w:val="23"/>
-        </w:rPr>
-      </w:pPr>
-    </w:p>
-    <w:p>
-      <w:pPr>
-        <w:spacing w:line="360" w:lineRule="auto"/>
-        <w:ind w:left="360"/>
-        <w:rPr>
-          <w:sz w:val="23"/>
-          <w:szCs w:val="23"/>
-        </w:rPr>
-      </w:pPr>
-      <w:hyperlink r:id="rId25" w:history="1">
-        <w:r>
-          <w:rPr>
-            <w:rStyle w:val="Hyperlink"/>
-            <w:sz w:val="23"/>
-            <w:szCs w:val="23"/>
-          </w:rPr>
-          <w:t>http://www.cse.usf.edu/~r1k/MachineVisionBook/MachineVision.files/MachineVision_Chapter5.pdf</w:t>
-        </w:r>
-      </w:hyperlink>
-    </w:p>
-    <w:p>
-      <w:pPr>
-        <w:spacing w:line="360" w:lineRule="auto"/>
-        <w:ind w:left="360"/>
-        <w:rPr>
-          <w:sz w:val="23"/>
-          <w:szCs w:val="23"/>
-        </w:rPr>
-      </w:pPr>
-      <w:hyperlink r:id="rId26" w:history="1">
-        <w:r>
-          <w:rPr>
-            <w:rStyle w:val="Hyperlink"/>
-            <w:sz w:val="23"/>
-            <w:szCs w:val="23"/>
-          </w:rPr>
-          <w:t>http://docs.opencv.org/trunk/da/d22/tutorial_py_canny.html</w:t>
-        </w:r>
-      </w:hyperlink>
-    </w:p>
-    <w:p>
-      <w:pPr>
-        <w:spacing w:line="360" w:lineRule="auto"/>
-        <w:ind w:left="360"/>
-        <w:rPr>
-          <w:sz w:val="23"/>
-          <w:szCs w:val="23"/>
-        </w:rPr>
-      </w:pPr>
-    </w:p>
-    <w:p>
-      <w:pPr>
         <w:pStyle w:val="Heading3"/>
         <w:numPr>
           <w:ilvl w:val="2"/>
           <w:numId w:val="1"/>
         </w:numPr>
       </w:pPr>
+      <w:bookmarkStart w:id="26" w:name="_Toc484375283"/>
       <w:r>
         <w:t>Image registration</w:t>
       </w:r>
+      <w:bookmarkEnd w:id="26"/>
     </w:p>
     <w:p/>
     <w:p>
@@ -17047,7 +17401,14 @@
           <w:sz w:val="23"/>
           <w:szCs w:val="23"/>
         </w:rPr>
-        <w:t>ps of image registration is shown in the following diagram</w:t>
+        <w:t>ps of image registration i</w:t>
+      </w:r>
+      <w:r>
+        <w:rPr>
+          <w:sz w:val="23"/>
+          <w:szCs w:val="23"/>
+        </w:rPr>
+        <w:t>s shown in the Figure 2.12 [20]:</w:t>
       </w:r>
     </w:p>
     <w:p>
@@ -17065,7 +17426,6 @@
           <w:sz w:val="23"/>
           <w:szCs w:val="23"/>
         </w:rPr>
-        <w:lastRenderedPageBreak/>
         <w:drawing>
           <wp:inline distT="0" distB="0" distL="0" distR="0">
             <wp:extent cx="2009775" cy="1924050"/>
@@ -17084,7 +17444,7 @@
                     </pic:cNvPicPr>
                   </pic:nvPicPr>
                   <pic:blipFill>
-                    <a:blip r:embed="rId27">
+                    <a:blip r:embed="rId25">
                       <a:extLst>
                         <a:ext uri="{28A0092B-C50C-407E-A947-70E740481C1C}">
                           <a14:useLocalDpi xmlns:a14="http://schemas.microsoft.com/office/drawing/2010/main" val="0"/>
@@ -17118,45 +17478,31 @@
     </w:p>
     <w:p>
       <w:pPr>
+        <w:pStyle w:val="ListParagraph"/>
         <w:spacing w:line="360" w:lineRule="auto"/>
-        <w:rPr>
-          <w:sz w:val="23"/>
-          <w:szCs w:val="23"/>
-        </w:rPr>
-      </w:pPr>
-      <w:hyperlink r:id="rId28" w:history="1">
-        <w:r>
-          <w:rPr>
-            <w:rStyle w:val="Hyperlink"/>
-            <w:sz w:val="23"/>
-            <w:szCs w:val="23"/>
-          </w:rPr>
-          <w:t>http://www.sersc.org/journals/IJSIP/vol2_no3</w:t>
-        </w:r>
-        <w:r>
-          <w:rPr>
-            <w:rStyle w:val="Hyperlink"/>
-            <w:sz w:val="23"/>
-            <w:szCs w:val="23"/>
-          </w:rPr>
-          <w:t>/</w:t>
-        </w:r>
-        <w:r>
-          <w:rPr>
-            <w:rStyle w:val="Hyperlink"/>
-            <w:sz w:val="23"/>
-            <w:szCs w:val="23"/>
-          </w:rPr>
-          <w:t>2.pdf</w:t>
-        </w:r>
-      </w:hyperlink>
-      <w:r>
-        <w:rPr>
-          <w:sz w:val="23"/>
-          <w:szCs w:val="23"/>
-        </w:rPr>
-        <w:t xml:space="preserve"> </w:t>
-      </w:r>
+        <w:jc w:val="center"/>
+        <w:rPr>
+          <w:b/>
+        </w:rPr>
+      </w:pPr>
+      <w:r>
+        <w:rPr>
+          <w:b/>
+        </w:rPr>
+        <w:t xml:space="preserve">Figure 2.12 </w:t>
+      </w:r>
+      <w:r>
+        <w:rPr>
+          <w:b/>
+        </w:rPr>
+        <w:t>Basic Steps of Image Registration Diagram</w:t>
+      </w:r>
+    </w:p>
+    <w:p>
+      <w:pPr>
+        <w:pStyle w:val="ListParagraph"/>
+        <w:spacing w:line="360" w:lineRule="auto"/>
+      </w:pPr>
     </w:p>
     <w:p>
       <w:pPr>
@@ -17166,16 +17512,32 @@
           <w:numId w:val="7"/>
         </w:numPr>
         <w:spacing w:line="360" w:lineRule="auto"/>
-      </w:pPr>
-      <w:r>
+        <w:rPr>
+          <w:sz w:val="24"/>
+          <w:szCs w:val="24"/>
+        </w:rPr>
+      </w:pPr>
+      <w:r>
+        <w:rPr>
+          <w:sz w:val="24"/>
+          <w:szCs w:val="24"/>
+        </w:rPr>
         <w:t xml:space="preserve">Feature detection: Salient and distinctive objects (line intersections, edges, contours, corners, and closed-boundary regions </w:t>
       </w:r>
       <w:proofErr w:type="spellStart"/>
       <w:r>
+        <w:rPr>
+          <w:sz w:val="24"/>
+          <w:szCs w:val="24"/>
+        </w:rPr>
         <w:t>etc</w:t>
       </w:r>
       <w:proofErr w:type="spellEnd"/>
       <w:r>
+        <w:rPr>
+          <w:sz w:val="24"/>
+          <w:szCs w:val="24"/>
+        </w:rPr>
         <w:t>) in both reference and sensed images are detected.</w:t>
       </w:r>
     </w:p>
@@ -17187,8 +17549,17 @@
           <w:numId w:val="7"/>
         </w:numPr>
         <w:spacing w:line="360" w:lineRule="auto"/>
-      </w:pPr>
-      <w:r>
+        <w:rPr>
+          <w:sz w:val="24"/>
+          <w:szCs w:val="24"/>
+        </w:rPr>
+      </w:pPr>
+      <w:r>
+        <w:rPr>
+          <w:sz w:val="24"/>
+          <w:szCs w:val="24"/>
+        </w:rPr>
+        <w:lastRenderedPageBreak/>
         <w:t xml:space="preserve">Feature matching: The correspondence between the features in the reference and sensed image established. </w:t>
       </w:r>
     </w:p>
@@ -17200,8 +17571,16 @@
           <w:numId w:val="7"/>
         </w:numPr>
         <w:spacing w:line="360" w:lineRule="auto"/>
-      </w:pPr>
-      <w:r>
+        <w:rPr>
+          <w:sz w:val="24"/>
+          <w:szCs w:val="24"/>
+        </w:rPr>
+      </w:pPr>
+      <w:r>
+        <w:rPr>
+          <w:sz w:val="24"/>
+          <w:szCs w:val="24"/>
+        </w:rPr>
         <w:t xml:space="preserve">Transform model estimation: The type and parameters of the so-called mapping functions, aligning the sensed image with the reference image, are estimated. </w:t>
       </w:r>
     </w:p>
@@ -17214,11 +17593,15 @@
         </w:numPr>
         <w:spacing w:line="360" w:lineRule="auto"/>
         <w:rPr>
-          <w:sz w:val="23"/>
-          <w:szCs w:val="23"/>
-        </w:rPr>
-      </w:pPr>
-      <w:r>
+          <w:sz w:val="24"/>
+          <w:szCs w:val="24"/>
+        </w:rPr>
+      </w:pPr>
+      <w:r>
+        <w:rPr>
+          <w:sz w:val="24"/>
+          <w:szCs w:val="24"/>
+        </w:rPr>
         <w:t>Image resampling and transformation: The sensed image is transformed by means of the mapping functions.</w:t>
       </w:r>
     </w:p>
@@ -17226,6 +17609,15 @@
       <w:pPr>
         <w:spacing w:line="360" w:lineRule="auto"/>
         <w:rPr>
+          <w:sz w:val="24"/>
+          <w:szCs w:val="24"/>
+        </w:rPr>
+      </w:pPr>
+    </w:p>
+    <w:p>
+      <w:pPr>
+        <w:spacing w:line="360" w:lineRule="auto"/>
+        <w:rPr>
           <w:sz w:val="23"/>
           <w:szCs w:val="23"/>
         </w:rPr>
@@ -17249,7 +17641,21 @@
           <w:sz w:val="23"/>
           <w:szCs w:val="23"/>
         </w:rPr>
-        <w:t xml:space="preserve"> of image registration feature based image registration </w:t>
+        <w:t xml:space="preserve"> of image registration</w:t>
+      </w:r>
+      <w:r>
+        <w:rPr>
+          <w:sz w:val="23"/>
+          <w:szCs w:val="23"/>
+        </w:rPr>
+        <w:t xml:space="preserve"> Feature B</w:t>
+      </w:r>
+      <w:r>
+        <w:rPr>
+          <w:sz w:val="23"/>
+          <w:szCs w:val="23"/>
+        </w:rPr>
+        <w:t xml:space="preserve">ased image registration </w:t>
       </w:r>
       <w:r>
         <w:rPr>
@@ -17263,28 +17669,35 @@
           <w:sz w:val="23"/>
           <w:szCs w:val="23"/>
         </w:rPr>
-        <w:t>and int</w:t>
-      </w:r>
-      <w:r>
-        <w:rPr>
-          <w:sz w:val="23"/>
-          <w:szCs w:val="23"/>
-        </w:rPr>
-        <w:t>ensity based image registration techniques, Intensity</w:t>
-      </w:r>
-      <w:r>
-        <w:rPr>
-          <w:sz w:val="23"/>
-          <w:szCs w:val="23"/>
-        </w:rPr>
-        <w:t xml:space="preserve"> or Area- ba</w:t>
-      </w:r>
-      <w:r>
-        <w:rPr>
-          <w:sz w:val="23"/>
-          <w:szCs w:val="23"/>
-        </w:rPr>
-        <w:t xml:space="preserve">sed image registration and feature based registration. Intensity based image registration techniques use the structure of the image via correlation metric, structural analysis and Fourier properties. Alternatively, most feature based methods map the images via correlation of image features: points, curves, lines, boundaries and line intersections, etc. </w:t>
+        <w:t>and I</w:t>
+      </w:r>
+      <w:r>
+        <w:rPr>
+          <w:sz w:val="23"/>
+          <w:szCs w:val="23"/>
+        </w:rPr>
+        <w:t>nt</w:t>
+      </w:r>
+      <w:r>
+        <w:rPr>
+          <w:sz w:val="23"/>
+          <w:szCs w:val="23"/>
+        </w:rPr>
+        <w:t>ensity B</w:t>
+      </w:r>
+      <w:r>
+        <w:rPr>
+          <w:sz w:val="23"/>
+          <w:szCs w:val="23"/>
+        </w:rPr>
+        <w:t xml:space="preserve">ased image registration techniques. Intensity based image registration techniques use the structure of the image via correlation metric, structural analysis and Fourier properties. Alternatively, most feature based methods map the images via correlation of image features: points, curves, lines, boundaries and line intersections, etc. </w:t>
+      </w:r>
+      <w:r>
+        <w:rPr>
+          <w:sz w:val="23"/>
+          <w:szCs w:val="23"/>
+        </w:rPr>
+        <w:t>[21]</w:t>
       </w:r>
     </w:p>
     <w:p>
@@ -17295,16 +17708,27 @@
           <w:szCs w:val="23"/>
         </w:rPr>
       </w:pPr>
-      <w:hyperlink r:id="rId29" w:history="1">
-        <w:r>
-          <w:rPr>
-            <w:rStyle w:val="Hyperlink"/>
-            <w:sz w:val="23"/>
-            <w:szCs w:val="23"/>
-          </w:rPr>
-          <w:t>https://pdfs.semanticscholar.org/ebd5/98012f0ff7a1652bf28764c2aa8071fbef89.pdf</w:t>
-        </w:r>
-      </w:hyperlink>
+      <w:r>
+        <w:rPr>
+          <w:sz w:val="23"/>
+          <w:szCs w:val="23"/>
+        </w:rPr>
+        <w:t>According to [</w:t>
+      </w:r>
+      <w:r>
+        <w:rPr>
+          <w:sz w:val="23"/>
+          <w:szCs w:val="23"/>
+        </w:rPr>
+        <w:t>22</w:t>
+      </w:r>
+      <w:r>
+        <w:rPr>
+          <w:sz w:val="23"/>
+          <w:szCs w:val="23"/>
+        </w:rPr>
+        <w:t xml:space="preserve">], the best method of image registration for MRI applications is to use intensity based registrations. </w:t>
+      </w:r>
     </w:p>
     <w:p>
       <w:pPr>
@@ -17319,23 +17743,21 @@
           <w:sz w:val="23"/>
           <w:szCs w:val="23"/>
         </w:rPr>
-        <w:t xml:space="preserve">According to [], the best method of image registration for MRI applications is to use intensity based registrations. </w:t>
-      </w:r>
-    </w:p>
-    <w:p>
-      <w:pPr>
-        <w:spacing w:line="360" w:lineRule="auto"/>
-        <w:rPr>
-          <w:sz w:val="23"/>
-          <w:szCs w:val="23"/>
-        </w:rPr>
-      </w:pPr>
-      <w:r>
-        <w:rPr>
-          <w:sz w:val="23"/>
-          <w:szCs w:val="23"/>
-        </w:rPr>
-        <w:t>Source [] goes into detail the different types of image registration techniques. The technique which</w:t>
+        <w:t>Source [</w:t>
+      </w:r>
+      <w:r>
+        <w:rPr>
+          <w:sz w:val="23"/>
+          <w:szCs w:val="23"/>
+        </w:rPr>
+        <w:t>22</w:t>
+      </w:r>
+      <w:r>
+        <w:rPr>
+          <w:sz w:val="23"/>
+          <w:szCs w:val="23"/>
+        </w:rPr>
+        <w:t>] goes into detail the different types of image registration techniques. The technique which</w:t>
       </w:r>
       <w:r>
         <w:rPr>
@@ -17347,66 +17769,19 @@
     </w:p>
     <w:p>
       <w:pPr>
-        <w:spacing w:line="360" w:lineRule="auto"/>
-        <w:rPr>
-          <w:sz w:val="23"/>
-          <w:szCs w:val="23"/>
-        </w:rPr>
-      </w:pPr>
-    </w:p>
-    <w:p>
-      <w:pPr>
-        <w:spacing w:line="360" w:lineRule="auto"/>
-        <w:rPr>
-          <w:sz w:val="23"/>
-          <w:szCs w:val="23"/>
-        </w:rPr>
-      </w:pPr>
-    </w:p>
-    <w:p>
-      <w:pPr>
-        <w:spacing w:line="360" w:lineRule="auto"/>
-        <w:rPr>
-          <w:sz w:val="23"/>
-          <w:szCs w:val="23"/>
-        </w:rPr>
-      </w:pPr>
-    </w:p>
-    <w:p>
-      <w:pPr>
-        <w:spacing w:line="360" w:lineRule="auto"/>
-        <w:rPr>
-          <w:sz w:val="23"/>
-          <w:szCs w:val="23"/>
-          <w:u w:val="single"/>
-        </w:rPr>
-      </w:pPr>
-      <w:r>
-        <w:rPr>
-          <w:sz w:val="23"/>
-          <w:szCs w:val="23"/>
-          <w:u w:val="single"/>
-        </w:rPr>
-        <w:lastRenderedPageBreak/>
-        <w:t>Optimization</w:t>
-      </w:r>
-      <w:r>
-        <w:rPr>
-          <w:sz w:val="23"/>
-          <w:szCs w:val="23"/>
-          <w:u w:val="single"/>
-        </w:rPr>
-        <w:t>-based</w:t>
-      </w:r>
-      <w:r>
-        <w:rPr>
-          <w:sz w:val="23"/>
-          <w:szCs w:val="23"/>
-          <w:u w:val="single"/>
-        </w:rPr>
-        <w:t xml:space="preserve"> image registration</w:t>
-      </w:r>
-    </w:p>
+        <w:pStyle w:val="Heading3"/>
+        <w:numPr>
+          <w:ilvl w:val="2"/>
+          <w:numId w:val="1"/>
+        </w:numPr>
+      </w:pPr>
+      <w:bookmarkStart w:id="27" w:name="_Toc484375284"/>
+      <w:r>
+        <w:t>Optimization-based image registration</w:t>
+      </w:r>
+      <w:bookmarkEnd w:id="27"/>
+    </w:p>
+    <w:p/>
     <w:p>
       <w:pPr>
         <w:spacing w:line="360" w:lineRule="auto"/>
@@ -17557,15 +17932,72 @@
           <w:sz w:val="23"/>
           <w:szCs w:val="23"/>
         </w:rPr>
-        <w:t xml:space="preserve">The similarity/dissimilarity measure is chosen based on the properties of the images. The initial parameters may be determined automatically specified interactively or. An automatic method achieves the same result without user interactions. An interactive method allows for users to drag one image over to the other to approximately align them. The initial registration parameters are then refined iteratively until optimal registration is reached. The refinement or optimizer step involves measure the similarity/dissimilarity between registered images and </w:t>
-      </w:r>
-      <w:r>
-        <w:rPr>
-          <w:sz w:val="23"/>
-          <w:szCs w:val="23"/>
-        </w:rPr>
-        <w:t>revising the registration so each iteration either increases similarity or decreases dissimilarity.</w:t>
-      </w:r>
+        <w:t>The similarity/dissimilarity measure is chosen based on the properties of the images. The initial parameters may be determined automatically specified interactively or</w:t>
+      </w:r>
+      <w:r>
+        <w:rPr>
+          <w:sz w:val="23"/>
+          <w:szCs w:val="23"/>
+        </w:rPr>
+        <w:t xml:space="preserve"> automatically</w:t>
+      </w:r>
+      <w:r>
+        <w:rPr>
+          <w:sz w:val="23"/>
+          <w:szCs w:val="23"/>
+        </w:rPr>
+        <w:t xml:space="preserve">. An automatic method achieves the same result without user interactions. An interactive method allows for users to drag one image over to the other to approximately align them. The initial registration parameters are then refined iteratively until optimal registration is reached. The </w:t>
+      </w:r>
+      <w:r>
+        <w:rPr>
+          <w:sz w:val="23"/>
+          <w:szCs w:val="23"/>
+        </w:rPr>
+        <w:lastRenderedPageBreak/>
+        <w:t>refinement or optimizer ste</w:t>
+      </w:r>
+      <w:r>
+        <w:rPr>
+          <w:sz w:val="23"/>
+          <w:szCs w:val="23"/>
+        </w:rPr>
+        <w:t>p involves measuring</w:t>
+      </w:r>
+      <w:r>
+        <w:rPr>
+          <w:sz w:val="23"/>
+          <w:szCs w:val="23"/>
+        </w:rPr>
+        <w:t xml:space="preserve"> the similarity/dissimilarity between registered images and </w:t>
+      </w:r>
+      <w:r>
+        <w:rPr>
+          <w:sz w:val="23"/>
+          <w:szCs w:val="23"/>
+        </w:rPr>
+        <w:t>revising the registration so each iteration either increases similarity or decreases dissimilarity</w:t>
+      </w:r>
+      <w:r>
+        <w:rPr>
+          <w:sz w:val="23"/>
+          <w:szCs w:val="23"/>
+        </w:rPr>
+        <w:t xml:space="preserve"> [22].</w:t>
+      </w:r>
+    </w:p>
+    <w:p>
+      <w:pPr>
+        <w:pStyle w:val="Heading3"/>
+        <w:numPr>
+          <w:ilvl w:val="2"/>
+          <w:numId w:val="1"/>
+        </w:numPr>
+      </w:pPr>
+      <w:bookmarkStart w:id="28" w:name="_Toc484375285"/>
+      <w:r>
+        <w:t>Affine Transform</w:t>
+      </w:r>
+      <w:bookmarkEnd w:id="28"/>
     </w:p>
     <w:p>
       <w:pPr>
@@ -17589,7 +18021,28 @@
           <w:sz w:val="23"/>
           <w:szCs w:val="23"/>
         </w:rPr>
-        <w:t>Transforms.</w:t>
+        <w:t>Many image transforms currently exist to register two images together. Some of the most common image transforms include Rigid, Projective, Curved and Affine Transforms.</w:t>
+      </w:r>
+      <w:r>
+        <w:rPr>
+          <w:sz w:val="23"/>
+          <w:szCs w:val="23"/>
+        </w:rPr>
+        <w:t xml:space="preserve"> </w:t>
+      </w:r>
+      <w:r>
+        <w:rPr>
+          <w:sz w:val="23"/>
+          <w:szCs w:val="23"/>
+        </w:rPr>
+        <w:t>[22]</w:t>
+      </w:r>
+      <w:r>
+        <w:rPr>
+          <w:sz w:val="23"/>
+          <w:szCs w:val="23"/>
+        </w:rPr>
+        <w:t xml:space="preserve"> To preserve the structure and collinearity of the sensed image Affine Transformations are one of the most suitable and flexible transforms to apply to image registration. </w:t>
       </w:r>
     </w:p>
     <w:p>
@@ -17605,38 +18058,6 @@
           <w:sz w:val="23"/>
           <w:szCs w:val="23"/>
         </w:rPr>
-        <w:t xml:space="preserve">Many image transforms currently exist to register two images together. Some of the most common image transforms include Rigid, Projective, Curved and Affine Transforms. To preserve the structure and collinearity of the sensed image Affine Transformations are one of the most suitable and flexible transforms to apply to image registration. </w:t>
-      </w:r>
-    </w:p>
-    <w:p>
-      <w:pPr>
-        <w:spacing w:line="360" w:lineRule="auto"/>
-        <w:rPr>
-          <w:sz w:val="23"/>
-          <w:szCs w:val="23"/>
-        </w:rPr>
-      </w:pPr>
-      <w:r>
-        <w:rPr>
-          <w:sz w:val="23"/>
-          <w:szCs w:val="23"/>
-        </w:rPr>
-        <w:t xml:space="preserve">Affine Transforms </w:t>
-      </w:r>
-    </w:p>
-    <w:p>
-      <w:pPr>
-        <w:spacing w:line="360" w:lineRule="auto"/>
-        <w:rPr>
-          <w:sz w:val="23"/>
-          <w:szCs w:val="23"/>
-        </w:rPr>
-      </w:pPr>
-      <w:r>
-        <w:rPr>
-          <w:sz w:val="23"/>
-          <w:szCs w:val="23"/>
-        </w:rPr>
         <w:t>An affine transformation is any transformation that preserves collinearity (i.e., all points lying on a line initially still lie on a line after transformation) and ratios of distances (e.g., the midpoint of a line segment remains the midpoint after transformation).</w:t>
       </w:r>
       <w:r>
@@ -17646,21 +18067,33 @@
         </w:rPr>
         <w:t xml:space="preserve"> Some common </w:t>
       </w:r>
-      <w:proofErr w:type="gramStart"/>
-      <w:r>
-        <w:rPr>
-          <w:sz w:val="23"/>
-          <w:szCs w:val="23"/>
-        </w:rPr>
-        <w:t>Affine</w:t>
-      </w:r>
-      <w:proofErr w:type="gramEnd"/>
-      <w:r>
-        <w:rPr>
-          <w:sz w:val="23"/>
-          <w:szCs w:val="23"/>
-        </w:rPr>
-        <w:t xml:space="preserve"> transforms are shown below in figure:</w:t>
+      <w:r>
+        <w:rPr>
+          <w:sz w:val="23"/>
+          <w:szCs w:val="23"/>
+        </w:rPr>
+        <w:t>affine transforms are shown below in F</w:t>
+      </w:r>
+      <w:r>
+        <w:rPr>
+          <w:sz w:val="23"/>
+          <w:szCs w:val="23"/>
+        </w:rPr>
+        <w:t>igure</w:t>
+      </w:r>
+      <w:r>
+        <w:rPr>
+          <w:sz w:val="23"/>
+          <w:szCs w:val="23"/>
+        </w:rPr>
+        <w:t xml:space="preserve"> 2.14</w:t>
+      </w:r>
+      <w:r>
+        <w:rPr>
+          <w:sz w:val="23"/>
+          <w:szCs w:val="23"/>
+        </w:rPr>
+        <w:t>:</w:t>
       </w:r>
     </w:p>
     <w:p>
@@ -17678,7 +18111,6 @@
           <w:sz w:val="23"/>
           <w:szCs w:val="23"/>
         </w:rPr>
-        <w:lastRenderedPageBreak/>
         <w:drawing>
           <wp:inline distT="0" distB="0" distL="0" distR="0" wp14:anchorId="1A495D38" wp14:editId="46B8C4F9">
             <wp:extent cx="2686957" cy="2547289"/>
@@ -17697,7 +18129,7 @@
                     </pic:cNvPicPr>
                   </pic:nvPicPr>
                   <pic:blipFill>
-                    <a:blip r:embed="rId30"/>
+                    <a:blip r:embed="rId26"/>
                     <a:stretch>
                       <a:fillRect/>
                     </a:stretch>
@@ -17721,6 +18153,33 @@
     <w:p>
       <w:pPr>
         <w:spacing w:line="360" w:lineRule="auto"/>
+        <w:jc w:val="center"/>
+        <w:rPr>
+          <w:b/>
+          <w:sz w:val="23"/>
+          <w:szCs w:val="23"/>
+        </w:rPr>
+      </w:pPr>
+      <w:r>
+        <w:rPr>
+          <w:b/>
+          <w:sz w:val="23"/>
+          <w:szCs w:val="23"/>
+        </w:rPr>
+        <w:t>Figure 2.14</w:t>
+      </w:r>
+      <w:r>
+        <w:rPr>
+          <w:b/>
+          <w:sz w:val="23"/>
+          <w:szCs w:val="23"/>
+        </w:rPr>
+        <w:t xml:space="preserve"> Typical Affine Transforms using in this thesis</w:t>
+      </w:r>
+    </w:p>
+    <w:p>
+      <w:pPr>
+        <w:spacing w:line="360" w:lineRule="auto"/>
         <w:rPr>
           <w:sz w:val="23"/>
           <w:szCs w:val="23"/>
@@ -17740,6 +18199,8 @@
         </w:rPr>
         <w:t xml:space="preserve">address the current problems of </w:t>
       </w:r>
+      <w:bookmarkStart w:id="29" w:name="_GoBack"/>
+      <w:bookmarkEnd w:id="29"/>
     </w:p>
     <w:p>
       <w:pPr>
@@ -17799,6 +18260,7 @@
         <w:rPr>
           <w:noProof/>
         </w:rPr>
+        <w:lastRenderedPageBreak/>
         <w:drawing>
           <wp:inline distT="0" distB="0" distL="0" distR="0">
             <wp:extent cx="4676775" cy="3543300"/>
@@ -17817,7 +18279,7 @@
                     </pic:cNvPicPr>
                   </pic:nvPicPr>
                   <pic:blipFill>
-                    <a:blip r:embed="rId31">
+                    <a:blip r:embed="rId27">
                       <a:extLst>
                         <a:ext uri="{28A0092B-C50C-407E-A947-70E740481C1C}">
                           <a14:useLocalDpi xmlns:a14="http://schemas.microsoft.com/office/drawing/2010/main" val="0"/>
@@ -17933,70 +18395,6 @@
       </w:pPr>
     </w:p>
     <w:p>
-      <w:pPr>
-        <w:spacing w:line="360" w:lineRule="auto"/>
-        <w:rPr>
-          <w:sz w:val="24"/>
-          <w:szCs w:val="24"/>
-        </w:rPr>
-      </w:pPr>
-      <w:r>
-        <w:rPr>
-          <w:sz w:val="24"/>
-          <w:szCs w:val="24"/>
-        </w:rPr>
-        <w:t>CS in MRI</w:t>
-      </w:r>
-    </w:p>
-    <w:p>
-      <w:pPr>
-        <w:spacing w:line="360" w:lineRule="auto"/>
-        <w:rPr>
-          <w:sz w:val="24"/>
-          <w:szCs w:val="24"/>
-        </w:rPr>
-      </w:pPr>
-      <w:r>
-        <w:rPr>
-          <w:sz w:val="24"/>
-          <w:szCs w:val="24"/>
-        </w:rPr>
-        <w:t>Existing methods</w:t>
-      </w:r>
-      <w:r>
-        <w:rPr>
-          <w:sz w:val="24"/>
-          <w:szCs w:val="24"/>
-        </w:rPr>
-        <w:t xml:space="preserve"> half a page </w:t>
-      </w:r>
-    </w:p>
-    <w:p>
-      <w:pPr>
-        <w:spacing w:line="360" w:lineRule="auto"/>
-        <w:rPr>
-          <w:sz w:val="24"/>
-          <w:szCs w:val="24"/>
-        </w:rPr>
-      </w:pPr>
-    </w:p>
-    <w:p>
-      <w:pPr>
-        <w:spacing w:line="360" w:lineRule="auto"/>
-        <w:rPr>
-          <w:sz w:val="24"/>
-          <w:szCs w:val="24"/>
-        </w:rPr>
-      </w:pPr>
-      <w:r>
-        <w:rPr>
-          <w:sz w:val="24"/>
-          <w:szCs w:val="24"/>
-        </w:rPr>
-        <w:t>http://www.cse.usf.edu/~r1k/MachineVisionBook/MachineVision.files/MachineVision_Chapter5.pdf</w:t>
-      </w:r>
-    </w:p>
-    <w:p>
       <w:r>
         <w:br w:type="page"/>
       </w:r>
@@ -18005,12 +18403,12 @@
       <w:pPr>
         <w:pStyle w:val="Heading1"/>
       </w:pPr>
-      <w:bookmarkStart w:id="25" w:name="_Toc484340516"/>
+      <w:bookmarkStart w:id="30" w:name="_Toc484375286"/>
       <w:r>
         <w:lastRenderedPageBreak/>
         <w:t>Results</w:t>
       </w:r>
-      <w:bookmarkEnd w:id="25"/>
+      <w:bookmarkEnd w:id="30"/>
     </w:p>
     <w:p>
       <w:r>
@@ -18040,11 +18438,11 @@
       <w:pPr>
         <w:pStyle w:val="Heading1"/>
       </w:pPr>
-      <w:bookmarkStart w:id="26" w:name="_Toc484340517"/>
+      <w:bookmarkStart w:id="31" w:name="_Toc484375287"/>
       <w:r>
         <w:t>Conclusion</w:t>
       </w:r>
-      <w:bookmarkEnd w:id="26"/>
+      <w:bookmarkEnd w:id="31"/>
     </w:p>
     <w:p>
       <w:r>
@@ -18055,13 +18453,13 @@
       <w:pPr>
         <w:pStyle w:val="Heading1"/>
       </w:pPr>
-      <w:bookmarkStart w:id="27" w:name="_Toc484340518"/>
+      <w:bookmarkStart w:id="32" w:name="_Toc484375288"/>
       <w:proofErr w:type="spellStart"/>
       <w:r>
         <w:lastRenderedPageBreak/>
         <w:t>Biblography</w:t>
       </w:r>
-      <w:bookmarkEnd w:id="27"/>
+      <w:bookmarkEnd w:id="32"/>
       <w:proofErr w:type="spellEnd"/>
     </w:p>
     <w:p/>
@@ -19051,7 +19449,7 @@
         </w:rPr>
         <w:t xml:space="preserve">[15] </w:t>
       </w:r>
-      <w:hyperlink r:id="rId32" w:history="1">
+      <w:hyperlink r:id="rId28" w:history="1">
         <w:r>
           <w:rPr>
             <w:rStyle w:val="Hyperlink"/>
@@ -19256,14 +19654,457 @@
       </w:r>
       <w:r>
         <w:rPr>
-          <w:sz w:val="23"/>
-          <w:szCs w:val="23"/>
-        </w:rPr>
-        <w:t>(http://mrcentre.ca/Our_People/mlebel)</w:t>
+          <w:sz w:val="24"/>
+          <w:szCs w:val="24"/>
+        </w:rPr>
+        <w:t>(</w:t>
+      </w:r>
+      <w:hyperlink r:id="rId29" w:history="1">
+        <w:r>
+          <w:rPr>
+            <w:rStyle w:val="Hyperlink"/>
+            <w:sz w:val="24"/>
+            <w:szCs w:val="24"/>
+          </w:rPr>
+          <w:t>http://mrcentre.ca/Our_People/mlebel</w:t>
+        </w:r>
+      </w:hyperlink>
+      <w:r>
+        <w:rPr>
+          <w:sz w:val="24"/>
+          <w:szCs w:val="24"/>
+        </w:rPr>
+        <w:t>)</w:t>
+      </w:r>
+    </w:p>
+    <w:p>
+      <w:pPr>
+        <w:rPr>
+          <w:sz w:val="24"/>
+          <w:szCs w:val="24"/>
+        </w:rPr>
+      </w:pPr>
+      <w:r>
+        <w:rPr>
+          <w:sz w:val="24"/>
+          <w:szCs w:val="24"/>
+        </w:rPr>
+        <w:t>[19</w:t>
+      </w:r>
+      <w:r>
+        <w:rPr>
+          <w:sz w:val="24"/>
+          <w:szCs w:val="24"/>
+        </w:rPr>
+        <w:t>]</w:t>
+      </w:r>
+      <w:r>
+        <w:rPr>
+          <w:sz w:val="24"/>
+          <w:szCs w:val="24"/>
+        </w:rPr>
+        <w:t xml:space="preserve"> </w:t>
+      </w:r>
+      <w:r>
+        <w:rPr>
+          <w:sz w:val="24"/>
+          <w:szCs w:val="24"/>
+        </w:rPr>
+        <w:t xml:space="preserve">R. Jain, R. </w:t>
+      </w:r>
+      <w:proofErr w:type="spellStart"/>
+      <w:r>
+        <w:rPr>
+          <w:sz w:val="24"/>
+          <w:szCs w:val="24"/>
+        </w:rPr>
+        <w:t>Kasturi</w:t>
+      </w:r>
+      <w:proofErr w:type="spellEnd"/>
+      <w:r>
+        <w:rPr>
+          <w:sz w:val="24"/>
+          <w:szCs w:val="24"/>
+        </w:rPr>
+        <w:t xml:space="preserve"> and B. </w:t>
+      </w:r>
+      <w:proofErr w:type="spellStart"/>
+      <w:r>
+        <w:rPr>
+          <w:sz w:val="24"/>
+          <w:szCs w:val="24"/>
+        </w:rPr>
+        <w:t>Schunck</w:t>
+      </w:r>
+      <w:proofErr w:type="spellEnd"/>
+      <w:r>
+        <w:rPr>
+          <w:sz w:val="24"/>
+          <w:szCs w:val="24"/>
+        </w:rPr>
+        <w:t>,</w:t>
+      </w:r>
+      <w:r>
+        <w:rPr>
+          <w:rStyle w:val="apple-converted-space"/>
+          <w:sz w:val="24"/>
+          <w:szCs w:val="24"/>
+        </w:rPr>
+        <w:t> </w:t>
+      </w:r>
+      <w:r>
+        <w:rPr>
+          <w:i/>
+          <w:iCs/>
+          <w:sz w:val="24"/>
+          <w:szCs w:val="24"/>
+        </w:rPr>
+        <w:t>Machine vision</w:t>
+      </w:r>
+      <w:r>
+        <w:rPr>
+          <w:sz w:val="24"/>
+          <w:szCs w:val="24"/>
+        </w:rPr>
+        <w:t xml:space="preserve">, 1st </w:t>
+      </w:r>
+      <w:proofErr w:type="gramStart"/>
+      <w:r>
+        <w:rPr>
+          <w:sz w:val="24"/>
+          <w:szCs w:val="24"/>
+        </w:rPr>
+        <w:t>ed</w:t>
+      </w:r>
+      <w:proofErr w:type="gramEnd"/>
+      <w:r>
+        <w:rPr>
+          <w:sz w:val="24"/>
+          <w:szCs w:val="24"/>
+        </w:rPr>
+        <w:t>. New York [</w:t>
+      </w:r>
+      <w:proofErr w:type="spellStart"/>
+      <w:r>
+        <w:rPr>
+          <w:sz w:val="24"/>
+          <w:szCs w:val="24"/>
+        </w:rPr>
+        <w:t>u.a</w:t>
+      </w:r>
+      <w:proofErr w:type="spellEnd"/>
+      <w:r>
+        <w:rPr>
+          <w:sz w:val="24"/>
+          <w:szCs w:val="24"/>
+        </w:rPr>
+        <w:t>.]: McGraw-</w:t>
+      </w:r>
+      <w:r>
+        <w:rPr>
+          <w:sz w:val="24"/>
+          <w:szCs w:val="24"/>
+        </w:rPr>
+        <w:t>Hill, 1995.</w:t>
+      </w:r>
+    </w:p>
+    <w:p>
+      <w:pPr>
+        <w:rPr>
+          <w:sz w:val="24"/>
+          <w:szCs w:val="24"/>
+        </w:rPr>
+      </w:pPr>
+      <w:r>
+        <w:rPr>
+          <w:sz w:val="24"/>
+          <w:szCs w:val="24"/>
+        </w:rPr>
+        <w:t>[</w:t>
+      </w:r>
+      <w:r>
+        <w:rPr>
+          <w:sz w:val="24"/>
+          <w:szCs w:val="24"/>
+        </w:rPr>
+        <w:t>20</w:t>
+      </w:r>
+      <w:r>
+        <w:rPr>
+          <w:sz w:val="24"/>
+          <w:szCs w:val="24"/>
+        </w:rPr>
+        <w:t>]</w:t>
+      </w:r>
+      <w:r>
+        <w:rPr>
+          <w:sz w:val="24"/>
+          <w:szCs w:val="24"/>
+        </w:rPr>
+        <w:t xml:space="preserve"> </w:t>
+      </w:r>
+      <w:r>
+        <w:rPr>
+          <w:sz w:val="24"/>
+          <w:szCs w:val="24"/>
+        </w:rPr>
+        <w:t xml:space="preserve">M. </w:t>
+      </w:r>
+      <w:proofErr w:type="spellStart"/>
+      <w:r>
+        <w:rPr>
+          <w:sz w:val="24"/>
+          <w:szCs w:val="24"/>
+        </w:rPr>
+        <w:t>Wyawahare</w:t>
+      </w:r>
+      <w:proofErr w:type="spellEnd"/>
+      <w:r>
+        <w:rPr>
+          <w:sz w:val="24"/>
+          <w:szCs w:val="24"/>
+        </w:rPr>
+        <w:t xml:space="preserve">, P. </w:t>
+      </w:r>
+      <w:proofErr w:type="spellStart"/>
+      <w:r>
+        <w:rPr>
+          <w:sz w:val="24"/>
+          <w:szCs w:val="24"/>
+        </w:rPr>
+        <w:t>Patil</w:t>
+      </w:r>
+      <w:proofErr w:type="spellEnd"/>
+      <w:r>
+        <w:rPr>
+          <w:sz w:val="24"/>
+          <w:szCs w:val="24"/>
+        </w:rPr>
+        <w:t xml:space="preserve"> and H. Abhyankar, "Image Registration Techniques: An overview",</w:t>
+      </w:r>
+      <w:r>
+        <w:rPr>
+          <w:rStyle w:val="apple-converted-space"/>
+          <w:sz w:val="24"/>
+          <w:szCs w:val="24"/>
+        </w:rPr>
+        <w:t> </w:t>
+      </w:r>
+      <w:r>
+        <w:rPr>
+          <w:i/>
+          <w:iCs/>
+          <w:sz w:val="24"/>
+          <w:szCs w:val="24"/>
+        </w:rPr>
+        <w:t>International Journal of Signal Processing, Image Processing and Pattern Recognition</w:t>
+      </w:r>
+      <w:r>
+        <w:rPr>
+          <w:sz w:val="24"/>
+          <w:szCs w:val="24"/>
+        </w:rPr>
+        <w:t>, vol. 2, no. 3, pp. 11-28, 2017.</w:t>
+      </w:r>
+    </w:p>
+    <w:p>
+      <w:pPr>
+        <w:rPr>
+          <w:sz w:val="24"/>
+          <w:szCs w:val="20"/>
+        </w:rPr>
+      </w:pPr>
+      <w:r>
+        <w:rPr>
+          <w:sz w:val="24"/>
+          <w:szCs w:val="20"/>
+        </w:rPr>
+        <w:t>[21</w:t>
+      </w:r>
+      <w:r>
+        <w:rPr>
+          <w:sz w:val="24"/>
+          <w:szCs w:val="20"/>
+        </w:rPr>
+        <w:t xml:space="preserve">]S. </w:t>
+      </w:r>
+      <w:proofErr w:type="spellStart"/>
+      <w:r>
+        <w:rPr>
+          <w:sz w:val="24"/>
+          <w:szCs w:val="20"/>
+        </w:rPr>
+        <w:t>Boda</w:t>
+      </w:r>
+      <w:proofErr w:type="spellEnd"/>
+      <w:r>
+        <w:rPr>
+          <w:sz w:val="24"/>
+          <w:szCs w:val="20"/>
+        </w:rPr>
+        <w:t>, "FEATURE-BASED IMAGE REGISTRATION", Master of Technology, National Institute of Technology Rourkela, 2017.</w:t>
+      </w:r>
+    </w:p>
+    <w:p>
+      <w:pPr>
+        <w:rPr>
+          <w:sz w:val="24"/>
+          <w:szCs w:val="20"/>
+        </w:rPr>
+      </w:pPr>
+      <w:r>
+        <w:rPr>
+          <w:sz w:val="24"/>
+          <w:szCs w:val="20"/>
+        </w:rPr>
+        <w:t>[22</w:t>
+      </w:r>
+      <w:r>
+        <w:rPr>
+          <w:sz w:val="24"/>
+          <w:szCs w:val="20"/>
+        </w:rPr>
+        <w:t xml:space="preserve">]A. </w:t>
+      </w:r>
+      <w:proofErr w:type="spellStart"/>
+      <w:r>
+        <w:rPr>
+          <w:sz w:val="24"/>
+          <w:szCs w:val="20"/>
+        </w:rPr>
+        <w:t>Goshtasby</w:t>
+      </w:r>
+      <w:proofErr w:type="spellEnd"/>
+      <w:r>
+        <w:rPr>
+          <w:sz w:val="24"/>
+          <w:szCs w:val="20"/>
+        </w:rPr>
+        <w:t>,</w:t>
+      </w:r>
+      <w:r>
+        <w:rPr>
+          <w:rStyle w:val="apple-converted-space"/>
+          <w:sz w:val="24"/>
+          <w:szCs w:val="20"/>
+        </w:rPr>
+        <w:t> </w:t>
+      </w:r>
+      <w:r>
+        <w:rPr>
+          <w:i/>
+          <w:iCs/>
+          <w:sz w:val="24"/>
+          <w:szCs w:val="20"/>
+        </w:rPr>
+        <w:t>Image Registration: Principles, Tools and Methods (Advances in Computer Vision and Pattern Recognition)</w:t>
+      </w:r>
+      <w:r>
+        <w:rPr>
+          <w:sz w:val="24"/>
+          <w:szCs w:val="20"/>
+        </w:rPr>
+        <w:t xml:space="preserve">, 1st ed. London: Springer </w:t>
+      </w:r>
+      <w:proofErr w:type="spellStart"/>
+      <w:r>
+        <w:rPr>
+          <w:sz w:val="24"/>
+          <w:szCs w:val="20"/>
+        </w:rPr>
+        <w:t>Verlag</w:t>
+      </w:r>
+      <w:proofErr w:type="spellEnd"/>
+      <w:r>
+        <w:rPr>
+          <w:sz w:val="24"/>
+          <w:szCs w:val="20"/>
+        </w:rPr>
+        <w:t xml:space="preserve"> London Ltd, 2012, pp. Chapter 1, 11.</w:t>
+      </w:r>
+    </w:p>
+    <w:p>
+      <w:pPr>
+        <w:rPr>
+          <w:sz w:val="24"/>
+          <w:szCs w:val="24"/>
+          <w:shd w:val="pct15" w:color="auto" w:fill="FFFFFF"/>
+        </w:rPr>
+      </w:pPr>
+      <w:r>
+        <w:rPr>
+          <w:sz w:val="24"/>
+          <w:szCs w:val="24"/>
+          <w:shd w:val="pct15" w:color="auto" w:fill="FFFFFF"/>
+        </w:rPr>
+        <w:t xml:space="preserve">[17]E. </w:t>
+      </w:r>
+      <w:proofErr w:type="spellStart"/>
+      <w:r>
+        <w:rPr>
+          <w:sz w:val="24"/>
+          <w:szCs w:val="24"/>
+          <w:shd w:val="pct15" w:color="auto" w:fill="FFFFFF"/>
+        </w:rPr>
+        <w:t>Weisstein</w:t>
+      </w:r>
+      <w:proofErr w:type="spellEnd"/>
+      <w:r>
+        <w:rPr>
+          <w:sz w:val="24"/>
+          <w:szCs w:val="24"/>
+          <w:shd w:val="pct15" w:color="auto" w:fill="FFFFFF"/>
+        </w:rPr>
+        <w:t xml:space="preserve">, "Affine Transformation -- from Wolfram </w:t>
+      </w:r>
+      <w:proofErr w:type="spellStart"/>
+      <w:r>
+        <w:rPr>
+          <w:sz w:val="24"/>
+          <w:szCs w:val="24"/>
+          <w:shd w:val="pct15" w:color="auto" w:fill="FFFFFF"/>
+        </w:rPr>
+        <w:t>MathWorld</w:t>
+      </w:r>
+      <w:proofErr w:type="spellEnd"/>
+      <w:r>
+        <w:rPr>
+          <w:sz w:val="24"/>
+          <w:szCs w:val="24"/>
+          <w:shd w:val="pct15" w:color="auto" w:fill="FFFFFF"/>
+        </w:rPr>
+        <w:t>",</w:t>
+      </w:r>
+      <w:r>
+        <w:rPr>
+          <w:rStyle w:val="apple-converted-space"/>
+          <w:sz w:val="24"/>
+          <w:szCs w:val="24"/>
+          <w:shd w:val="pct15" w:color="auto" w:fill="FFFFFF"/>
+        </w:rPr>
+        <w:t> </w:t>
+      </w:r>
+      <w:r>
+        <w:rPr>
+          <w:i/>
+          <w:iCs/>
+          <w:sz w:val="24"/>
+          <w:szCs w:val="24"/>
+          <w:shd w:val="pct15" w:color="auto" w:fill="FFFFFF"/>
+        </w:rPr>
+        <w:t>Mathworld.wolfram.com</w:t>
+      </w:r>
+      <w:r>
+        <w:rPr>
+          <w:sz w:val="24"/>
+          <w:szCs w:val="24"/>
+          <w:shd w:val="pct15" w:color="auto" w:fill="FFFFFF"/>
+        </w:rPr>
+        <w:t>, 2017. [Online]. Available: http://mathworld.wolfram.com/AffineTransformation.html. [Accessed: 04- Jun- 2017].</w:t>
       </w:r>
     </w:p>
     <w:sectPr>
-      <w:footerReference w:type="default" r:id="rId33"/>
+      <w:footerReference w:type="default" r:id="rId30"/>
       <w:pgSz w:w="11906" w:h="16838"/>
       <w:pgMar w:top="1440" w:right="1440" w:bottom="1440" w:left="1440" w:header="708" w:footer="708" w:gutter="0"/>
       <w:cols w:space="708"/>
@@ -19325,7 +20166,7 @@
           <w:rPr>
             <w:noProof/>
           </w:rPr>
-          <w:t>21</w:t>
+          <w:t>29</w:t>
         </w:r>
         <w:r>
           <w:rPr>
@@ -20224,6 +21065,45 @@
     </w:lvlOverride>
   </w:num>
   <w:num w:numId="10">
+    <w:abstractNumId w:val="0"/>
+  </w:num>
+  <w:num w:numId="11">
+    <w:abstractNumId w:val="0"/>
+    <w:lvlOverride w:ilvl="0">
+      <w:startOverride w:val="1"/>
+    </w:lvlOverride>
+    <w:lvlOverride w:ilvl="1">
+      <w:startOverride w:val="1"/>
+    </w:lvlOverride>
+    <w:lvlOverride w:ilvl="2">
+      <w:startOverride w:val="1"/>
+    </w:lvlOverride>
+    <w:lvlOverride w:ilvl="3">
+      <w:startOverride w:val="1"/>
+    </w:lvlOverride>
+    <w:lvlOverride w:ilvl="4">
+      <w:startOverride w:val="1"/>
+    </w:lvlOverride>
+    <w:lvlOverride w:ilvl="5">
+      <w:startOverride w:val="1"/>
+    </w:lvlOverride>
+    <w:lvlOverride w:ilvl="6">
+      <w:startOverride w:val="1"/>
+    </w:lvlOverride>
+    <w:lvlOverride w:ilvl="7">
+      <w:startOverride w:val="1"/>
+    </w:lvlOverride>
+    <w:lvlOverride w:ilvl="8">
+      <w:startOverride w:val="1"/>
+    </w:lvlOverride>
+  </w:num>
+  <w:num w:numId="12">
+    <w:abstractNumId w:val="0"/>
+    <w:lvlOverride w:ilvl="0"/>
+    <w:lvlOverride w:ilvl="1"/>
+    <w:lvlOverride w:ilvl="2"/>
+  </w:num>
+  <w:num w:numId="13">
     <w:abstractNumId w:val="0"/>
     <w:lvlOverride w:ilvl="0"/>
     <w:lvlOverride w:ilvl="1"/>
@@ -21395,7 +22275,7 @@
 </file>
 
 <file path=customXml/itemProps1.xml><?xml version="1.0" encoding="utf-8"?>
-<ds:datastoreItem xmlns:ds="http://schemas.openxmlformats.org/officeDocument/2006/customXml" ds:itemID="{AD3A3080-2006-4043-9933-EED3250BD65B}">
+<ds:datastoreItem xmlns:ds="http://schemas.openxmlformats.org/officeDocument/2006/customXml" ds:itemID="{D8CC498F-C3B2-4FD2-A621-3627D1DCB9DF}">
   <ds:schemaRefs>
     <ds:schemaRef ds:uri="http://schemas.openxmlformats.org/officeDocument/2006/bibliography"/>
   </ds:schemaRefs>

</xml_diff>